<commit_message>
Backup folder - 2024-05-01 00:09:40
</commit_message>
<xml_diff>
--- a/DataBases/Lab_5/Lab_5_Зайченко_622п.docx
+++ b/DataBases/Lab_5/Lab_5_Зайченко_622п.docx
@@ -2001,19 +2001,62 @@
     </w:p>
     <w:p>
       <w:pPr>
-        <w:pStyle w:val="a9"/>
-        <w:rPr>
-          <w:rFonts w:ascii="Times New Roman" w:hAnsi="Times New Roman"/>
-          <w:color w:val="000000" w:themeColor="text1"/>
-          <w:sz w:val="28"/>
-          <w:szCs w:val="28"/>
-        </w:rPr>
-      </w:pPr>
-    </w:p>
-    <w:p>
-      <w:pPr>
         <w:pStyle w:val="ad"/>
         <w:rPr>
+          <w:lang w:val="en-US"/>
+        </w:rPr>
+      </w:pPr>
+      <w:r>
+        <w:rPr>
+          <w:noProof/>
+        </w:rPr>
+        <w:drawing>
+          <wp:inline distT="0" distB="0" distL="0" distR="0">
+            <wp:extent cx="5853654" cy="2232837"/>
+            <wp:effectExtent l="0" t="0" r="1270" b="2540"/>
+            <wp:docPr id="766818086" name="Рисунок 3"/>
+            <wp:cNvGraphicFramePr>
+              <a:graphicFrameLocks xmlns:a="http://schemas.openxmlformats.org/drawingml/2006/main" noChangeAspect="1"/>
+            </wp:cNvGraphicFramePr>
+            <a:graphic xmlns:a="http://schemas.openxmlformats.org/drawingml/2006/main">
+              <a:graphicData uri="http://schemas.openxmlformats.org/drawingml/2006/picture">
+                <pic:pic xmlns:pic="http://schemas.openxmlformats.org/drawingml/2006/picture">
+                  <pic:nvPicPr>
+                    <pic:cNvPr id="766818086" name="Рисунок 766818086"/>
+                    <pic:cNvPicPr/>
+                  </pic:nvPicPr>
+                  <pic:blipFill>
+                    <a:blip r:embed="rId6">
+                      <a:extLst>
+                        <a:ext uri="{28A0092B-C50C-407E-A947-70E740481C1C}">
+                          <a14:useLocalDpi xmlns:a14="http://schemas.microsoft.com/office/drawing/2010/main" val="0"/>
+                        </a:ext>
+                      </a:extLst>
+                    </a:blip>
+                    <a:stretch>
+                      <a:fillRect/>
+                    </a:stretch>
+                  </pic:blipFill>
+                  <pic:spPr>
+                    <a:xfrm>
+                      <a:off x="0" y="0"/>
+                      <a:ext cx="5947607" cy="2268675"/>
+                    </a:xfrm>
+                    <a:prstGeom prst="rect">
+                      <a:avLst/>
+                    </a:prstGeom>
+                  </pic:spPr>
+                </pic:pic>
+              </a:graphicData>
+            </a:graphic>
+          </wp:inline>
+        </w:drawing>
+      </w:r>
+    </w:p>
+    <w:p>
+      <w:pPr>
+        <w:pStyle w:val="ad"/>
+        <w:rPr>
           <w:lang w:val="uk-UA"/>
         </w:rPr>
       </w:pPr>
@@ -2044,6 +2087,7 @@
       </w:r>
       <w:r>
         <w:rPr>
+          <w:noProof/>
           <w:lang w:val="uk-UA"/>
         </w:rPr>
         <w:t>2</w:t>
@@ -2087,14 +2131,6 @@
       </w:r>
     </w:p>
     <w:bookmarkEnd w:id="8"/>
-    <w:p>
-      <w:pPr>
-        <w:pStyle w:val="ad"/>
-        <w:rPr>
-          <w:lang w:val="uk-UA"/>
-        </w:rPr>
-      </w:pPr>
-    </w:p>
     <w:p>
       <w:pPr>
         <w:pStyle w:val="ad"/>
@@ -2470,6 +2506,53 @@
           <w:lang w:val="uk-UA"/>
         </w:rPr>
       </w:pPr>
+      <w:r>
+        <w:rPr>
+          <w:noProof/>
+          <w:lang w:val="uk-UA"/>
+        </w:rPr>
+        <w:drawing>
+          <wp:inline distT="0" distB="0" distL="0" distR="0">
+            <wp:extent cx="5820085" cy="1892595"/>
+            <wp:effectExtent l="0" t="0" r="0" b="0"/>
+            <wp:docPr id="1828384450" name="Рисунок 4"/>
+            <wp:cNvGraphicFramePr>
+              <a:graphicFrameLocks xmlns:a="http://schemas.openxmlformats.org/drawingml/2006/main" noChangeAspect="1"/>
+            </wp:cNvGraphicFramePr>
+            <a:graphic xmlns:a="http://schemas.openxmlformats.org/drawingml/2006/main">
+              <a:graphicData uri="http://schemas.openxmlformats.org/drawingml/2006/picture">
+                <pic:pic xmlns:pic="http://schemas.openxmlformats.org/drawingml/2006/picture">
+                  <pic:nvPicPr>
+                    <pic:cNvPr id="1828384450" name="Рисунок 1828384450"/>
+                    <pic:cNvPicPr/>
+                  </pic:nvPicPr>
+                  <pic:blipFill>
+                    <a:blip r:embed="rId7">
+                      <a:extLst>
+                        <a:ext uri="{28A0092B-C50C-407E-A947-70E740481C1C}">
+                          <a14:useLocalDpi xmlns:a14="http://schemas.microsoft.com/office/drawing/2010/main" val="0"/>
+                        </a:ext>
+                      </a:extLst>
+                    </a:blip>
+                    <a:stretch>
+                      <a:fillRect/>
+                    </a:stretch>
+                  </pic:blipFill>
+                  <pic:spPr>
+                    <a:xfrm>
+                      <a:off x="0" y="0"/>
+                      <a:ext cx="5841642" cy="1899605"/>
+                    </a:xfrm>
+                    <a:prstGeom prst="rect">
+                      <a:avLst/>
+                    </a:prstGeom>
+                  </pic:spPr>
+                </pic:pic>
+              </a:graphicData>
+            </a:graphic>
+          </wp:inline>
+        </w:drawing>
+      </w:r>
     </w:p>
     <w:p>
       <w:pPr>
@@ -2507,7 +2590,7 @@
           <w:noProof/>
           <w:lang w:val="uk-UA"/>
         </w:rPr>
-        <w:t>1</w:t>
+        <w:t>3</w:t>
       </w:r>
       <w:r>
         <w:rPr>
@@ -2536,14 +2619,139 @@
     </w:p>
     <w:p>
       <w:pPr>
-        <w:pStyle w:val="a5"/>
-        <w:rPr>
+        <w:rPr>
+          <w:color w:val="000000" w:themeColor="text1"/>
+          <w:szCs w:val="28"/>
           <w:lang w:val="uk-UA"/>
         </w:rPr>
       </w:pPr>
       <w:bookmarkStart w:id="10" w:name="_Hlk161082715"/>
       <w:bookmarkEnd w:id="4"/>
       <w:bookmarkEnd w:id="9"/>
+      <w:r>
+        <w:rPr>
+          <w:lang w:val="uk-UA"/>
+        </w:rPr>
+        <w:br w:type="page"/>
+      </w:r>
+    </w:p>
+    <w:p>
+      <w:pPr>
+        <w:pStyle w:val="a7"/>
+        <w:rPr>
+          <w:lang w:val="uk-UA"/>
+        </w:rPr>
+      </w:pPr>
+      <w:proofErr w:type="spellStart"/>
+      <w:r>
+        <w:lastRenderedPageBreak/>
+        <w:t>Здійснити</w:t>
+      </w:r>
+      <w:proofErr w:type="spellEnd"/>
+      <w:r>
+        <w:t xml:space="preserve"> </w:t>
+      </w:r>
+      <w:proofErr w:type="spellStart"/>
+      <w:r>
+        <w:t>денормализацію</w:t>
+      </w:r>
+      <w:proofErr w:type="spellEnd"/>
+      <w:r>
+        <w:t xml:space="preserve"> «</w:t>
+      </w:r>
+      <w:proofErr w:type="spellStart"/>
+      <w:r>
+        <w:t>уверх</w:t>
+      </w:r>
+      <w:proofErr w:type="spellEnd"/>
+      <w:r>
+        <w:t xml:space="preserve">» </w:t>
+      </w:r>
+      <w:proofErr w:type="spellStart"/>
+      <w:r>
+        <w:t>однієі</w:t>
+      </w:r>
+      <w:proofErr w:type="spellEnd"/>
+      <w:r>
+        <w:t xml:space="preserve">̈ з </w:t>
+      </w:r>
+      <w:proofErr w:type="spellStart"/>
+      <w:r>
+        <w:t>таблиць</w:t>
+      </w:r>
+      <w:proofErr w:type="spellEnd"/>
+      <w:r>
+        <w:t xml:space="preserve">, додавши у </w:t>
+      </w:r>
+      <w:proofErr w:type="spellStart"/>
+      <w:r>
+        <w:t>неі</w:t>
+      </w:r>
+      <w:proofErr w:type="spellEnd"/>
+      <w:r>
+        <w:t xml:space="preserve">̈ </w:t>
+      </w:r>
+      <w:proofErr w:type="spellStart"/>
+      <w:r>
+        <w:t>підсумкове</w:t>
+      </w:r>
+      <w:proofErr w:type="spellEnd"/>
+      <w:r>
+        <w:t xml:space="preserve"> поле; </w:t>
+      </w:r>
+      <w:proofErr w:type="spellStart"/>
+      <w:r>
+        <w:t>забезпечити</w:t>
+      </w:r>
+      <w:proofErr w:type="spellEnd"/>
+      <w:r>
+        <w:t xml:space="preserve"> </w:t>
+      </w:r>
+      <w:proofErr w:type="spellStart"/>
+      <w:r>
+        <w:t>коректність</w:t>
+      </w:r>
+      <w:proofErr w:type="spellEnd"/>
+      <w:r>
+        <w:t xml:space="preserve"> </w:t>
+      </w:r>
+      <w:proofErr w:type="spellStart"/>
+      <w:r>
+        <w:t>інформаціі</w:t>
+      </w:r>
+      <w:proofErr w:type="spellEnd"/>
+      <w:r>
+        <w:t xml:space="preserve">̈ в </w:t>
+      </w:r>
+      <w:proofErr w:type="spellStart"/>
+      <w:r>
+        <w:t>цьому</w:t>
+      </w:r>
+      <w:proofErr w:type="spellEnd"/>
+      <w:r>
+        <w:t xml:space="preserve"> </w:t>
+      </w:r>
+      <w:proofErr w:type="spellStart"/>
+      <w:r>
+        <w:t>полі</w:t>
+      </w:r>
+      <w:proofErr w:type="spellEnd"/>
+      <w:r>
+        <w:t xml:space="preserve"> за </w:t>
+      </w:r>
+      <w:proofErr w:type="spellStart"/>
+      <w:r>
+        <w:t>допомогою</w:t>
+      </w:r>
+      <w:proofErr w:type="spellEnd"/>
+      <w:r>
+        <w:t xml:space="preserve"> </w:t>
+      </w:r>
+      <w:proofErr w:type="spellStart"/>
+      <w:r>
+        <w:t>тригерів</w:t>
+      </w:r>
+      <w:proofErr w:type="spellEnd"/>
     </w:p>
     <w:p>
       <w:pPr>
@@ -2568,12 +2776,30 @@
           <w:lang w:val="uk-UA"/>
         </w:rPr>
       </w:pPr>
-      <w:r>
-        <w:rPr>
-          <w:lang w:val="uk-UA"/>
-        </w:rPr>
-        <w:t>Процедура, що видаляє записи про продажах, яким більше одного року.</w:t>
-      </w:r>
+    </w:p>
+    <w:p>
+      <w:pPr>
+        <w:pStyle w:val="a5"/>
+        <w:rPr>
+          <w:lang w:val="uk-UA"/>
+        </w:rPr>
+      </w:pPr>
+    </w:p>
+    <w:p>
+      <w:pPr>
+        <w:pStyle w:val="a5"/>
+        <w:rPr>
+          <w:lang w:val="uk-UA"/>
+        </w:rPr>
+      </w:pPr>
+    </w:p>
+    <w:p>
+      <w:pPr>
+        <w:pStyle w:val="a5"/>
+        <w:rPr>
+          <w:lang w:val="uk-UA"/>
+        </w:rPr>
+      </w:pPr>
     </w:p>
     <w:p>
       <w:pPr>
@@ -3019,19 +3245,11 @@
     </w:p>
     <w:p>
       <w:pPr>
-        <w:rPr>
-          <w:rFonts w:ascii="Courier New" w:hAnsi="Courier New"/>
-          <w:sz w:val="20"/>
-          <w:szCs w:val="22"/>
-          <w:lang w:val="uk-UA"/>
-        </w:rPr>
-      </w:pPr>
-      <w:r>
-        <w:rPr>
-          <w:lang w:val="uk-UA"/>
-        </w:rPr>
-        <w:br w:type="page"/>
-      </w:r>
+        <w:pStyle w:val="a9"/>
+        <w:rPr>
+          <w:lang w:val="uk-UA"/>
+        </w:rPr>
+      </w:pPr>
     </w:p>
     <w:bookmarkEnd w:id="10"/>
     <w:p>
@@ -3041,13 +3259,6 @@
           <w:lang w:val="uk-UA"/>
         </w:rPr>
       </w:pPr>
-      <w:r>
-        <w:rPr>
-          <w:lang w:val="uk-UA"/>
-        </w:rPr>
-        <w:lastRenderedPageBreak/>
-        <w:t xml:space="preserve"> </w:t>
-      </w:r>
       <w:r>
         <w:rPr>
           <w:lang w:val="uk-UA"/>
@@ -3068,7 +3279,7 @@
                     <pic:cNvPicPr/>
                   </pic:nvPicPr>
                   <pic:blipFill>
-                    <a:blip r:embed="rId6">
+                    <a:blip r:embed="rId8">
                       <a:extLst>
                         <a:ext uri="{28A0092B-C50C-407E-A947-70E740481C1C}">
                           <a14:useLocalDpi xmlns:a14="http://schemas.microsoft.com/office/drawing/2010/main" val="0"/>
@@ -3274,6 +3485,7 @@
           <w:rFonts w:eastAsiaTheme="minorHAnsi"/>
           <w:lang w:val="uk-UA" w:eastAsia="en-US"/>
         </w:rPr>
+        <w:lastRenderedPageBreak/>
         <w:t xml:space="preserve">CREATE FUNCTION </w:t>
       </w:r>
       <w:r>
@@ -4019,7 +4231,7 @@
                     <pic:cNvPicPr/>
                   </pic:nvPicPr>
                   <pic:blipFill>
-                    <a:blip r:embed="rId7">
+                    <a:blip r:embed="rId9">
                       <a:extLst>
                         <a:ext uri="{28A0092B-C50C-407E-A947-70E740481C1C}">
                           <a14:useLocalDpi xmlns:a14="http://schemas.microsoft.com/office/drawing/2010/main" val="0"/>
@@ -5143,7 +5355,7 @@
                     <pic:cNvPicPr/>
                   </pic:nvPicPr>
                   <pic:blipFill>
-                    <a:blip r:embed="rId8">
+                    <a:blip r:embed="rId10">
                       <a:extLst>
                         <a:ext uri="{28A0092B-C50C-407E-A947-70E740481C1C}">
                           <a14:useLocalDpi xmlns:a14="http://schemas.microsoft.com/office/drawing/2010/main" val="0"/>
@@ -5189,7 +5401,7 @@
                     <pic:cNvPicPr/>
                   </pic:nvPicPr>
                   <pic:blipFill>
-                    <a:blip r:embed="rId9">
+                    <a:blip r:embed="rId11">
                       <a:extLst>
                         <a:ext uri="{28A0092B-C50C-407E-A947-70E740481C1C}">
                           <a14:useLocalDpi xmlns:a14="http://schemas.microsoft.com/office/drawing/2010/main" val="0"/>

</xml_diff>

<commit_message>
Backup folder - 2024-05-01 13:41:14
</commit_message>
<xml_diff>
--- a/DataBases/Lab_5/Lab_5_Зайченко_622п.docx
+++ b/DataBases/Lab_5/Lab_5_Зайченко_622п.docx
@@ -2768,6 +2768,71 @@
           <w:lang w:val="uk-UA"/>
         </w:rPr>
       </w:pPr>
+      <w:r>
+        <w:rPr>
+          <w:lang w:val="uk-UA"/>
+        </w:rPr>
+        <w:t xml:space="preserve">Було вирішено створити </w:t>
+      </w:r>
+      <w:r>
+        <w:rPr>
+          <w:lang w:val="uk-UA"/>
+        </w:rPr>
+        <w:t>підсумковий стовпчик суми продажів за кодами вартості бензину. Створюємо стовпчик командою</w:t>
+      </w:r>
+    </w:p>
+    <w:p>
+      <w:pPr>
+        <w:pStyle w:val="a9"/>
+        <w:ind w:left="567"/>
+      </w:pPr>
+      <w:r>
+        <w:t>ALTER TABLE `</w:t>
+      </w:r>
+      <w:proofErr w:type="spellStart"/>
+      <w:r>
+        <w:t>вартість</w:t>
+      </w:r>
+      <w:proofErr w:type="spellEnd"/>
+      <w:r>
+        <w:t xml:space="preserve"> </w:t>
+      </w:r>
+      <w:proofErr w:type="spellStart"/>
+      <w:r>
+        <w:t>бензину</w:t>
+      </w:r>
+      <w:proofErr w:type="spellEnd"/>
+      <w:r>
+        <w:t>`</w:t>
+      </w:r>
+    </w:p>
+    <w:p>
+      <w:pPr>
+        <w:pStyle w:val="a9"/>
+        <w:ind w:left="567"/>
+        <w:rPr>
+          <w:lang w:val="uk-UA"/>
+        </w:rPr>
+      </w:pPr>
+      <w:r>
+        <w:t>ADD COLUMN `</w:t>
+      </w:r>
+      <w:proofErr w:type="spellStart"/>
+      <w:r>
+        <w:t>ЗагальнаСумаГрн</w:t>
+      </w:r>
+      <w:proofErr w:type="spellEnd"/>
+      <w:r>
+        <w:t xml:space="preserve">` </w:t>
+      </w:r>
+      <w:proofErr w:type="gramStart"/>
+      <w:r>
+        <w:t>decimal(</w:t>
+      </w:r>
+      <w:proofErr w:type="gramEnd"/>
+      <w:r>
+        <w:t>10,2) DEFAULT 0;</w:t>
+      </w:r>
     </w:p>
     <w:p>
       <w:pPr>
@@ -2784,468 +2849,1355 @@
           <w:lang w:val="uk-UA"/>
         </w:rPr>
       </w:pPr>
+      <w:r>
+        <w:rPr>
+          <w:lang w:val="uk-UA"/>
+        </w:rPr>
+        <w:t xml:space="preserve">Створимо </w:t>
+      </w:r>
+      <w:r>
+        <w:rPr>
+          <w:lang w:val="uk-UA"/>
+        </w:rPr>
+        <w:t xml:space="preserve">тригер, який буде обчислювати </w:t>
+      </w:r>
+      <w:r>
+        <w:rPr>
+          <w:lang w:val="uk-UA"/>
+        </w:rPr>
+        <w:t>цей стовпець:</w:t>
+      </w:r>
     </w:p>
     <w:p>
       <w:pPr>
         <w:pStyle w:val="a5"/>
         <w:rPr>
-          <w:lang w:val="uk-UA"/>
-        </w:rPr>
-      </w:pPr>
+          <w:rFonts w:ascii="Courier New" w:hAnsi="Courier New"/>
+          <w:color w:val="auto"/>
+          <w:sz w:val="20"/>
+          <w:szCs w:val="22"/>
+          <w:lang w:val="en-US"/>
+        </w:rPr>
+      </w:pPr>
+      <w:r>
+        <w:rPr>
+          <w:rFonts w:ascii="Courier New" w:hAnsi="Courier New"/>
+          <w:color w:val="auto"/>
+          <w:sz w:val="20"/>
+          <w:szCs w:val="22"/>
+          <w:lang w:val="en-US"/>
+        </w:rPr>
+        <w:t>DELIMITER //</w:t>
+      </w:r>
     </w:p>
     <w:p>
       <w:pPr>
         <w:pStyle w:val="a5"/>
         <w:rPr>
-          <w:lang w:val="uk-UA"/>
-        </w:rPr>
-      </w:pPr>
-    </w:p>
-    <w:p>
-      <w:pPr>
-        <w:pStyle w:val="a9"/>
-        <w:rPr>
-          <w:lang w:val="uk-UA"/>
-        </w:rPr>
-      </w:pPr>
-    </w:p>
-    <w:p>
-      <w:pPr>
-        <w:pStyle w:val="a9"/>
-        <w:rPr>
-          <w:lang w:val="uk-UA"/>
-        </w:rPr>
-      </w:pPr>
-      <w:r>
-        <w:rPr>
-          <w:lang w:val="uk-UA"/>
-        </w:rPr>
-        <w:t>DELIMITER $$</w:t>
-      </w:r>
-    </w:p>
-    <w:p>
-      <w:pPr>
-        <w:pStyle w:val="a9"/>
-        <w:rPr>
-          <w:lang w:val="uk-UA"/>
-        </w:rPr>
-      </w:pPr>
-      <w:r>
-        <w:rPr>
-          <w:lang w:val="uk-UA"/>
-        </w:rPr>
-        <w:t xml:space="preserve">CREATE PROCEDURE </w:t>
-      </w:r>
-      <w:bookmarkStart w:id="11" w:name="_Hlk162469694"/>
-      <w:proofErr w:type="spellStart"/>
-      <w:r>
-        <w:rPr>
-          <w:lang w:val="uk-UA"/>
-        </w:rPr>
-        <w:t>DeleteOldSales</w:t>
-      </w:r>
-      <w:bookmarkEnd w:id="11"/>
-      <w:proofErr w:type="spellEnd"/>
-      <w:r>
-        <w:rPr>
-          <w:lang w:val="uk-UA"/>
-        </w:rPr>
-        <w:t>()</w:t>
-      </w:r>
-    </w:p>
-    <w:p>
-      <w:pPr>
-        <w:pStyle w:val="a9"/>
-        <w:rPr>
-          <w:lang w:val="uk-UA"/>
-        </w:rPr>
-      </w:pPr>
-      <w:r>
-        <w:rPr>
-          <w:lang w:val="uk-UA"/>
+          <w:rFonts w:ascii="Courier New" w:hAnsi="Courier New"/>
+          <w:color w:val="auto"/>
+          <w:sz w:val="20"/>
+          <w:szCs w:val="22"/>
+          <w:lang w:val="en-US"/>
+        </w:rPr>
+      </w:pPr>
+    </w:p>
+    <w:p>
+      <w:pPr>
+        <w:pStyle w:val="a5"/>
+        <w:rPr>
+          <w:rFonts w:ascii="Courier New" w:hAnsi="Courier New"/>
+          <w:color w:val="auto"/>
+          <w:sz w:val="20"/>
+          <w:szCs w:val="22"/>
+          <w:lang w:val="en-US"/>
+        </w:rPr>
+      </w:pPr>
+      <w:r>
+        <w:rPr>
+          <w:rFonts w:ascii="Courier New" w:hAnsi="Courier New"/>
+          <w:color w:val="auto"/>
+          <w:sz w:val="20"/>
+          <w:szCs w:val="22"/>
+          <w:lang w:val="en-US"/>
+        </w:rPr>
+        <w:t xml:space="preserve">CREATE TRIGGER </w:t>
+      </w:r>
+      <w:proofErr w:type="spellStart"/>
+      <w:r>
+        <w:rPr>
+          <w:rFonts w:ascii="Courier New" w:hAnsi="Courier New"/>
+          <w:color w:val="auto"/>
+          <w:sz w:val="20"/>
+          <w:szCs w:val="22"/>
+          <w:lang w:val="en-US"/>
+        </w:rPr>
+        <w:t>update_total_price</w:t>
+      </w:r>
+      <w:proofErr w:type="spellEnd"/>
+    </w:p>
+    <w:p>
+      <w:pPr>
+        <w:pStyle w:val="a5"/>
+        <w:rPr>
+          <w:rFonts w:ascii="Courier New" w:hAnsi="Courier New"/>
+          <w:color w:val="auto"/>
+          <w:sz w:val="20"/>
+          <w:szCs w:val="22"/>
+          <w:lang w:val="en-US"/>
+        </w:rPr>
+      </w:pPr>
+      <w:r>
+        <w:rPr>
+          <w:rFonts w:ascii="Courier New" w:hAnsi="Courier New"/>
+          <w:color w:val="auto"/>
+          <w:sz w:val="20"/>
+          <w:szCs w:val="22"/>
+          <w:lang w:val="en-US"/>
+        </w:rPr>
+        <w:t>AFTER INSERT ON `</w:t>
+      </w:r>
+      <w:proofErr w:type="spellStart"/>
+      <w:r>
+        <w:rPr>
+          <w:rFonts w:ascii="Courier New" w:hAnsi="Courier New"/>
+          <w:color w:val="auto"/>
+          <w:sz w:val="20"/>
+          <w:szCs w:val="22"/>
+          <w:lang w:val="en-US"/>
+        </w:rPr>
+        <w:t>продаж</w:t>
+      </w:r>
+      <w:proofErr w:type="spellEnd"/>
+      <w:r>
+        <w:rPr>
+          <w:rFonts w:ascii="Courier New" w:hAnsi="Courier New"/>
+          <w:color w:val="auto"/>
+          <w:sz w:val="20"/>
+          <w:szCs w:val="22"/>
+          <w:lang w:val="en-US"/>
+        </w:rPr>
+        <w:t>`</w:t>
+      </w:r>
+    </w:p>
+    <w:p>
+      <w:pPr>
+        <w:pStyle w:val="a5"/>
+        <w:rPr>
+          <w:rFonts w:ascii="Courier New" w:hAnsi="Courier New"/>
+          <w:color w:val="auto"/>
+          <w:sz w:val="20"/>
+          <w:szCs w:val="22"/>
+          <w:lang w:val="en-US"/>
+        </w:rPr>
+      </w:pPr>
+      <w:r>
+        <w:rPr>
+          <w:rFonts w:ascii="Courier New" w:hAnsi="Courier New"/>
+          <w:color w:val="auto"/>
+          <w:sz w:val="20"/>
+          <w:szCs w:val="22"/>
+          <w:lang w:val="en-US"/>
+        </w:rPr>
+        <w:t>FOR EACH ROW</w:t>
+      </w:r>
+    </w:p>
+    <w:p>
+      <w:pPr>
+        <w:pStyle w:val="a5"/>
+        <w:rPr>
+          <w:rFonts w:ascii="Courier New" w:hAnsi="Courier New"/>
+          <w:color w:val="auto"/>
+          <w:sz w:val="20"/>
+          <w:szCs w:val="22"/>
+          <w:lang w:val="en-US"/>
+        </w:rPr>
+      </w:pPr>
+      <w:r>
+        <w:rPr>
+          <w:rFonts w:ascii="Courier New" w:hAnsi="Courier New"/>
+          <w:color w:val="auto"/>
+          <w:sz w:val="20"/>
+          <w:szCs w:val="22"/>
+          <w:lang w:val="en-US"/>
         </w:rPr>
         <w:t>BEGIN</w:t>
       </w:r>
     </w:p>
     <w:p>
       <w:pPr>
-        <w:pStyle w:val="a9"/>
-        <w:rPr>
-          <w:lang w:val="uk-UA"/>
-        </w:rPr>
-      </w:pPr>
-      <w:r>
-        <w:rPr>
-          <w:lang w:val="uk-UA"/>
-        </w:rPr>
-        <w:t xml:space="preserve">    DECLARE </w:t>
-      </w:r>
-      <w:proofErr w:type="spellStart"/>
-      <w:r>
-        <w:rPr>
-          <w:lang w:val="uk-UA"/>
-        </w:rPr>
-        <w:t>cutoffDate</w:t>
-      </w:r>
-      <w:proofErr w:type="spellEnd"/>
-      <w:r>
-        <w:rPr>
-          <w:lang w:val="uk-UA"/>
-        </w:rPr>
-        <w:t xml:space="preserve"> DATE;  -- Дата обрізки</w:t>
-      </w:r>
-    </w:p>
-    <w:p>
-      <w:pPr>
-        <w:pStyle w:val="a9"/>
-        <w:rPr>
-          <w:lang w:val="uk-UA"/>
-        </w:rPr>
-      </w:pPr>
-      <w:r>
-        <w:rPr>
-          <w:lang w:val="uk-UA"/>
-        </w:rPr>
-        <w:t xml:space="preserve">    DECLARE </w:t>
-      </w:r>
-      <w:proofErr w:type="spellStart"/>
-      <w:r>
-        <w:rPr>
-          <w:lang w:val="uk-UA"/>
-        </w:rPr>
-        <w:t>rowsAffected</w:t>
-      </w:r>
-      <w:proofErr w:type="spellEnd"/>
-      <w:r>
-        <w:rPr>
-          <w:lang w:val="uk-UA"/>
-        </w:rPr>
-        <w:t xml:space="preserve"> INT;  -- Кількість змінених рядків</w:t>
-      </w:r>
-    </w:p>
-    <w:p>
-      <w:pPr>
-        <w:pStyle w:val="a9"/>
-        <w:rPr>
-          <w:lang w:val="uk-UA"/>
-        </w:rPr>
-      </w:pPr>
-      <w:r>
-        <w:rPr>
-          <w:lang w:val="uk-UA"/>
-        </w:rPr>
-        <w:t xml:space="preserve">    -- Обчислюємо дату, яка знаходиться на рік назад від поточної дати</w:t>
-      </w:r>
-    </w:p>
-    <w:p>
-      <w:pPr>
-        <w:pStyle w:val="a9"/>
-        <w:rPr>
-          <w:lang w:val="uk-UA"/>
-        </w:rPr>
-      </w:pPr>
-      <w:r>
-        <w:rPr>
-          <w:lang w:val="uk-UA"/>
-        </w:rPr>
-        <w:t xml:space="preserve">    SET </w:t>
-      </w:r>
-      <w:proofErr w:type="spellStart"/>
-      <w:r>
-        <w:rPr>
-          <w:lang w:val="uk-UA"/>
-        </w:rPr>
-        <w:t>cutoffDate</w:t>
-      </w:r>
-      <w:proofErr w:type="spellEnd"/>
-      <w:r>
-        <w:rPr>
-          <w:lang w:val="uk-UA"/>
-        </w:rPr>
-        <w:t xml:space="preserve"> = DATE_SUB(CURRENT_DATE(), INTERVAL 1 YEAR);</w:t>
-      </w:r>
-    </w:p>
-    <w:p>
-      <w:pPr>
-        <w:pStyle w:val="a9"/>
-        <w:rPr>
-          <w:lang w:val="uk-UA"/>
-        </w:rPr>
-      </w:pPr>
-      <w:r>
-        <w:rPr>
-          <w:lang w:val="uk-UA"/>
-        </w:rPr>
-        <w:t xml:space="preserve">    -- Видаляємо записи про продажі, зроблені більше року тому</w:t>
-      </w:r>
-    </w:p>
-    <w:p>
-      <w:pPr>
-        <w:pStyle w:val="a9"/>
-        <w:rPr>
-          <w:lang w:val="uk-UA"/>
-        </w:rPr>
-      </w:pPr>
-      <w:r>
-        <w:rPr>
-          <w:lang w:val="uk-UA"/>
-        </w:rPr>
-        <w:t xml:space="preserve">    DELETE FROM продаж</w:t>
-      </w:r>
-    </w:p>
-    <w:p>
-      <w:pPr>
-        <w:pStyle w:val="a9"/>
-        <w:rPr>
-          <w:lang w:val="uk-UA"/>
-        </w:rPr>
-      </w:pPr>
-      <w:r>
-        <w:rPr>
-          <w:lang w:val="uk-UA"/>
-        </w:rPr>
-        <w:t xml:space="preserve">    WHERE </w:t>
-      </w:r>
-      <w:proofErr w:type="spellStart"/>
-      <w:r>
-        <w:rPr>
-          <w:lang w:val="uk-UA"/>
-        </w:rPr>
+        <w:pStyle w:val="a5"/>
+        <w:rPr>
+          <w:rFonts w:ascii="Courier New" w:hAnsi="Courier New"/>
+          <w:color w:val="auto"/>
+          <w:sz w:val="20"/>
+          <w:szCs w:val="22"/>
+          <w:lang w:val="en-US"/>
+        </w:rPr>
+      </w:pPr>
+      <w:r>
+        <w:rPr>
+          <w:rFonts w:ascii="Courier New" w:hAnsi="Courier New"/>
+          <w:color w:val="auto"/>
+          <w:sz w:val="20"/>
+          <w:szCs w:val="22"/>
+          <w:lang w:val="en-US"/>
+        </w:rPr>
+        <w:t xml:space="preserve">    DECLARE price </w:t>
+      </w:r>
+      <w:proofErr w:type="gramStart"/>
+      <w:r>
+        <w:rPr>
+          <w:rFonts w:ascii="Courier New" w:hAnsi="Courier New"/>
+          <w:color w:val="auto"/>
+          <w:sz w:val="20"/>
+          <w:szCs w:val="22"/>
+          <w:lang w:val="en-US"/>
+        </w:rPr>
+        <w:t>DECIMAL(</w:t>
+      </w:r>
+      <w:proofErr w:type="gramEnd"/>
+      <w:r>
+        <w:rPr>
+          <w:rFonts w:ascii="Courier New" w:hAnsi="Courier New"/>
+          <w:color w:val="auto"/>
+          <w:sz w:val="20"/>
+          <w:szCs w:val="22"/>
+          <w:lang w:val="en-US"/>
+        </w:rPr>
+        <w:t>4,2);</w:t>
+      </w:r>
+    </w:p>
+    <w:p>
+      <w:pPr>
+        <w:pStyle w:val="a5"/>
+        <w:rPr>
+          <w:rFonts w:ascii="Courier New" w:hAnsi="Courier New"/>
+          <w:color w:val="auto"/>
+          <w:sz w:val="20"/>
+          <w:szCs w:val="22"/>
+          <w:lang w:val="en-US"/>
+        </w:rPr>
+      </w:pPr>
+    </w:p>
+    <w:p>
+      <w:pPr>
+        <w:pStyle w:val="a5"/>
+        <w:rPr>
+          <w:rFonts w:ascii="Courier New" w:hAnsi="Courier New"/>
+          <w:color w:val="auto"/>
+          <w:sz w:val="20"/>
+          <w:szCs w:val="22"/>
+          <w:lang w:val="en-US"/>
+        </w:rPr>
+      </w:pPr>
+      <w:r>
+        <w:rPr>
+          <w:rFonts w:ascii="Courier New" w:hAnsi="Courier New"/>
+          <w:color w:val="auto"/>
+          <w:sz w:val="20"/>
+          <w:szCs w:val="22"/>
+          <w:lang w:val="en-US"/>
+        </w:rPr>
+        <w:t xml:space="preserve">    -- </w:t>
+      </w:r>
+      <w:proofErr w:type="spellStart"/>
+      <w:r>
+        <w:rPr>
+          <w:rFonts w:ascii="Courier New" w:hAnsi="Courier New"/>
+          <w:color w:val="auto"/>
+          <w:sz w:val="20"/>
+          <w:szCs w:val="22"/>
+          <w:lang w:val="en-US"/>
+        </w:rPr>
+        <w:t>Отримуємо</w:t>
+      </w:r>
+      <w:proofErr w:type="spellEnd"/>
+      <w:r>
+        <w:rPr>
+          <w:rFonts w:ascii="Courier New" w:hAnsi="Courier New"/>
+          <w:color w:val="auto"/>
+          <w:sz w:val="20"/>
+          <w:szCs w:val="22"/>
+          <w:lang w:val="en-US"/>
+        </w:rPr>
+        <w:t xml:space="preserve"> </w:t>
+      </w:r>
+      <w:proofErr w:type="spellStart"/>
+      <w:r>
+        <w:rPr>
+          <w:rFonts w:ascii="Courier New" w:hAnsi="Courier New"/>
+          <w:color w:val="auto"/>
+          <w:sz w:val="20"/>
+          <w:szCs w:val="22"/>
+          <w:lang w:val="en-US"/>
+        </w:rPr>
+        <w:t>ціну</w:t>
+      </w:r>
+      <w:proofErr w:type="spellEnd"/>
+      <w:r>
+        <w:rPr>
+          <w:rFonts w:ascii="Courier New" w:hAnsi="Courier New"/>
+          <w:color w:val="auto"/>
+          <w:sz w:val="20"/>
+          <w:szCs w:val="22"/>
+          <w:lang w:val="en-US"/>
+        </w:rPr>
+        <w:t xml:space="preserve"> </w:t>
+      </w:r>
+      <w:proofErr w:type="spellStart"/>
+      <w:r>
+        <w:rPr>
+          <w:rFonts w:ascii="Courier New" w:hAnsi="Courier New"/>
+          <w:color w:val="auto"/>
+          <w:sz w:val="20"/>
+          <w:szCs w:val="22"/>
+          <w:lang w:val="en-US"/>
+        </w:rPr>
+        <w:t>продажу</w:t>
+      </w:r>
+      <w:proofErr w:type="spellEnd"/>
+      <w:r>
+        <w:rPr>
+          <w:rFonts w:ascii="Courier New" w:hAnsi="Courier New"/>
+          <w:color w:val="auto"/>
+          <w:sz w:val="20"/>
+          <w:szCs w:val="22"/>
+          <w:lang w:val="en-US"/>
+        </w:rPr>
+        <w:t xml:space="preserve"> </w:t>
+      </w:r>
+      <w:proofErr w:type="spellStart"/>
+      <w:r>
+        <w:rPr>
+          <w:rFonts w:ascii="Courier New" w:hAnsi="Courier New"/>
+          <w:color w:val="auto"/>
+          <w:sz w:val="20"/>
+          <w:szCs w:val="22"/>
+          <w:lang w:val="en-US"/>
+        </w:rPr>
+        <w:t>бензину</w:t>
+      </w:r>
+      <w:proofErr w:type="spellEnd"/>
+      <w:r>
+        <w:rPr>
+          <w:rFonts w:ascii="Courier New" w:hAnsi="Courier New"/>
+          <w:color w:val="auto"/>
+          <w:sz w:val="20"/>
+          <w:szCs w:val="22"/>
+          <w:lang w:val="en-US"/>
+        </w:rPr>
+        <w:t xml:space="preserve"> </w:t>
+      </w:r>
+      <w:proofErr w:type="spellStart"/>
+      <w:r>
+        <w:rPr>
+          <w:rFonts w:ascii="Courier New" w:hAnsi="Courier New"/>
+          <w:color w:val="auto"/>
+          <w:sz w:val="20"/>
+          <w:szCs w:val="22"/>
+          <w:lang w:val="en-US"/>
+        </w:rPr>
+        <w:t>за</w:t>
+      </w:r>
+      <w:proofErr w:type="spellEnd"/>
+      <w:r>
+        <w:rPr>
+          <w:rFonts w:ascii="Courier New" w:hAnsi="Courier New"/>
+          <w:color w:val="auto"/>
+          <w:sz w:val="20"/>
+          <w:szCs w:val="22"/>
+          <w:lang w:val="en-US"/>
+        </w:rPr>
+        <w:t xml:space="preserve"> </w:t>
+      </w:r>
+      <w:proofErr w:type="spellStart"/>
+      <w:r>
+        <w:rPr>
+          <w:rFonts w:ascii="Courier New" w:hAnsi="Courier New"/>
+          <w:color w:val="auto"/>
+          <w:sz w:val="20"/>
+          <w:szCs w:val="22"/>
+          <w:lang w:val="en-US"/>
+        </w:rPr>
+        <w:t>допомогою</w:t>
+      </w:r>
+      <w:proofErr w:type="spellEnd"/>
+      <w:r>
+        <w:rPr>
+          <w:rFonts w:ascii="Courier New" w:hAnsi="Courier New"/>
+          <w:color w:val="auto"/>
+          <w:sz w:val="20"/>
+          <w:szCs w:val="22"/>
+          <w:lang w:val="en-US"/>
+        </w:rPr>
+        <w:t xml:space="preserve"> </w:t>
+      </w:r>
+      <w:proofErr w:type="spellStart"/>
+      <w:r>
+        <w:rPr>
+          <w:rFonts w:ascii="Courier New" w:hAnsi="Courier New"/>
+          <w:color w:val="auto"/>
+          <w:sz w:val="20"/>
+          <w:szCs w:val="22"/>
+          <w:lang w:val="en-US"/>
+        </w:rPr>
+        <w:t>коду</w:t>
+      </w:r>
+      <w:proofErr w:type="spellEnd"/>
+      <w:r>
+        <w:rPr>
+          <w:rFonts w:ascii="Courier New" w:hAnsi="Courier New"/>
+          <w:color w:val="auto"/>
+          <w:sz w:val="20"/>
+          <w:szCs w:val="22"/>
+          <w:lang w:val="en-US"/>
+        </w:rPr>
+        <w:t xml:space="preserve"> </w:t>
+      </w:r>
+      <w:proofErr w:type="spellStart"/>
+      <w:r>
+        <w:rPr>
+          <w:rFonts w:ascii="Courier New" w:hAnsi="Courier New"/>
+          <w:color w:val="auto"/>
+          <w:sz w:val="20"/>
+          <w:szCs w:val="22"/>
+          <w:lang w:val="en-US"/>
+        </w:rPr>
+        <w:t>вартості</w:t>
+      </w:r>
+      <w:proofErr w:type="spellEnd"/>
+    </w:p>
+    <w:p>
+      <w:pPr>
+        <w:pStyle w:val="a5"/>
+        <w:rPr>
+          <w:rFonts w:ascii="Courier New" w:hAnsi="Courier New"/>
+          <w:color w:val="auto"/>
+          <w:sz w:val="20"/>
+          <w:szCs w:val="22"/>
+          <w:lang w:val="en-US"/>
+        </w:rPr>
+      </w:pPr>
+      <w:r>
+        <w:rPr>
+          <w:rFonts w:ascii="Courier New" w:hAnsi="Courier New"/>
+          <w:color w:val="auto"/>
+          <w:sz w:val="20"/>
+          <w:szCs w:val="22"/>
+          <w:lang w:val="en-US"/>
+        </w:rPr>
+        <w:t xml:space="preserve">    SELECT `</w:t>
+      </w:r>
+      <w:proofErr w:type="spellStart"/>
+      <w:r>
+        <w:rPr>
+          <w:rFonts w:ascii="Courier New" w:hAnsi="Courier New"/>
+          <w:color w:val="auto"/>
+          <w:sz w:val="20"/>
+          <w:szCs w:val="22"/>
+          <w:lang w:val="en-US"/>
+        </w:rPr>
+        <w:t>ЦінаПродажу_грн</w:t>
+      </w:r>
+      <w:proofErr w:type="spellEnd"/>
+      <w:r>
+        <w:rPr>
+          <w:rFonts w:ascii="Courier New" w:hAnsi="Courier New"/>
+          <w:color w:val="auto"/>
+          <w:sz w:val="20"/>
+          <w:szCs w:val="22"/>
+          <w:lang w:val="en-US"/>
+        </w:rPr>
+        <w:t>` INTO price</w:t>
+      </w:r>
+    </w:p>
+    <w:p>
+      <w:pPr>
+        <w:pStyle w:val="a5"/>
+        <w:rPr>
+          <w:rFonts w:ascii="Courier New" w:hAnsi="Courier New"/>
+          <w:color w:val="auto"/>
+          <w:sz w:val="20"/>
+          <w:szCs w:val="22"/>
+          <w:lang w:val="en-US"/>
+        </w:rPr>
+      </w:pPr>
+      <w:r>
+        <w:rPr>
+          <w:rFonts w:ascii="Courier New" w:hAnsi="Courier New"/>
+          <w:color w:val="auto"/>
+          <w:sz w:val="20"/>
+          <w:szCs w:val="22"/>
+          <w:lang w:val="en-US"/>
+        </w:rPr>
+        <w:t xml:space="preserve">    FROM `</w:t>
+      </w:r>
+      <w:proofErr w:type="spellStart"/>
+      <w:r>
+        <w:rPr>
+          <w:rFonts w:ascii="Courier New" w:hAnsi="Courier New"/>
+          <w:color w:val="auto"/>
+          <w:sz w:val="20"/>
+          <w:szCs w:val="22"/>
+          <w:lang w:val="en-US"/>
+        </w:rPr>
+        <w:t>вартість</w:t>
+      </w:r>
+      <w:proofErr w:type="spellEnd"/>
+      <w:r>
+        <w:rPr>
+          <w:rFonts w:ascii="Courier New" w:hAnsi="Courier New"/>
+          <w:color w:val="auto"/>
+          <w:sz w:val="20"/>
+          <w:szCs w:val="22"/>
+          <w:lang w:val="en-US"/>
+        </w:rPr>
+        <w:t xml:space="preserve"> </w:t>
+      </w:r>
+      <w:proofErr w:type="spellStart"/>
+      <w:r>
+        <w:rPr>
+          <w:rFonts w:ascii="Courier New" w:hAnsi="Courier New"/>
+          <w:color w:val="auto"/>
+          <w:sz w:val="20"/>
+          <w:szCs w:val="22"/>
+          <w:lang w:val="en-US"/>
+        </w:rPr>
+        <w:t>бензину</w:t>
+      </w:r>
+      <w:proofErr w:type="spellEnd"/>
+      <w:r>
+        <w:rPr>
+          <w:rFonts w:ascii="Courier New" w:hAnsi="Courier New"/>
+          <w:color w:val="auto"/>
+          <w:sz w:val="20"/>
+          <w:szCs w:val="22"/>
+          <w:lang w:val="en-US"/>
+        </w:rPr>
+        <w:t>`</w:t>
+      </w:r>
+    </w:p>
+    <w:p>
+      <w:pPr>
+        <w:pStyle w:val="a5"/>
+        <w:rPr>
+          <w:rFonts w:ascii="Courier New" w:hAnsi="Courier New"/>
+          <w:color w:val="auto"/>
+          <w:sz w:val="20"/>
+          <w:szCs w:val="22"/>
+          <w:lang w:val="en-US"/>
+        </w:rPr>
+      </w:pPr>
+      <w:r>
+        <w:rPr>
+          <w:rFonts w:ascii="Courier New" w:hAnsi="Courier New"/>
+          <w:color w:val="auto"/>
+          <w:sz w:val="20"/>
+          <w:szCs w:val="22"/>
+          <w:lang w:val="en-US"/>
+        </w:rPr>
+        <w:t xml:space="preserve">    WHERE `</w:t>
+      </w:r>
+      <w:proofErr w:type="spellStart"/>
+      <w:r>
+        <w:rPr>
+          <w:rFonts w:ascii="Courier New" w:hAnsi="Courier New"/>
+          <w:color w:val="auto"/>
+          <w:sz w:val="20"/>
+          <w:szCs w:val="22"/>
+          <w:lang w:val="en-US"/>
+        </w:rPr>
+        <w:t>КодВартості</w:t>
+      </w:r>
+      <w:proofErr w:type="spellEnd"/>
+      <w:r>
+        <w:rPr>
+          <w:rFonts w:ascii="Courier New" w:hAnsi="Courier New"/>
+          <w:color w:val="auto"/>
+          <w:sz w:val="20"/>
+          <w:szCs w:val="22"/>
+          <w:lang w:val="en-US"/>
+        </w:rPr>
+        <w:t xml:space="preserve">` = </w:t>
+      </w:r>
+      <w:proofErr w:type="gramStart"/>
+      <w:r>
+        <w:rPr>
+          <w:rFonts w:ascii="Courier New" w:hAnsi="Courier New"/>
+          <w:color w:val="auto"/>
+          <w:sz w:val="20"/>
+          <w:szCs w:val="22"/>
+          <w:lang w:val="en-US"/>
+        </w:rPr>
+        <w:t>NEW.`</w:t>
+      </w:r>
+      <w:proofErr w:type="spellStart"/>
+      <w:proofErr w:type="gramEnd"/>
+      <w:r>
+        <w:rPr>
+          <w:rFonts w:ascii="Courier New" w:hAnsi="Courier New"/>
+          <w:color w:val="auto"/>
+          <w:sz w:val="20"/>
+          <w:szCs w:val="22"/>
+          <w:lang w:val="en-US"/>
+        </w:rPr>
+        <w:t>КодВартості</w:t>
+      </w:r>
+      <w:proofErr w:type="spellEnd"/>
+      <w:r>
+        <w:rPr>
+          <w:rFonts w:ascii="Courier New" w:hAnsi="Courier New"/>
+          <w:color w:val="auto"/>
+          <w:sz w:val="20"/>
+          <w:szCs w:val="22"/>
+          <w:lang w:val="en-US"/>
+        </w:rPr>
+        <w:t>`;</w:t>
+      </w:r>
+    </w:p>
+    <w:p>
+      <w:pPr>
+        <w:pStyle w:val="a5"/>
+        <w:rPr>
+          <w:rFonts w:ascii="Courier New" w:hAnsi="Courier New"/>
+          <w:color w:val="auto"/>
+          <w:sz w:val="20"/>
+          <w:szCs w:val="22"/>
+          <w:lang w:val="en-US"/>
+        </w:rPr>
+      </w:pPr>
+    </w:p>
+    <w:p>
+      <w:pPr>
+        <w:pStyle w:val="a5"/>
+        <w:rPr>
+          <w:rFonts w:ascii="Courier New" w:hAnsi="Courier New"/>
+          <w:color w:val="auto"/>
+          <w:sz w:val="20"/>
+          <w:szCs w:val="22"/>
+          <w:lang w:val="en-US"/>
+        </w:rPr>
+      </w:pPr>
+      <w:r>
+        <w:rPr>
+          <w:rFonts w:ascii="Courier New" w:hAnsi="Courier New"/>
+          <w:color w:val="auto"/>
+          <w:sz w:val="20"/>
+          <w:szCs w:val="22"/>
+          <w:lang w:val="en-US"/>
+        </w:rPr>
+        <w:t xml:space="preserve">    -- </w:t>
+      </w:r>
+      <w:proofErr w:type="spellStart"/>
+      <w:r>
+        <w:rPr>
+          <w:rFonts w:ascii="Courier New" w:hAnsi="Courier New"/>
+          <w:color w:val="auto"/>
+          <w:sz w:val="20"/>
+          <w:szCs w:val="22"/>
+          <w:lang w:val="en-US"/>
+        </w:rPr>
+        <w:t>Оновлюємо</w:t>
+      </w:r>
+      <w:proofErr w:type="spellEnd"/>
+      <w:r>
+        <w:rPr>
+          <w:rFonts w:ascii="Courier New" w:hAnsi="Courier New"/>
+          <w:color w:val="auto"/>
+          <w:sz w:val="20"/>
+          <w:szCs w:val="22"/>
+          <w:lang w:val="en-US"/>
+        </w:rPr>
+        <w:t xml:space="preserve"> </w:t>
+      </w:r>
+      <w:proofErr w:type="spellStart"/>
+      <w:r>
+        <w:rPr>
+          <w:rFonts w:ascii="Courier New" w:hAnsi="Courier New"/>
+          <w:color w:val="auto"/>
+          <w:sz w:val="20"/>
+          <w:szCs w:val="22"/>
+          <w:lang w:val="en-US"/>
+        </w:rPr>
+        <w:t>загальну</w:t>
+      </w:r>
+      <w:proofErr w:type="spellEnd"/>
+      <w:r>
+        <w:rPr>
+          <w:rFonts w:ascii="Courier New" w:hAnsi="Courier New"/>
+          <w:color w:val="auto"/>
+          <w:sz w:val="20"/>
+          <w:szCs w:val="22"/>
+          <w:lang w:val="en-US"/>
+        </w:rPr>
+        <w:t xml:space="preserve"> </w:t>
+      </w:r>
+      <w:proofErr w:type="spellStart"/>
+      <w:r>
+        <w:rPr>
+          <w:rFonts w:ascii="Courier New" w:hAnsi="Courier New"/>
+          <w:color w:val="auto"/>
+          <w:sz w:val="20"/>
+          <w:szCs w:val="22"/>
+          <w:lang w:val="en-US"/>
+        </w:rPr>
+        <w:t>суму</w:t>
+      </w:r>
+      <w:proofErr w:type="spellEnd"/>
+      <w:r>
+        <w:rPr>
+          <w:rFonts w:ascii="Courier New" w:hAnsi="Courier New"/>
+          <w:color w:val="auto"/>
+          <w:sz w:val="20"/>
+          <w:szCs w:val="22"/>
+          <w:lang w:val="en-US"/>
+        </w:rPr>
+        <w:t xml:space="preserve"> в </w:t>
+      </w:r>
+      <w:proofErr w:type="spellStart"/>
+      <w:r>
+        <w:rPr>
+          <w:rFonts w:ascii="Courier New" w:hAnsi="Courier New"/>
+          <w:color w:val="auto"/>
+          <w:sz w:val="20"/>
+          <w:szCs w:val="22"/>
+          <w:lang w:val="en-US"/>
+        </w:rPr>
+        <w:t>таблиці</w:t>
+      </w:r>
+      <w:proofErr w:type="spellEnd"/>
+      <w:r>
+        <w:rPr>
+          <w:rFonts w:ascii="Courier New" w:hAnsi="Courier New"/>
+          <w:color w:val="auto"/>
+          <w:sz w:val="20"/>
+          <w:szCs w:val="22"/>
+          <w:lang w:val="en-US"/>
+        </w:rPr>
+        <w:t xml:space="preserve"> </w:t>
+      </w:r>
+      <w:proofErr w:type="spellStart"/>
+      <w:r>
+        <w:rPr>
+          <w:rFonts w:ascii="Courier New" w:hAnsi="Courier New"/>
+          <w:color w:val="auto"/>
+          <w:sz w:val="20"/>
+          <w:szCs w:val="22"/>
+          <w:lang w:val="en-US"/>
+        </w:rPr>
+        <w:t>вартості</w:t>
+      </w:r>
+      <w:proofErr w:type="spellEnd"/>
+      <w:r>
+        <w:rPr>
+          <w:rFonts w:ascii="Courier New" w:hAnsi="Courier New"/>
+          <w:color w:val="auto"/>
+          <w:sz w:val="20"/>
+          <w:szCs w:val="22"/>
+          <w:lang w:val="en-US"/>
+        </w:rPr>
+        <w:t xml:space="preserve"> </w:t>
+      </w:r>
+      <w:proofErr w:type="spellStart"/>
+      <w:r>
+        <w:rPr>
+          <w:rFonts w:ascii="Courier New" w:hAnsi="Courier New"/>
+          <w:color w:val="auto"/>
+          <w:sz w:val="20"/>
+          <w:szCs w:val="22"/>
+          <w:lang w:val="en-US"/>
+        </w:rPr>
+        <w:t>бензину</w:t>
+      </w:r>
+      <w:proofErr w:type="spellEnd"/>
+    </w:p>
+    <w:p>
+      <w:pPr>
+        <w:pStyle w:val="a5"/>
+        <w:rPr>
+          <w:rFonts w:ascii="Courier New" w:hAnsi="Courier New"/>
+          <w:color w:val="auto"/>
+          <w:sz w:val="20"/>
+          <w:szCs w:val="22"/>
+          <w:lang w:val="en-US"/>
+        </w:rPr>
+      </w:pPr>
+      <w:r>
+        <w:rPr>
+          <w:rFonts w:ascii="Courier New" w:hAnsi="Courier New"/>
+          <w:color w:val="auto"/>
+          <w:sz w:val="20"/>
+          <w:szCs w:val="22"/>
+          <w:lang w:val="en-US"/>
+        </w:rPr>
+        <w:t xml:space="preserve">    UPDATE `</w:t>
+      </w:r>
+      <w:proofErr w:type="spellStart"/>
+      <w:r>
+        <w:rPr>
+          <w:rFonts w:ascii="Courier New" w:hAnsi="Courier New"/>
+          <w:color w:val="auto"/>
+          <w:sz w:val="20"/>
+          <w:szCs w:val="22"/>
+          <w:lang w:val="en-US"/>
+        </w:rPr>
+        <w:t>вартість</w:t>
+      </w:r>
+      <w:proofErr w:type="spellEnd"/>
+      <w:r>
+        <w:rPr>
+          <w:rFonts w:ascii="Courier New" w:hAnsi="Courier New"/>
+          <w:color w:val="auto"/>
+          <w:sz w:val="20"/>
+          <w:szCs w:val="22"/>
+          <w:lang w:val="en-US"/>
+        </w:rPr>
+        <w:t xml:space="preserve"> </w:t>
+      </w:r>
+      <w:proofErr w:type="spellStart"/>
+      <w:r>
+        <w:rPr>
+          <w:rFonts w:ascii="Courier New" w:hAnsi="Courier New"/>
+          <w:color w:val="auto"/>
+          <w:sz w:val="20"/>
+          <w:szCs w:val="22"/>
+          <w:lang w:val="en-US"/>
+        </w:rPr>
+        <w:t>бензину</w:t>
+      </w:r>
+      <w:proofErr w:type="spellEnd"/>
+      <w:r>
+        <w:rPr>
+          <w:rFonts w:ascii="Courier New" w:hAnsi="Courier New"/>
+          <w:color w:val="auto"/>
+          <w:sz w:val="20"/>
+          <w:szCs w:val="22"/>
+          <w:lang w:val="en-US"/>
+        </w:rPr>
+        <w:t>`</w:t>
+      </w:r>
+    </w:p>
+    <w:p>
+      <w:pPr>
+        <w:pStyle w:val="a5"/>
+        <w:rPr>
+          <w:rFonts w:ascii="Courier New" w:hAnsi="Courier New"/>
+          <w:color w:val="auto"/>
+          <w:sz w:val="20"/>
+          <w:szCs w:val="22"/>
+          <w:lang w:val="en-US"/>
+        </w:rPr>
+      </w:pPr>
+      <w:r>
+        <w:rPr>
+          <w:rFonts w:ascii="Courier New" w:hAnsi="Courier New"/>
+          <w:color w:val="auto"/>
+          <w:sz w:val="20"/>
+          <w:szCs w:val="22"/>
+          <w:lang w:val="en-US"/>
+        </w:rPr>
+        <w:t xml:space="preserve">    SET `</w:t>
+      </w:r>
+      <w:proofErr w:type="spellStart"/>
+      <w:r>
+        <w:rPr>
+          <w:rFonts w:ascii="Courier New" w:hAnsi="Courier New"/>
+          <w:color w:val="auto"/>
+          <w:sz w:val="20"/>
+          <w:szCs w:val="22"/>
+          <w:lang w:val="en-US"/>
+        </w:rPr>
+        <w:t>ЗагальнаСумаГрн</w:t>
+      </w:r>
+      <w:proofErr w:type="spellEnd"/>
+      <w:r>
+        <w:rPr>
+          <w:rFonts w:ascii="Courier New" w:hAnsi="Courier New"/>
+          <w:color w:val="auto"/>
+          <w:sz w:val="20"/>
+          <w:szCs w:val="22"/>
+          <w:lang w:val="en-US"/>
+        </w:rPr>
+        <w:t>` = `</w:t>
+      </w:r>
+      <w:proofErr w:type="spellStart"/>
+      <w:r>
+        <w:rPr>
+          <w:rFonts w:ascii="Courier New" w:hAnsi="Courier New"/>
+          <w:color w:val="auto"/>
+          <w:sz w:val="20"/>
+          <w:szCs w:val="22"/>
+          <w:lang w:val="en-US"/>
+        </w:rPr>
+        <w:t>ЗагальнаСумаГрн</w:t>
+      </w:r>
+      <w:proofErr w:type="spellEnd"/>
+      <w:r>
+        <w:rPr>
+          <w:rFonts w:ascii="Courier New" w:hAnsi="Courier New"/>
+          <w:color w:val="auto"/>
+          <w:sz w:val="20"/>
+          <w:szCs w:val="22"/>
+          <w:lang w:val="en-US"/>
+        </w:rPr>
+        <w:t>` + (</w:t>
+      </w:r>
+      <w:proofErr w:type="gramStart"/>
+      <w:r>
+        <w:rPr>
+          <w:rFonts w:ascii="Courier New" w:hAnsi="Courier New"/>
+          <w:color w:val="auto"/>
+          <w:sz w:val="20"/>
+          <w:szCs w:val="22"/>
+          <w:lang w:val="en-US"/>
+        </w:rPr>
+        <w:t>NEW.`</w:t>
+      </w:r>
+      <w:proofErr w:type="spellStart"/>
+      <w:proofErr w:type="gramEnd"/>
+      <w:r>
+        <w:rPr>
+          <w:rFonts w:ascii="Courier New" w:hAnsi="Courier New"/>
+          <w:color w:val="auto"/>
+          <w:sz w:val="20"/>
+          <w:szCs w:val="22"/>
+          <w:lang w:val="en-US"/>
+        </w:rPr>
+        <w:t>КількістьЛітрів_л</w:t>
+      </w:r>
+      <w:proofErr w:type="spellEnd"/>
+      <w:r>
+        <w:rPr>
+          <w:rFonts w:ascii="Courier New" w:hAnsi="Courier New"/>
+          <w:color w:val="auto"/>
+          <w:sz w:val="20"/>
+          <w:szCs w:val="22"/>
+          <w:lang w:val="en-US"/>
+        </w:rPr>
+        <w:t>` * price)</w:t>
+      </w:r>
+    </w:p>
+    <w:p>
+      <w:pPr>
+        <w:pStyle w:val="a5"/>
+        <w:rPr>
+          <w:rFonts w:ascii="Courier New" w:hAnsi="Courier New"/>
+          <w:color w:val="auto"/>
+          <w:sz w:val="20"/>
+          <w:szCs w:val="22"/>
+          <w:lang w:val="en-US"/>
+        </w:rPr>
+      </w:pPr>
+      <w:r>
+        <w:rPr>
+          <w:rFonts w:ascii="Courier New" w:hAnsi="Courier New"/>
+          <w:color w:val="auto"/>
+          <w:sz w:val="20"/>
+          <w:szCs w:val="22"/>
+          <w:lang w:val="en-US"/>
+        </w:rPr>
+        <w:t xml:space="preserve">    WHERE `</w:t>
+      </w:r>
+      <w:proofErr w:type="spellStart"/>
+      <w:r>
+        <w:rPr>
+          <w:rFonts w:ascii="Courier New" w:hAnsi="Courier New"/>
+          <w:color w:val="auto"/>
+          <w:sz w:val="20"/>
+          <w:szCs w:val="22"/>
+          <w:lang w:val="en-US"/>
+        </w:rPr>
+        <w:t>КодВартості</w:t>
+      </w:r>
+      <w:proofErr w:type="spellEnd"/>
+      <w:r>
+        <w:rPr>
+          <w:rFonts w:ascii="Courier New" w:hAnsi="Courier New"/>
+          <w:color w:val="auto"/>
+          <w:sz w:val="20"/>
+          <w:szCs w:val="22"/>
+          <w:lang w:val="en-US"/>
+        </w:rPr>
+        <w:t xml:space="preserve">` = </w:t>
+      </w:r>
+      <w:proofErr w:type="gramStart"/>
+      <w:r>
+        <w:rPr>
+          <w:rFonts w:ascii="Courier New" w:hAnsi="Courier New"/>
+          <w:color w:val="auto"/>
+          <w:sz w:val="20"/>
+          <w:szCs w:val="22"/>
+          <w:lang w:val="en-US"/>
+        </w:rPr>
+        <w:t>NEW.`</w:t>
+      </w:r>
+      <w:proofErr w:type="spellStart"/>
+      <w:proofErr w:type="gramEnd"/>
+      <w:r>
+        <w:rPr>
+          <w:rFonts w:ascii="Courier New" w:hAnsi="Courier New"/>
+          <w:color w:val="auto"/>
+          <w:sz w:val="20"/>
+          <w:szCs w:val="22"/>
+          <w:lang w:val="en-US"/>
+        </w:rPr>
+        <w:t>КодВартості</w:t>
+      </w:r>
+      <w:proofErr w:type="spellEnd"/>
+      <w:r>
+        <w:rPr>
+          <w:rFonts w:ascii="Courier New" w:hAnsi="Courier New"/>
+          <w:color w:val="auto"/>
+          <w:sz w:val="20"/>
+          <w:szCs w:val="22"/>
+          <w:lang w:val="en-US"/>
+        </w:rPr>
+        <w:t>`;</w:t>
+      </w:r>
+    </w:p>
+    <w:p>
+      <w:pPr>
+        <w:pStyle w:val="a5"/>
+        <w:rPr>
+          <w:rFonts w:ascii="Courier New" w:hAnsi="Courier New"/>
+          <w:color w:val="auto"/>
+          <w:sz w:val="20"/>
+          <w:szCs w:val="22"/>
+          <w:lang w:val="en-US"/>
+        </w:rPr>
+      </w:pPr>
+      <w:r>
+        <w:rPr>
+          <w:rFonts w:ascii="Courier New" w:hAnsi="Courier New"/>
+          <w:color w:val="auto"/>
+          <w:sz w:val="20"/>
+          <w:szCs w:val="22"/>
+          <w:lang w:val="en-US"/>
+        </w:rPr>
+        <w:t>END//</w:t>
+      </w:r>
+    </w:p>
+    <w:p>
+      <w:pPr>
+        <w:pStyle w:val="a5"/>
+        <w:rPr>
+          <w:rFonts w:ascii="Courier New" w:hAnsi="Courier New"/>
+          <w:color w:val="auto"/>
+          <w:sz w:val="20"/>
+          <w:szCs w:val="22"/>
+          <w:lang w:val="en-US"/>
+        </w:rPr>
+      </w:pPr>
+    </w:p>
+    <w:p>
+      <w:pPr>
+        <w:pStyle w:val="a5"/>
+        <w:rPr>
+          <w:lang w:val="uk-UA"/>
+        </w:rPr>
+      </w:pPr>
+      <w:proofErr w:type="gramStart"/>
+      <w:r>
+        <w:rPr>
+          <w:rFonts w:ascii="Courier New" w:hAnsi="Courier New"/>
+          <w:color w:val="auto"/>
+          <w:sz w:val="20"/>
+          <w:szCs w:val="22"/>
+          <w:lang w:val="en-US"/>
+        </w:rPr>
+        <w:t>DELIMITER ;</w:t>
+      </w:r>
+      <w:proofErr w:type="gramEnd"/>
+    </w:p>
+    <w:p>
+      <w:pPr>
+        <w:pStyle w:val="a5"/>
+        <w:rPr>
+          <w:lang w:val="uk-UA"/>
+        </w:rPr>
+      </w:pPr>
+      <w:r>
+        <w:rPr>
+          <w:lang w:val="uk-UA"/>
+        </w:rPr>
+        <w:t>Виконаємо запит для перевірки роботи тригера:</w:t>
+      </w:r>
+    </w:p>
+    <w:p>
+      <w:pPr>
+        <w:pStyle w:val="a9"/>
+        <w:ind w:left="567"/>
+      </w:pPr>
+      <w:bookmarkStart w:id="11" w:name="_Hlk165462569"/>
+      <w:r>
+        <w:t>INSERT INTO `</w:t>
+      </w:r>
+      <w:proofErr w:type="spellStart"/>
+      <w:r>
+        <w:t>продаж</w:t>
+      </w:r>
+      <w:proofErr w:type="spellEnd"/>
+      <w:r>
+        <w:t>` (`</w:t>
+      </w:r>
+      <w:proofErr w:type="spellStart"/>
+      <w:r>
         <w:t>ДатаПродажу</w:t>
       </w:r>
       <w:proofErr w:type="spellEnd"/>
       <w:r>
-        <w:rPr>
-          <w:lang w:val="uk-UA"/>
-        </w:rPr>
-        <w:t xml:space="preserve"> &lt; </w:t>
-      </w:r>
-      <w:proofErr w:type="spellStart"/>
-      <w:r>
-        <w:rPr>
-          <w:lang w:val="uk-UA"/>
-        </w:rPr>
-        <w:t>cutoffDate</w:t>
-      </w:r>
-      <w:proofErr w:type="spellEnd"/>
-      <w:r>
-        <w:rPr>
-          <w:lang w:val="uk-UA"/>
-        </w:rPr>
-        <w:t>;    -- Отримуємо кількість видалених записів</w:t>
-      </w:r>
-    </w:p>
-    <w:p>
-      <w:pPr>
-        <w:pStyle w:val="a9"/>
-        <w:rPr>
-          <w:lang w:val="uk-UA"/>
-        </w:rPr>
-      </w:pPr>
-      <w:r>
-        <w:rPr>
-          <w:lang w:val="uk-UA"/>
-        </w:rPr>
-        <w:t xml:space="preserve">    SET </w:t>
-      </w:r>
-      <w:proofErr w:type="spellStart"/>
-      <w:r>
-        <w:rPr>
-          <w:lang w:val="uk-UA"/>
-        </w:rPr>
-        <w:t>rowsAffected</w:t>
-      </w:r>
-      <w:proofErr w:type="spellEnd"/>
-      <w:r>
-        <w:rPr>
-          <w:lang w:val="uk-UA"/>
-        </w:rPr>
-        <w:t xml:space="preserve"> = ROW_COUNT();    -- Перевіряємо, чи були видалені записи</w:t>
-      </w:r>
-    </w:p>
-    <w:p>
-      <w:pPr>
-        <w:pStyle w:val="a9"/>
-        <w:rPr>
-          <w:lang w:val="uk-UA"/>
-        </w:rPr>
-      </w:pPr>
-      <w:r>
-        <w:rPr>
-          <w:lang w:val="uk-UA"/>
-        </w:rPr>
-        <w:t xml:space="preserve">    IF </w:t>
-      </w:r>
-      <w:proofErr w:type="spellStart"/>
-      <w:r>
-        <w:rPr>
-          <w:lang w:val="uk-UA"/>
-        </w:rPr>
-        <w:t>rowsAffected</w:t>
-      </w:r>
-      <w:proofErr w:type="spellEnd"/>
-      <w:r>
-        <w:rPr>
-          <w:lang w:val="uk-UA"/>
-        </w:rPr>
-        <w:t xml:space="preserve"> &gt; 0 THEN</w:t>
-      </w:r>
-      <w:r>
-        <w:rPr>
-          <w:lang w:val="uk-UA"/>
-        </w:rPr>
+        <w:t>`, `</w:t>
+      </w:r>
+      <w:proofErr w:type="spellStart"/>
+      <w:r>
+        <w:t>НомерДисконту</w:t>
+      </w:r>
+      <w:proofErr w:type="spellEnd"/>
+      <w:r>
+        <w:t>`, `</w:t>
+      </w:r>
+      <w:proofErr w:type="spellStart"/>
+      <w:r>
+        <w:t>МаркаБензину</w:t>
+      </w:r>
+      <w:proofErr w:type="spellEnd"/>
+      <w:r>
+        <w:t>`, `</w:t>
+      </w:r>
+      <w:proofErr w:type="spellStart"/>
+      <w:r>
+        <w:t>КількістьЛітрів_л</w:t>
+      </w:r>
+      <w:proofErr w:type="spellEnd"/>
+      <w:r>
+        <w:t>`, `</w:t>
+      </w:r>
+      <w:proofErr w:type="spellStart"/>
+      <w:r>
+        <w:t>КодВартості</w:t>
+      </w:r>
+      <w:proofErr w:type="spellEnd"/>
+      <w:r>
+        <w:t>`)</w:t>
+      </w:r>
+    </w:p>
+    <w:p>
+      <w:pPr>
+        <w:pStyle w:val="a9"/>
+        <w:ind w:left="567"/>
+      </w:pPr>
+      <w:r>
+        <w:t>VALUES ('2024-04-30 12:00:00', 1</w:t>
+      </w:r>
+      <w:r>
+        <w:rPr>
+          <w:lang w:val="uk-UA"/>
+        </w:rPr>
+        <w:t>6</w:t>
+      </w:r>
+      <w:r>
+        <w:t>, 'А-95', 50, 95);</w:t>
+      </w:r>
+    </w:p>
+    <w:p>
+      <w:pPr>
+        <w:pStyle w:val="a9"/>
+        <w:ind w:left="567"/>
+      </w:pPr>
+    </w:p>
+    <w:p>
+      <w:pPr>
+        <w:pStyle w:val="a9"/>
+        <w:ind w:left="567"/>
+      </w:pPr>
+      <w:r>
+        <w:t>INSERT INTO `</w:t>
+      </w:r>
+      <w:proofErr w:type="spellStart"/>
+      <w:r>
+        <w:t>продаж</w:t>
+      </w:r>
+      <w:proofErr w:type="spellEnd"/>
+      <w:r>
+        <w:t>` (`</w:t>
+      </w:r>
+      <w:proofErr w:type="spellStart"/>
+      <w:r>
+        <w:t>ДатаПродажу</w:t>
+      </w:r>
+      <w:proofErr w:type="spellEnd"/>
+      <w:r>
+        <w:t>`, `</w:t>
+      </w:r>
+      <w:proofErr w:type="spellStart"/>
+      <w:r>
+        <w:t>НомерДисконту</w:t>
+      </w:r>
+      <w:proofErr w:type="spellEnd"/>
+      <w:r>
+        <w:t>`, `</w:t>
+      </w:r>
+      <w:proofErr w:type="spellStart"/>
+      <w:r>
+        <w:t>МаркаБензину</w:t>
+      </w:r>
+      <w:proofErr w:type="spellEnd"/>
+      <w:r>
+        <w:t>`, `</w:t>
+      </w:r>
+      <w:proofErr w:type="spellStart"/>
+      <w:r>
+        <w:t>КількістьЛітрів_л</w:t>
+      </w:r>
+      <w:proofErr w:type="spellEnd"/>
+      <w:r>
+        <w:t>`, `</w:t>
+      </w:r>
+      <w:proofErr w:type="spellStart"/>
+      <w:r>
+        <w:t>КодВартості</w:t>
+      </w:r>
+      <w:proofErr w:type="spellEnd"/>
+      <w:r>
+        <w:t>`)</w:t>
+      </w:r>
+    </w:p>
+    <w:p>
+      <w:pPr>
+        <w:pStyle w:val="a9"/>
+        <w:ind w:left="567"/>
+      </w:pPr>
+      <w:r>
+        <w:t xml:space="preserve">VALUES ('2024-04-30 13:00:00', </w:t>
+      </w:r>
+      <w:r>
+        <w:rPr>
+          <w:lang w:val="uk-UA"/>
+        </w:rPr>
+        <w:t>17</w:t>
+      </w:r>
+      <w:r>
+        <w:t>, 'А-92', 30, 92);</w:t>
+      </w:r>
+    </w:p>
+    <w:p>
+      <w:pPr>
+        <w:pStyle w:val="a9"/>
+        <w:ind w:left="567"/>
+      </w:pPr>
+    </w:p>
+    <w:p>
+      <w:pPr>
+        <w:pStyle w:val="a9"/>
+        <w:ind w:left="567"/>
+      </w:pPr>
+      <w:r>
+        <w:t>INSERT INTO `</w:t>
+      </w:r>
+      <w:proofErr w:type="spellStart"/>
+      <w:r>
+        <w:t>продаж</w:t>
+      </w:r>
+      <w:proofErr w:type="spellEnd"/>
+      <w:r>
+        <w:t>` (`</w:t>
+      </w:r>
+      <w:proofErr w:type="spellStart"/>
+      <w:r>
+        <w:t>ДатаПродажу</w:t>
+      </w:r>
+      <w:proofErr w:type="spellEnd"/>
+      <w:r>
+        <w:t>`, `</w:t>
+      </w:r>
+      <w:proofErr w:type="spellStart"/>
+      <w:r>
+        <w:t>НомерДисконту</w:t>
+      </w:r>
+      <w:proofErr w:type="spellEnd"/>
+      <w:r>
+        <w:t>`, `</w:t>
+      </w:r>
+      <w:proofErr w:type="spellStart"/>
+      <w:r>
+        <w:t>МаркаБензину</w:t>
+      </w:r>
+      <w:proofErr w:type="spellEnd"/>
+      <w:r>
+        <w:t>`, `</w:t>
+      </w:r>
+      <w:proofErr w:type="spellStart"/>
+      <w:r>
+        <w:t>КількістьЛітрів_л</w:t>
+      </w:r>
+      <w:proofErr w:type="spellEnd"/>
+      <w:r>
+        <w:t>`, `</w:t>
+      </w:r>
+      <w:proofErr w:type="spellStart"/>
+      <w:r>
+        <w:t>КодВартості</w:t>
+      </w:r>
+      <w:proofErr w:type="spellEnd"/>
+      <w:r>
+        <w:t>`)</w:t>
+      </w:r>
+    </w:p>
+    <w:p>
+      <w:pPr>
+        <w:pStyle w:val="a9"/>
+        <w:ind w:left="567"/>
+      </w:pPr>
+      <w:r>
+        <w:t xml:space="preserve">VALUES ('2024-04-30 14:00:00', </w:t>
+      </w:r>
+      <w:r>
+        <w:rPr>
+          <w:lang w:val="uk-UA"/>
+        </w:rPr>
+        <w:t>18</w:t>
+      </w:r>
+      <w:r>
+        <w:t>, 'А-76', 20, 76);</w:t>
+      </w:r>
+    </w:p>
+    <w:p>
+      <w:pPr>
+        <w:pStyle w:val="a9"/>
+        <w:ind w:left="567"/>
+      </w:pPr>
+    </w:p>
+    <w:p>
+      <w:pPr>
+        <w:pStyle w:val="a9"/>
+        <w:ind w:left="567"/>
+      </w:pPr>
+      <w:r>
+        <w:t>SELECT * FROM `</w:t>
+      </w:r>
+      <w:proofErr w:type="spellStart"/>
+      <w:r>
+        <w:t>вартість</w:t>
+      </w:r>
+      <w:proofErr w:type="spellEnd"/>
+      <w:r>
         <w:t xml:space="preserve"> </w:t>
       </w:r>
-      <w:r>
-        <w:rPr>
-          <w:lang w:val="uk-UA"/>
-        </w:rPr>
-        <w:t xml:space="preserve">        -- Якщо видалені записи, виводимо повідомлення про успішне видалення</w:t>
-      </w:r>
-    </w:p>
-    <w:p>
-      <w:pPr>
-        <w:pStyle w:val="a9"/>
-        <w:rPr>
-          <w:lang w:val="uk-UA"/>
-        </w:rPr>
-      </w:pPr>
-      <w:r>
-        <w:rPr>
-          <w:lang w:val="uk-UA"/>
-        </w:rPr>
-        <w:t xml:space="preserve">        SELECT CONCAT('Успішно видалено ', </w:t>
-      </w:r>
-      <w:proofErr w:type="spellStart"/>
-      <w:r>
-        <w:rPr>
-          <w:lang w:val="uk-UA"/>
-        </w:rPr>
-        <w:t>rowsAffected</w:t>
-      </w:r>
-      <w:proofErr w:type="spellEnd"/>
-      <w:r>
-        <w:rPr>
-          <w:lang w:val="uk-UA"/>
-        </w:rPr>
-        <w:t xml:space="preserve">, ' записів') AS </w:t>
-      </w:r>
-      <w:proofErr w:type="spellStart"/>
-      <w:r>
-        <w:rPr>
-          <w:lang w:val="uk-UA"/>
-        </w:rPr>
-        <w:t>Message</w:t>
-      </w:r>
-      <w:proofErr w:type="spellEnd"/>
-      <w:r>
-        <w:rPr>
-          <w:lang w:val="uk-UA"/>
-        </w:rPr>
-        <w:t>;</w:t>
-      </w:r>
-    </w:p>
-    <w:p>
-      <w:pPr>
-        <w:pStyle w:val="a9"/>
-        <w:rPr>
-          <w:lang w:val="uk-UA"/>
-        </w:rPr>
-      </w:pPr>
-      <w:r>
-        <w:rPr>
-          <w:lang w:val="uk-UA"/>
-        </w:rPr>
-        <w:t xml:space="preserve">    ELSE</w:t>
-      </w:r>
-    </w:p>
-    <w:p>
-      <w:pPr>
-        <w:pStyle w:val="a9"/>
-        <w:rPr>
-          <w:lang w:val="uk-UA"/>
-        </w:rPr>
-      </w:pPr>
-      <w:r>
-        <w:rPr>
-          <w:lang w:val="uk-UA"/>
-        </w:rPr>
-        <w:t xml:space="preserve">        -- Якщо записи не були видалені, виводимо повідомлення про відсутність записів для видалення</w:t>
-      </w:r>
-    </w:p>
-    <w:p>
-      <w:pPr>
-        <w:pStyle w:val="a9"/>
-        <w:rPr>
-          <w:lang w:val="uk-UA"/>
-        </w:rPr>
-      </w:pPr>
-      <w:r>
-        <w:rPr>
-          <w:lang w:val="uk-UA"/>
-        </w:rPr>
-        <w:t xml:space="preserve">        SELECT 'Записів для видалення не знайдено' AS </w:t>
-      </w:r>
-      <w:proofErr w:type="spellStart"/>
-      <w:r>
-        <w:rPr>
-          <w:lang w:val="uk-UA"/>
-        </w:rPr>
-        <w:t>Message</w:t>
-      </w:r>
-      <w:proofErr w:type="spellEnd"/>
-      <w:r>
-        <w:rPr>
-          <w:lang w:val="uk-UA"/>
-        </w:rPr>
-        <w:t>;</w:t>
-      </w:r>
-    </w:p>
-    <w:p>
-      <w:pPr>
-        <w:pStyle w:val="a9"/>
-        <w:rPr>
-          <w:lang w:val="uk-UA"/>
-        </w:rPr>
-      </w:pPr>
-      <w:r>
-        <w:rPr>
-          <w:lang w:val="uk-UA"/>
-        </w:rPr>
-        <w:t xml:space="preserve">    END IF;</w:t>
-      </w:r>
-    </w:p>
-    <w:p>
-      <w:pPr>
-        <w:pStyle w:val="a9"/>
-        <w:rPr>
-          <w:lang w:val="uk-UA"/>
-        </w:rPr>
-      </w:pPr>
-      <w:r>
-        <w:rPr>
-          <w:lang w:val="uk-UA"/>
-        </w:rPr>
-        <w:t>END$$</w:t>
-      </w:r>
-    </w:p>
-    <w:p>
-      <w:pPr>
-        <w:pStyle w:val="a9"/>
-        <w:rPr>
-          <w:lang w:val="uk-UA"/>
-        </w:rPr>
-      </w:pPr>
-      <w:r>
-        <w:rPr>
-          <w:lang w:val="uk-UA"/>
-        </w:rPr>
-        <w:t>DELIMITER ;</w:t>
-      </w:r>
-    </w:p>
-    <w:p>
-      <w:pPr>
-        <w:pStyle w:val="a9"/>
+      <w:proofErr w:type="spellStart"/>
+      <w:r>
+        <w:t>бензину</w:t>
+      </w:r>
+      <w:proofErr w:type="spellEnd"/>
+      <w:r>
+        <w:t>`;</w:t>
+      </w:r>
+    </w:p>
+    <w:bookmarkEnd w:id="11"/>
+    <w:p>
+      <w:pPr>
+        <w:pStyle w:val="a5"/>
+        <w:ind w:firstLine="0"/>
         <w:rPr>
           <w:lang w:val="uk-UA"/>
         </w:rPr>
@@ -3261,13 +4213,15 @@
       </w:pPr>
       <w:r>
         <w:rPr>
-          <w:lang w:val="uk-UA"/>
-        </w:rPr>
+          <w:noProof/>
+          <w:lang w:val="uk-UA"/>
+        </w:rPr>
+        <w:lastRenderedPageBreak/>
         <w:drawing>
           <wp:inline distT="0" distB="0" distL="0" distR="0">
-            <wp:extent cx="4241800" cy="1625600"/>
-            <wp:effectExtent l="0" t="0" r="0" b="0"/>
-            <wp:docPr id="1718654826" name="Рисунок 4"/>
+            <wp:extent cx="5433238" cy="3886274"/>
+            <wp:effectExtent l="0" t="0" r="2540" b="0"/>
+            <wp:docPr id="1740064069" name="Рисунок 5"/>
             <wp:cNvGraphicFramePr>
               <a:graphicFrameLocks xmlns:a="http://schemas.openxmlformats.org/drawingml/2006/main" noChangeAspect="1"/>
             </wp:cNvGraphicFramePr>
@@ -3275,7 +4229,7 @@
               <a:graphicData uri="http://schemas.openxmlformats.org/drawingml/2006/picture">
                 <pic:pic xmlns:pic="http://schemas.openxmlformats.org/drawingml/2006/picture">
                   <pic:nvPicPr>
-                    <pic:cNvPr id="1718654826" name="Рисунок 1718654826"/>
+                    <pic:cNvPr id="1740064069" name="Рисунок 1740064069"/>
                     <pic:cNvPicPr/>
                   </pic:nvPicPr>
                   <pic:blipFill>
@@ -3293,7 +4247,7 @@
                   <pic:spPr>
                     <a:xfrm>
                       <a:off x="0" y="0"/>
-                      <a:ext cx="4241800" cy="1625600"/>
+                      <a:ext cx="5478363" cy="3918551"/>
                     </a:xfrm>
                     <a:prstGeom prst="rect">
                       <a:avLst/>
@@ -3372,7 +4326,19 @@
         <w:rPr>
           <w:lang w:val="uk-UA"/>
         </w:rPr>
-        <w:t xml:space="preserve"> процедури з видалення старих записів продажів</w:t>
+        <w:t xml:space="preserve"> </w:t>
+      </w:r>
+      <w:r>
+        <w:rPr>
+          <w:lang w:val="uk-UA"/>
+        </w:rPr>
+        <w:t xml:space="preserve">тригера </w:t>
+      </w:r>
+      <w:r>
+        <w:rPr>
+          <w:lang w:val="uk-UA"/>
+        </w:rPr>
+        <w:t xml:space="preserve"> з видалення старих записів продажів</w:t>
       </w:r>
     </w:p>
     <w:p>
@@ -3485,695 +4451,695 @@
           <w:rFonts w:eastAsiaTheme="minorHAnsi"/>
           <w:lang w:val="uk-UA" w:eastAsia="en-US"/>
         </w:rPr>
+        <w:t xml:space="preserve">CREATE FUNCTION </w:t>
+      </w:r>
+      <w:r>
+        <w:rPr>
+          <w:rFonts w:ascii="Helvetica" w:eastAsiaTheme="minorHAnsi" w:hAnsi="Helvetica" w:cs="Helvetica"/>
+          <w:lang w:val="uk-UA" w:eastAsia="en-US"/>
+        </w:rPr>
+        <w:t>`</w:t>
+      </w:r>
+      <w:bookmarkStart w:id="13" w:name="_Hlk162470269"/>
+      <w:proofErr w:type="spellStart"/>
+      <w:r>
+        <w:rPr>
+          <w:rFonts w:eastAsiaTheme="minorHAnsi"/>
+          <w:lang w:val="uk-UA" w:eastAsia="en-US"/>
+        </w:rPr>
+        <w:t>InsertClient</w:t>
+      </w:r>
+      <w:bookmarkEnd w:id="13"/>
+      <w:proofErr w:type="spellEnd"/>
+      <w:r>
+        <w:rPr>
+          <w:rFonts w:ascii="Helvetica" w:eastAsiaTheme="minorHAnsi" w:hAnsi="Helvetica" w:cs="Helvetica"/>
+          <w:lang w:val="uk-UA" w:eastAsia="en-US"/>
+        </w:rPr>
+        <w:t>`</w:t>
+      </w:r>
+      <w:r>
+        <w:rPr>
+          <w:rFonts w:eastAsiaTheme="minorHAnsi"/>
+          <w:lang w:val="uk-UA" w:eastAsia="en-US"/>
+        </w:rPr>
+        <w:t>(</w:t>
+      </w:r>
+      <w:proofErr w:type="spellStart"/>
+      <w:r>
+        <w:rPr>
+          <w:rFonts w:eastAsiaTheme="minorHAnsi"/>
+          <w:lang w:val="uk-UA" w:eastAsia="en-US"/>
+        </w:rPr>
+        <w:t>p_DateGiven</w:t>
+      </w:r>
+      <w:proofErr w:type="spellEnd"/>
+      <w:r>
+        <w:rPr>
+          <w:rFonts w:eastAsiaTheme="minorHAnsi"/>
+          <w:lang w:val="uk-UA" w:eastAsia="en-US"/>
+        </w:rPr>
+        <w:t xml:space="preserve"> DATETIME, </w:t>
+      </w:r>
+      <w:proofErr w:type="spellStart"/>
+      <w:r>
+        <w:rPr>
+          <w:rFonts w:eastAsiaTheme="minorHAnsi"/>
+          <w:lang w:val="uk-UA" w:eastAsia="en-US"/>
+        </w:rPr>
+        <w:t>p_LastName</w:t>
+      </w:r>
+      <w:proofErr w:type="spellEnd"/>
+      <w:r>
+        <w:rPr>
+          <w:rFonts w:eastAsiaTheme="minorHAnsi"/>
+          <w:lang w:val="uk-UA" w:eastAsia="en-US"/>
+        </w:rPr>
+        <w:t xml:space="preserve"> VARCHAR(50), </w:t>
+      </w:r>
+      <w:proofErr w:type="spellStart"/>
+      <w:r>
+        <w:rPr>
+          <w:rFonts w:eastAsiaTheme="minorHAnsi"/>
+          <w:lang w:val="uk-UA" w:eastAsia="en-US"/>
+        </w:rPr>
+        <w:t>p_FirstName</w:t>
+      </w:r>
+      <w:proofErr w:type="spellEnd"/>
+      <w:r>
+        <w:rPr>
+          <w:rFonts w:eastAsiaTheme="minorHAnsi"/>
+          <w:lang w:val="uk-UA" w:eastAsia="en-US"/>
+        </w:rPr>
+        <w:t xml:space="preserve"> VARCHAR(20), </w:t>
+      </w:r>
+      <w:proofErr w:type="spellStart"/>
+      <w:r>
+        <w:rPr>
+          <w:rFonts w:eastAsiaTheme="minorHAnsi"/>
+          <w:lang w:val="uk-UA" w:eastAsia="en-US"/>
+        </w:rPr>
+        <w:t>p_Father</w:t>
+      </w:r>
+      <w:proofErr w:type="spellEnd"/>
+      <w:r>
+        <w:rPr>
+          <w:rFonts w:eastAsiaTheme="minorHAnsi"/>
+          <w:lang w:val="uk-UA" w:eastAsia="en-US"/>
+        </w:rPr>
+        <w:t xml:space="preserve"> VARCHAR(50), </w:t>
+      </w:r>
+      <w:proofErr w:type="spellStart"/>
+      <w:r>
+        <w:rPr>
+          <w:rFonts w:eastAsiaTheme="minorHAnsi"/>
+          <w:lang w:val="uk-UA" w:eastAsia="en-US"/>
+        </w:rPr>
+        <w:t>p_Percent</w:t>
+      </w:r>
+      <w:proofErr w:type="spellEnd"/>
+      <w:r>
+        <w:rPr>
+          <w:rFonts w:eastAsiaTheme="minorHAnsi"/>
+          <w:lang w:val="uk-UA" w:eastAsia="en-US"/>
+        </w:rPr>
+        <w:t xml:space="preserve"> ENUM('0','1','2','3','4','5'))</w:t>
+      </w:r>
+    </w:p>
+    <w:p>
+      <w:pPr>
+        <w:pStyle w:val="a9"/>
+        <w:rPr>
+          <w:rFonts w:eastAsiaTheme="minorHAnsi"/>
+          <w:lang w:val="uk-UA" w:eastAsia="en-US"/>
+        </w:rPr>
+      </w:pPr>
+      <w:r>
+        <w:rPr>
+          <w:rFonts w:eastAsiaTheme="minorHAnsi"/>
+          <w:lang w:val="uk-UA" w:eastAsia="en-US"/>
+        </w:rPr>
+        <w:t>RETURNS INT DETERMINISTIC</w:t>
+      </w:r>
+    </w:p>
+    <w:p>
+      <w:pPr>
+        <w:pStyle w:val="a9"/>
+        <w:rPr>
+          <w:rFonts w:eastAsiaTheme="minorHAnsi"/>
+          <w:lang w:val="uk-UA" w:eastAsia="en-US"/>
+        </w:rPr>
+      </w:pPr>
+      <w:r>
+        <w:rPr>
+          <w:rFonts w:eastAsiaTheme="minorHAnsi"/>
+          <w:lang w:val="uk-UA" w:eastAsia="en-US"/>
+        </w:rPr>
+        <w:t>BEGIN</w:t>
+      </w:r>
+    </w:p>
+    <w:p>
+      <w:pPr>
+        <w:pStyle w:val="a9"/>
+        <w:rPr>
+          <w:rFonts w:eastAsiaTheme="minorHAnsi"/>
+          <w:lang w:val="uk-UA" w:eastAsia="en-US"/>
+        </w:rPr>
+      </w:pPr>
+      <w:r>
+        <w:rPr>
+          <w:rFonts w:eastAsiaTheme="minorHAnsi"/>
+          <w:lang w:val="uk-UA" w:eastAsia="en-US"/>
+        </w:rPr>
+        <w:t xml:space="preserve">    DECLARE </w:t>
+      </w:r>
+      <w:proofErr w:type="spellStart"/>
+      <w:r>
+        <w:rPr>
+          <w:rFonts w:eastAsiaTheme="minorHAnsi"/>
+          <w:lang w:val="uk-UA" w:eastAsia="en-US"/>
+        </w:rPr>
+        <w:t>v_idAccount</w:t>
+      </w:r>
+      <w:proofErr w:type="spellEnd"/>
+      <w:r>
+        <w:rPr>
+          <w:rFonts w:eastAsiaTheme="minorHAnsi"/>
+          <w:lang w:val="uk-UA" w:eastAsia="en-US"/>
+        </w:rPr>
+        <w:t xml:space="preserve"> INT;</w:t>
+      </w:r>
+    </w:p>
+    <w:p>
+      <w:pPr>
+        <w:pStyle w:val="a9"/>
+        <w:rPr>
+          <w:rFonts w:eastAsiaTheme="minorHAnsi"/>
+          <w:lang w:val="uk-UA" w:eastAsia="en-US"/>
+        </w:rPr>
+      </w:pPr>
+      <w:r>
+        <w:rPr>
+          <w:rFonts w:eastAsiaTheme="minorHAnsi"/>
+          <w:lang w:val="uk-UA" w:eastAsia="en-US"/>
+        </w:rPr>
+        <w:t xml:space="preserve">    -- Встановлюємо </w:t>
+      </w:r>
+      <w:proofErr w:type="spellStart"/>
+      <w:r>
+        <w:rPr>
+          <w:rFonts w:eastAsiaTheme="minorHAnsi"/>
+          <w:lang w:val="uk-UA" w:eastAsia="en-US"/>
+        </w:rPr>
+        <w:t>p_DateGiven</w:t>
+      </w:r>
+      <w:proofErr w:type="spellEnd"/>
+      <w:r>
+        <w:rPr>
+          <w:rFonts w:eastAsiaTheme="minorHAnsi"/>
+          <w:lang w:val="uk-UA" w:eastAsia="en-US"/>
+        </w:rPr>
+        <w:t xml:space="preserve"> в поточний час, якщо воно NULL або '0000-00-00 00:00:00'</w:t>
+      </w:r>
+    </w:p>
+    <w:p>
+      <w:pPr>
+        <w:pStyle w:val="a9"/>
+        <w:rPr>
+          <w:rFonts w:eastAsiaTheme="minorHAnsi"/>
+          <w:lang w:val="uk-UA" w:eastAsia="en-US"/>
+        </w:rPr>
+      </w:pPr>
+      <w:r>
+        <w:rPr>
+          <w:rFonts w:eastAsiaTheme="minorHAnsi"/>
+          <w:lang w:val="uk-UA" w:eastAsia="en-US"/>
+        </w:rPr>
+        <w:t xml:space="preserve">    IF </w:t>
+      </w:r>
+      <w:proofErr w:type="spellStart"/>
+      <w:r>
+        <w:rPr>
+          <w:rFonts w:eastAsiaTheme="minorHAnsi"/>
+          <w:lang w:val="uk-UA" w:eastAsia="en-US"/>
+        </w:rPr>
+        <w:t>p_DateGiven</w:t>
+      </w:r>
+      <w:proofErr w:type="spellEnd"/>
+      <w:r>
+        <w:rPr>
+          <w:rFonts w:eastAsiaTheme="minorHAnsi"/>
+          <w:lang w:val="uk-UA" w:eastAsia="en-US"/>
+        </w:rPr>
+        <w:t xml:space="preserve"> IS NULL OR </w:t>
+      </w:r>
+      <w:proofErr w:type="spellStart"/>
+      <w:r>
+        <w:rPr>
+          <w:rFonts w:eastAsiaTheme="minorHAnsi"/>
+          <w:lang w:val="uk-UA" w:eastAsia="en-US"/>
+        </w:rPr>
+        <w:t>p_DateGiven</w:t>
+      </w:r>
+      <w:proofErr w:type="spellEnd"/>
+      <w:r>
+        <w:rPr>
+          <w:rFonts w:eastAsiaTheme="minorHAnsi"/>
+          <w:lang w:val="uk-UA" w:eastAsia="en-US"/>
+        </w:rPr>
+        <w:t xml:space="preserve"> = '0000-00-00 00:00:00' THEN</w:t>
+      </w:r>
+    </w:p>
+    <w:p>
+      <w:pPr>
+        <w:pStyle w:val="a9"/>
+        <w:rPr>
+          <w:rFonts w:eastAsiaTheme="minorHAnsi"/>
+          <w:lang w:val="uk-UA" w:eastAsia="en-US"/>
+        </w:rPr>
+      </w:pPr>
+      <w:r>
+        <w:rPr>
+          <w:rFonts w:eastAsiaTheme="minorHAnsi"/>
+          <w:lang w:val="uk-UA" w:eastAsia="en-US"/>
+        </w:rPr>
+        <w:t xml:space="preserve">        SET </w:t>
+      </w:r>
+      <w:proofErr w:type="spellStart"/>
+      <w:r>
+        <w:rPr>
+          <w:rFonts w:eastAsiaTheme="minorHAnsi"/>
+          <w:lang w:val="uk-UA" w:eastAsia="en-US"/>
+        </w:rPr>
+        <w:t>p_DateGiven</w:t>
+      </w:r>
+      <w:proofErr w:type="spellEnd"/>
+      <w:r>
+        <w:rPr>
+          <w:rFonts w:eastAsiaTheme="minorHAnsi"/>
+          <w:lang w:val="uk-UA" w:eastAsia="en-US"/>
+        </w:rPr>
+        <w:t xml:space="preserve"> = CURRENT_TIMESTAMP;</w:t>
+      </w:r>
+    </w:p>
+    <w:p>
+      <w:pPr>
+        <w:pStyle w:val="a9"/>
+        <w:rPr>
+          <w:rFonts w:eastAsiaTheme="minorHAnsi"/>
+          <w:lang w:val="uk-UA" w:eastAsia="en-US"/>
+        </w:rPr>
+      </w:pPr>
+      <w:r>
+        <w:rPr>
+          <w:rFonts w:eastAsiaTheme="minorHAnsi"/>
+          <w:lang w:val="uk-UA" w:eastAsia="en-US"/>
+        </w:rPr>
+        <w:t xml:space="preserve">    END IF;</w:t>
+      </w:r>
+    </w:p>
+    <w:p>
+      <w:pPr>
+        <w:pStyle w:val="a9"/>
+        <w:rPr>
+          <w:rFonts w:eastAsiaTheme="minorHAnsi"/>
+          <w:lang w:val="uk-UA" w:eastAsia="en-US"/>
+        </w:rPr>
+      </w:pPr>
+      <w:r>
+        <w:rPr>
+          <w:rFonts w:eastAsiaTheme="minorHAnsi"/>
+          <w:lang w:val="uk-UA" w:eastAsia="en-US"/>
+        </w:rPr>
+        <w:t xml:space="preserve">    INSERT INTO клієнт (</w:t>
+      </w:r>
+      <w:proofErr w:type="spellStart"/>
+      <w:r>
+        <w:rPr>
+          <w:rFonts w:eastAsiaTheme="minorHAnsi"/>
+          <w:lang w:val="uk-UA" w:eastAsia="en-US"/>
+        </w:rPr>
+        <w:t>DateGiven</w:t>
+      </w:r>
+      <w:proofErr w:type="spellEnd"/>
+      <w:r>
+        <w:rPr>
+          <w:rFonts w:eastAsiaTheme="minorHAnsi"/>
+          <w:lang w:val="uk-UA" w:eastAsia="en-US"/>
+        </w:rPr>
+        <w:t xml:space="preserve">, </w:t>
+      </w:r>
+      <w:proofErr w:type="spellStart"/>
+      <w:r>
+        <w:rPr>
+          <w:rFonts w:eastAsiaTheme="minorHAnsi"/>
+          <w:lang w:val="uk-UA" w:eastAsia="en-US"/>
+        </w:rPr>
+        <w:t>LastName</w:t>
+      </w:r>
+      <w:proofErr w:type="spellEnd"/>
+      <w:r>
+        <w:rPr>
+          <w:rFonts w:eastAsiaTheme="minorHAnsi"/>
+          <w:lang w:val="uk-UA" w:eastAsia="en-US"/>
+        </w:rPr>
+        <w:t xml:space="preserve">, </w:t>
+      </w:r>
+      <w:proofErr w:type="spellStart"/>
+      <w:r>
+        <w:rPr>
+          <w:rFonts w:eastAsiaTheme="minorHAnsi"/>
+          <w:lang w:val="uk-UA" w:eastAsia="en-US"/>
+        </w:rPr>
+        <w:t>FirstName</w:t>
+      </w:r>
+      <w:proofErr w:type="spellEnd"/>
+      <w:r>
+        <w:rPr>
+          <w:rFonts w:eastAsiaTheme="minorHAnsi"/>
+          <w:lang w:val="uk-UA" w:eastAsia="en-US"/>
+        </w:rPr>
+        <w:t xml:space="preserve">, </w:t>
+      </w:r>
+      <w:proofErr w:type="spellStart"/>
+      <w:r>
+        <w:rPr>
+          <w:rFonts w:eastAsiaTheme="minorHAnsi"/>
+          <w:lang w:val="uk-UA" w:eastAsia="en-US"/>
+        </w:rPr>
+        <w:t>Father</w:t>
+      </w:r>
+      <w:proofErr w:type="spellEnd"/>
+      <w:r>
+        <w:rPr>
+          <w:rFonts w:eastAsiaTheme="minorHAnsi"/>
+          <w:lang w:val="uk-UA" w:eastAsia="en-US"/>
+        </w:rPr>
+        <w:t xml:space="preserve">, </w:t>
+      </w:r>
+      <w:proofErr w:type="spellStart"/>
+      <w:r>
+        <w:rPr>
+          <w:rFonts w:eastAsiaTheme="minorHAnsi"/>
+          <w:lang w:val="uk-UA" w:eastAsia="en-US"/>
+        </w:rPr>
+        <w:t>Percent</w:t>
+      </w:r>
+      <w:proofErr w:type="spellEnd"/>
+      <w:r>
+        <w:rPr>
+          <w:rFonts w:eastAsiaTheme="minorHAnsi"/>
+          <w:lang w:val="uk-UA" w:eastAsia="en-US"/>
+        </w:rPr>
+        <w:t>)</w:t>
+      </w:r>
+    </w:p>
+    <w:p>
+      <w:pPr>
+        <w:pStyle w:val="a9"/>
+        <w:rPr>
+          <w:rFonts w:eastAsiaTheme="minorHAnsi"/>
+          <w:lang w:val="uk-UA" w:eastAsia="en-US"/>
+        </w:rPr>
+      </w:pPr>
+      <w:r>
+        <w:rPr>
+          <w:rFonts w:eastAsiaTheme="minorHAnsi"/>
+          <w:lang w:val="uk-UA" w:eastAsia="en-US"/>
+        </w:rPr>
+        <w:t xml:space="preserve">    VALUES (</w:t>
+      </w:r>
+      <w:proofErr w:type="spellStart"/>
+      <w:r>
+        <w:rPr>
+          <w:rFonts w:eastAsiaTheme="minorHAnsi"/>
+          <w:lang w:val="uk-UA" w:eastAsia="en-US"/>
+        </w:rPr>
+        <w:t>p_DateGiven</w:t>
+      </w:r>
+      <w:proofErr w:type="spellEnd"/>
+      <w:r>
+        <w:rPr>
+          <w:rFonts w:eastAsiaTheme="minorHAnsi"/>
+          <w:lang w:val="uk-UA" w:eastAsia="en-US"/>
+        </w:rPr>
+        <w:t xml:space="preserve">, </w:t>
+      </w:r>
+      <w:proofErr w:type="spellStart"/>
+      <w:r>
+        <w:rPr>
+          <w:rFonts w:eastAsiaTheme="minorHAnsi"/>
+          <w:lang w:val="uk-UA" w:eastAsia="en-US"/>
+        </w:rPr>
+        <w:t>p_LastName</w:t>
+      </w:r>
+      <w:proofErr w:type="spellEnd"/>
+      <w:r>
+        <w:rPr>
+          <w:rFonts w:eastAsiaTheme="minorHAnsi"/>
+          <w:lang w:val="uk-UA" w:eastAsia="en-US"/>
+        </w:rPr>
+        <w:t xml:space="preserve">, </w:t>
+      </w:r>
+      <w:proofErr w:type="spellStart"/>
+      <w:r>
+        <w:rPr>
+          <w:rFonts w:eastAsiaTheme="minorHAnsi"/>
+          <w:lang w:val="uk-UA" w:eastAsia="en-US"/>
+        </w:rPr>
+        <w:t>p_FirstName</w:t>
+      </w:r>
+      <w:proofErr w:type="spellEnd"/>
+      <w:r>
+        <w:rPr>
+          <w:rFonts w:eastAsiaTheme="minorHAnsi"/>
+          <w:lang w:val="uk-UA" w:eastAsia="en-US"/>
+        </w:rPr>
+        <w:t xml:space="preserve">, </w:t>
+      </w:r>
+      <w:proofErr w:type="spellStart"/>
+      <w:r>
+        <w:rPr>
+          <w:rFonts w:eastAsiaTheme="minorHAnsi"/>
+          <w:lang w:val="uk-UA" w:eastAsia="en-US"/>
+        </w:rPr>
+        <w:t>p_Father</w:t>
+      </w:r>
+      <w:proofErr w:type="spellEnd"/>
+      <w:r>
+        <w:rPr>
+          <w:rFonts w:eastAsiaTheme="minorHAnsi"/>
+          <w:lang w:val="uk-UA" w:eastAsia="en-US"/>
+        </w:rPr>
+        <w:t xml:space="preserve">, </w:t>
+      </w:r>
+      <w:proofErr w:type="spellStart"/>
+      <w:r>
+        <w:rPr>
+          <w:rFonts w:eastAsiaTheme="minorHAnsi"/>
+          <w:lang w:val="uk-UA" w:eastAsia="en-US"/>
+        </w:rPr>
+        <w:t>p_Percent</w:t>
+      </w:r>
+      <w:proofErr w:type="spellEnd"/>
+      <w:r>
+        <w:rPr>
+          <w:rFonts w:eastAsiaTheme="minorHAnsi"/>
+          <w:lang w:val="uk-UA" w:eastAsia="en-US"/>
+        </w:rPr>
+        <w:t>);</w:t>
+      </w:r>
+    </w:p>
+    <w:p>
+      <w:pPr>
+        <w:pStyle w:val="a9"/>
+        <w:rPr>
+          <w:rFonts w:eastAsiaTheme="minorHAnsi"/>
+          <w:lang w:val="uk-UA" w:eastAsia="en-US"/>
+        </w:rPr>
+      </w:pPr>
+      <w:r>
+        <w:rPr>
+          <w:rFonts w:eastAsiaTheme="minorHAnsi"/>
+          <w:lang w:val="uk-UA" w:eastAsia="en-US"/>
+        </w:rPr>
+        <w:t xml:space="preserve">    -- Отримуємо ID вставленого запису</w:t>
+      </w:r>
+    </w:p>
+    <w:p>
+      <w:pPr>
+        <w:pStyle w:val="a9"/>
+        <w:rPr>
+          <w:rFonts w:eastAsiaTheme="minorHAnsi"/>
+          <w:lang w:val="uk-UA" w:eastAsia="en-US"/>
+        </w:rPr>
+      </w:pPr>
+      <w:r>
+        <w:rPr>
+          <w:rFonts w:eastAsiaTheme="minorHAnsi"/>
+          <w:lang w:val="uk-UA" w:eastAsia="en-US"/>
+        </w:rPr>
+        <w:t xml:space="preserve">    SET </w:t>
+      </w:r>
+      <w:proofErr w:type="spellStart"/>
+      <w:r>
+        <w:rPr>
+          <w:rFonts w:eastAsiaTheme="minorHAnsi"/>
+          <w:lang w:val="uk-UA" w:eastAsia="en-US"/>
+        </w:rPr>
+        <w:t>v_idAccount</w:t>
+      </w:r>
+      <w:proofErr w:type="spellEnd"/>
+      <w:r>
+        <w:rPr>
+          <w:rFonts w:eastAsiaTheme="minorHAnsi"/>
+          <w:lang w:val="uk-UA" w:eastAsia="en-US"/>
+        </w:rPr>
+        <w:t xml:space="preserve"> = LAST_INSERT_ID();</w:t>
+      </w:r>
+    </w:p>
+    <w:p>
+      <w:pPr>
+        <w:pStyle w:val="a9"/>
+        <w:rPr>
+          <w:rFonts w:eastAsiaTheme="minorHAnsi"/>
+          <w:lang w:val="uk-UA" w:eastAsia="en-US"/>
+        </w:rPr>
+      </w:pPr>
+      <w:r>
+        <w:rPr>
+          <w:rFonts w:eastAsiaTheme="minorHAnsi"/>
+          <w:lang w:val="uk-UA" w:eastAsia="en-US"/>
+        </w:rPr>
+        <w:t xml:space="preserve">    -- Повертаємо ID вставленого запису або NULL, якщо запис не був вставлений</w:t>
+      </w:r>
+    </w:p>
+    <w:p>
+      <w:pPr>
+        <w:pStyle w:val="a9"/>
+        <w:rPr>
+          <w:rFonts w:eastAsiaTheme="minorHAnsi"/>
+          <w:lang w:val="uk-UA" w:eastAsia="en-US"/>
+        </w:rPr>
+      </w:pPr>
+      <w:r>
+        <w:rPr>
+          <w:rFonts w:eastAsiaTheme="minorHAnsi"/>
+          <w:lang w:val="uk-UA" w:eastAsia="en-US"/>
+        </w:rPr>
+        <w:t xml:space="preserve">    IF ROW_COUNT() = 0 THEN</w:t>
+      </w:r>
+    </w:p>
+    <w:p>
+      <w:pPr>
+        <w:pStyle w:val="a9"/>
+        <w:rPr>
+          <w:rFonts w:eastAsiaTheme="minorHAnsi"/>
+          <w:lang w:val="uk-UA" w:eastAsia="en-US"/>
+        </w:rPr>
+      </w:pPr>
+      <w:r>
+        <w:rPr>
+          <w:rFonts w:eastAsiaTheme="minorHAnsi"/>
+          <w:lang w:val="uk-UA" w:eastAsia="en-US"/>
+        </w:rPr>
+        <w:t xml:space="preserve">        RETURN NULL;</w:t>
+      </w:r>
+    </w:p>
+    <w:p>
+      <w:pPr>
+        <w:pStyle w:val="a9"/>
+        <w:rPr>
+          <w:rFonts w:eastAsiaTheme="minorHAnsi"/>
+          <w:lang w:val="uk-UA" w:eastAsia="en-US"/>
+        </w:rPr>
+      </w:pPr>
+      <w:r>
+        <w:rPr>
+          <w:rFonts w:eastAsiaTheme="minorHAnsi"/>
+          <w:lang w:val="uk-UA" w:eastAsia="en-US"/>
+        </w:rPr>
+        <w:t xml:space="preserve">    ELSE</w:t>
+      </w:r>
+    </w:p>
+    <w:p>
+      <w:pPr>
+        <w:pStyle w:val="a9"/>
+        <w:rPr>
+          <w:rFonts w:eastAsiaTheme="minorHAnsi"/>
+          <w:lang w:val="uk-UA" w:eastAsia="en-US"/>
+        </w:rPr>
+      </w:pPr>
+      <w:r>
+        <w:rPr>
+          <w:rFonts w:eastAsiaTheme="minorHAnsi"/>
+          <w:lang w:val="uk-UA" w:eastAsia="en-US"/>
+        </w:rPr>
+        <w:t xml:space="preserve">        RETURN </w:t>
+      </w:r>
+      <w:proofErr w:type="spellStart"/>
+      <w:r>
+        <w:rPr>
+          <w:rFonts w:eastAsiaTheme="minorHAnsi"/>
+          <w:lang w:val="uk-UA" w:eastAsia="en-US"/>
+        </w:rPr>
+        <w:t>v_idAccount</w:t>
+      </w:r>
+      <w:proofErr w:type="spellEnd"/>
+      <w:r>
+        <w:rPr>
+          <w:rFonts w:eastAsiaTheme="minorHAnsi"/>
+          <w:lang w:val="uk-UA" w:eastAsia="en-US"/>
+        </w:rPr>
+        <w:t>;</w:t>
+      </w:r>
+    </w:p>
+    <w:p>
+      <w:pPr>
+        <w:pStyle w:val="a9"/>
+        <w:rPr>
+          <w:rFonts w:eastAsiaTheme="minorHAnsi"/>
+          <w:lang w:val="uk-UA" w:eastAsia="en-US"/>
+        </w:rPr>
+      </w:pPr>
+      <w:r>
+        <w:rPr>
+          <w:rFonts w:eastAsiaTheme="minorHAnsi"/>
+          <w:lang w:val="uk-UA" w:eastAsia="en-US"/>
+        </w:rPr>
+        <w:t xml:space="preserve">    END IF;</w:t>
+      </w:r>
+    </w:p>
+    <w:p>
+      <w:pPr>
+        <w:pStyle w:val="a9"/>
+        <w:rPr>
+          <w:rFonts w:eastAsiaTheme="minorHAnsi"/>
+          <w:lang w:val="uk-UA" w:eastAsia="en-US"/>
+        </w:rPr>
+      </w:pPr>
+      <w:r>
+        <w:rPr>
+          <w:rFonts w:eastAsiaTheme="minorHAnsi"/>
+          <w:lang w:val="uk-UA" w:eastAsia="en-US"/>
+        </w:rPr>
+        <w:t>END$$</w:t>
+      </w:r>
+    </w:p>
+    <w:p>
+      <w:pPr>
+        <w:pStyle w:val="a9"/>
+        <w:rPr>
+          <w:rFonts w:eastAsiaTheme="minorHAnsi"/>
+          <w:lang w:val="uk-UA" w:eastAsia="en-US"/>
+        </w:rPr>
+      </w:pPr>
+      <w:r>
+        <w:rPr>
+          <w:rFonts w:eastAsiaTheme="minorHAnsi"/>
+          <w:lang w:val="uk-UA" w:eastAsia="en-US"/>
+        </w:rPr>
         <w:lastRenderedPageBreak/>
-        <w:t xml:space="preserve">CREATE FUNCTION </w:t>
-      </w:r>
-      <w:r>
-        <w:rPr>
-          <w:rFonts w:ascii="Helvetica" w:eastAsiaTheme="minorHAnsi" w:hAnsi="Helvetica" w:cs="Helvetica"/>
-          <w:lang w:val="uk-UA" w:eastAsia="en-US"/>
-        </w:rPr>
-        <w:t>`</w:t>
-      </w:r>
-      <w:bookmarkStart w:id="13" w:name="_Hlk162470269"/>
-      <w:proofErr w:type="spellStart"/>
-      <w:r>
-        <w:rPr>
-          <w:rFonts w:eastAsiaTheme="minorHAnsi"/>
-          <w:lang w:val="uk-UA" w:eastAsia="en-US"/>
-        </w:rPr>
-        <w:t>InsertClient</w:t>
-      </w:r>
-      <w:bookmarkEnd w:id="13"/>
-      <w:proofErr w:type="spellEnd"/>
-      <w:r>
-        <w:rPr>
-          <w:rFonts w:ascii="Helvetica" w:eastAsiaTheme="minorHAnsi" w:hAnsi="Helvetica" w:cs="Helvetica"/>
-          <w:lang w:val="uk-UA" w:eastAsia="en-US"/>
-        </w:rPr>
-        <w:t>`</w:t>
-      </w:r>
-      <w:r>
-        <w:rPr>
-          <w:rFonts w:eastAsiaTheme="minorHAnsi"/>
-          <w:lang w:val="uk-UA" w:eastAsia="en-US"/>
-        </w:rPr>
-        <w:t>(</w:t>
-      </w:r>
-      <w:proofErr w:type="spellStart"/>
-      <w:r>
-        <w:rPr>
-          <w:rFonts w:eastAsiaTheme="minorHAnsi"/>
-          <w:lang w:val="uk-UA" w:eastAsia="en-US"/>
-        </w:rPr>
-        <w:t>p_DateGiven</w:t>
-      </w:r>
-      <w:proofErr w:type="spellEnd"/>
-      <w:r>
-        <w:rPr>
-          <w:rFonts w:eastAsiaTheme="minorHAnsi"/>
-          <w:lang w:val="uk-UA" w:eastAsia="en-US"/>
-        </w:rPr>
-        <w:t xml:space="preserve"> DATETIME, </w:t>
-      </w:r>
-      <w:proofErr w:type="spellStart"/>
-      <w:r>
-        <w:rPr>
-          <w:rFonts w:eastAsiaTheme="minorHAnsi"/>
-          <w:lang w:val="uk-UA" w:eastAsia="en-US"/>
-        </w:rPr>
-        <w:t>p_LastName</w:t>
-      </w:r>
-      <w:proofErr w:type="spellEnd"/>
-      <w:r>
-        <w:rPr>
-          <w:rFonts w:eastAsiaTheme="minorHAnsi"/>
-          <w:lang w:val="uk-UA" w:eastAsia="en-US"/>
-        </w:rPr>
-        <w:t xml:space="preserve"> VARCHAR(50), </w:t>
-      </w:r>
-      <w:proofErr w:type="spellStart"/>
-      <w:r>
-        <w:rPr>
-          <w:rFonts w:eastAsiaTheme="minorHAnsi"/>
-          <w:lang w:val="uk-UA" w:eastAsia="en-US"/>
-        </w:rPr>
-        <w:t>p_FirstName</w:t>
-      </w:r>
-      <w:proofErr w:type="spellEnd"/>
-      <w:r>
-        <w:rPr>
-          <w:rFonts w:eastAsiaTheme="minorHAnsi"/>
-          <w:lang w:val="uk-UA" w:eastAsia="en-US"/>
-        </w:rPr>
-        <w:t xml:space="preserve"> VARCHAR(20), </w:t>
-      </w:r>
-      <w:proofErr w:type="spellStart"/>
-      <w:r>
-        <w:rPr>
-          <w:rFonts w:eastAsiaTheme="minorHAnsi"/>
-          <w:lang w:val="uk-UA" w:eastAsia="en-US"/>
-        </w:rPr>
-        <w:t>p_Father</w:t>
-      </w:r>
-      <w:proofErr w:type="spellEnd"/>
-      <w:r>
-        <w:rPr>
-          <w:rFonts w:eastAsiaTheme="minorHAnsi"/>
-          <w:lang w:val="uk-UA" w:eastAsia="en-US"/>
-        </w:rPr>
-        <w:t xml:space="preserve"> VARCHAR(50), </w:t>
-      </w:r>
-      <w:proofErr w:type="spellStart"/>
-      <w:r>
-        <w:rPr>
-          <w:rFonts w:eastAsiaTheme="minorHAnsi"/>
-          <w:lang w:val="uk-UA" w:eastAsia="en-US"/>
-        </w:rPr>
-        <w:t>p_Percent</w:t>
-      </w:r>
-      <w:proofErr w:type="spellEnd"/>
-      <w:r>
-        <w:rPr>
-          <w:rFonts w:eastAsiaTheme="minorHAnsi"/>
-          <w:lang w:val="uk-UA" w:eastAsia="en-US"/>
-        </w:rPr>
-        <w:t xml:space="preserve"> ENUM('0','1','2','3','4','5'))</w:t>
-      </w:r>
-    </w:p>
-    <w:p>
-      <w:pPr>
-        <w:pStyle w:val="a9"/>
-        <w:rPr>
-          <w:rFonts w:eastAsiaTheme="minorHAnsi"/>
-          <w:lang w:val="uk-UA" w:eastAsia="en-US"/>
-        </w:rPr>
-      </w:pPr>
-      <w:r>
-        <w:rPr>
-          <w:rFonts w:eastAsiaTheme="minorHAnsi"/>
-          <w:lang w:val="uk-UA" w:eastAsia="en-US"/>
-        </w:rPr>
-        <w:t>RETURNS INT DETERMINISTIC</w:t>
-      </w:r>
-    </w:p>
-    <w:p>
-      <w:pPr>
-        <w:pStyle w:val="a9"/>
-        <w:rPr>
-          <w:rFonts w:eastAsiaTheme="minorHAnsi"/>
-          <w:lang w:val="uk-UA" w:eastAsia="en-US"/>
-        </w:rPr>
-      </w:pPr>
-      <w:r>
-        <w:rPr>
-          <w:rFonts w:eastAsiaTheme="minorHAnsi"/>
-          <w:lang w:val="uk-UA" w:eastAsia="en-US"/>
-        </w:rPr>
-        <w:t>BEGIN</w:t>
-      </w:r>
-    </w:p>
-    <w:p>
-      <w:pPr>
-        <w:pStyle w:val="a9"/>
-        <w:rPr>
-          <w:rFonts w:eastAsiaTheme="minorHAnsi"/>
-          <w:lang w:val="uk-UA" w:eastAsia="en-US"/>
-        </w:rPr>
-      </w:pPr>
-      <w:r>
-        <w:rPr>
-          <w:rFonts w:eastAsiaTheme="minorHAnsi"/>
-          <w:lang w:val="uk-UA" w:eastAsia="en-US"/>
-        </w:rPr>
-        <w:t xml:space="preserve">    DECLARE </w:t>
-      </w:r>
-      <w:proofErr w:type="spellStart"/>
-      <w:r>
-        <w:rPr>
-          <w:rFonts w:eastAsiaTheme="minorHAnsi"/>
-          <w:lang w:val="uk-UA" w:eastAsia="en-US"/>
-        </w:rPr>
-        <w:t>v_idAccount</w:t>
-      </w:r>
-      <w:proofErr w:type="spellEnd"/>
-      <w:r>
-        <w:rPr>
-          <w:rFonts w:eastAsiaTheme="minorHAnsi"/>
-          <w:lang w:val="uk-UA" w:eastAsia="en-US"/>
-        </w:rPr>
-        <w:t xml:space="preserve"> INT;</w:t>
-      </w:r>
-    </w:p>
-    <w:p>
-      <w:pPr>
-        <w:pStyle w:val="a9"/>
-        <w:rPr>
-          <w:rFonts w:eastAsiaTheme="minorHAnsi"/>
-          <w:lang w:val="uk-UA" w:eastAsia="en-US"/>
-        </w:rPr>
-      </w:pPr>
-      <w:r>
-        <w:rPr>
-          <w:rFonts w:eastAsiaTheme="minorHAnsi"/>
-          <w:lang w:val="uk-UA" w:eastAsia="en-US"/>
-        </w:rPr>
-        <w:t xml:space="preserve">    -- Встановлюємо </w:t>
-      </w:r>
-      <w:proofErr w:type="spellStart"/>
-      <w:r>
-        <w:rPr>
-          <w:rFonts w:eastAsiaTheme="minorHAnsi"/>
-          <w:lang w:val="uk-UA" w:eastAsia="en-US"/>
-        </w:rPr>
-        <w:t>p_DateGiven</w:t>
-      </w:r>
-      <w:proofErr w:type="spellEnd"/>
-      <w:r>
-        <w:rPr>
-          <w:rFonts w:eastAsiaTheme="minorHAnsi"/>
-          <w:lang w:val="uk-UA" w:eastAsia="en-US"/>
-        </w:rPr>
-        <w:t xml:space="preserve"> в поточний час, якщо воно NULL або '0000-00-00 00:00:00'</w:t>
-      </w:r>
-    </w:p>
-    <w:p>
-      <w:pPr>
-        <w:pStyle w:val="a9"/>
-        <w:rPr>
-          <w:rFonts w:eastAsiaTheme="minorHAnsi"/>
-          <w:lang w:val="uk-UA" w:eastAsia="en-US"/>
-        </w:rPr>
-      </w:pPr>
-      <w:r>
-        <w:rPr>
-          <w:rFonts w:eastAsiaTheme="minorHAnsi"/>
-          <w:lang w:val="uk-UA" w:eastAsia="en-US"/>
-        </w:rPr>
-        <w:t xml:space="preserve">    IF </w:t>
-      </w:r>
-      <w:proofErr w:type="spellStart"/>
-      <w:r>
-        <w:rPr>
-          <w:rFonts w:eastAsiaTheme="minorHAnsi"/>
-          <w:lang w:val="uk-UA" w:eastAsia="en-US"/>
-        </w:rPr>
-        <w:t>p_DateGiven</w:t>
-      </w:r>
-      <w:proofErr w:type="spellEnd"/>
-      <w:r>
-        <w:rPr>
-          <w:rFonts w:eastAsiaTheme="minorHAnsi"/>
-          <w:lang w:val="uk-UA" w:eastAsia="en-US"/>
-        </w:rPr>
-        <w:t xml:space="preserve"> IS NULL OR </w:t>
-      </w:r>
-      <w:proofErr w:type="spellStart"/>
-      <w:r>
-        <w:rPr>
-          <w:rFonts w:eastAsiaTheme="minorHAnsi"/>
-          <w:lang w:val="uk-UA" w:eastAsia="en-US"/>
-        </w:rPr>
-        <w:t>p_DateGiven</w:t>
-      </w:r>
-      <w:proofErr w:type="spellEnd"/>
-      <w:r>
-        <w:rPr>
-          <w:rFonts w:eastAsiaTheme="minorHAnsi"/>
-          <w:lang w:val="uk-UA" w:eastAsia="en-US"/>
-        </w:rPr>
-        <w:t xml:space="preserve"> = '0000-00-00 00:00:00' THEN</w:t>
-      </w:r>
-    </w:p>
-    <w:p>
-      <w:pPr>
-        <w:pStyle w:val="a9"/>
-        <w:rPr>
-          <w:rFonts w:eastAsiaTheme="minorHAnsi"/>
-          <w:lang w:val="uk-UA" w:eastAsia="en-US"/>
-        </w:rPr>
-      </w:pPr>
-      <w:r>
-        <w:rPr>
-          <w:rFonts w:eastAsiaTheme="minorHAnsi"/>
-          <w:lang w:val="uk-UA" w:eastAsia="en-US"/>
-        </w:rPr>
-        <w:t xml:space="preserve">        SET </w:t>
-      </w:r>
-      <w:proofErr w:type="spellStart"/>
-      <w:r>
-        <w:rPr>
-          <w:rFonts w:eastAsiaTheme="minorHAnsi"/>
-          <w:lang w:val="uk-UA" w:eastAsia="en-US"/>
-        </w:rPr>
-        <w:t>p_DateGiven</w:t>
-      </w:r>
-      <w:proofErr w:type="spellEnd"/>
-      <w:r>
-        <w:rPr>
-          <w:rFonts w:eastAsiaTheme="minorHAnsi"/>
-          <w:lang w:val="uk-UA" w:eastAsia="en-US"/>
-        </w:rPr>
-        <w:t xml:space="preserve"> = CURRENT_TIMESTAMP;</w:t>
-      </w:r>
-    </w:p>
-    <w:p>
-      <w:pPr>
-        <w:pStyle w:val="a9"/>
-        <w:rPr>
-          <w:rFonts w:eastAsiaTheme="minorHAnsi"/>
-          <w:lang w:val="uk-UA" w:eastAsia="en-US"/>
-        </w:rPr>
-      </w:pPr>
-      <w:r>
-        <w:rPr>
-          <w:rFonts w:eastAsiaTheme="minorHAnsi"/>
-          <w:lang w:val="uk-UA" w:eastAsia="en-US"/>
-        </w:rPr>
-        <w:t xml:space="preserve">    END IF;</w:t>
-      </w:r>
-    </w:p>
-    <w:p>
-      <w:pPr>
-        <w:pStyle w:val="a9"/>
-        <w:rPr>
-          <w:rFonts w:eastAsiaTheme="minorHAnsi"/>
-          <w:lang w:val="uk-UA" w:eastAsia="en-US"/>
-        </w:rPr>
-      </w:pPr>
-      <w:r>
-        <w:rPr>
-          <w:rFonts w:eastAsiaTheme="minorHAnsi"/>
-          <w:lang w:val="uk-UA" w:eastAsia="en-US"/>
-        </w:rPr>
-        <w:t xml:space="preserve">    INSERT INTO клієнт (</w:t>
-      </w:r>
-      <w:proofErr w:type="spellStart"/>
-      <w:r>
-        <w:rPr>
-          <w:rFonts w:eastAsiaTheme="minorHAnsi"/>
-          <w:lang w:val="uk-UA" w:eastAsia="en-US"/>
-        </w:rPr>
-        <w:t>DateGiven</w:t>
-      </w:r>
-      <w:proofErr w:type="spellEnd"/>
-      <w:r>
-        <w:rPr>
-          <w:rFonts w:eastAsiaTheme="minorHAnsi"/>
-          <w:lang w:val="uk-UA" w:eastAsia="en-US"/>
-        </w:rPr>
-        <w:t xml:space="preserve">, </w:t>
-      </w:r>
-      <w:proofErr w:type="spellStart"/>
-      <w:r>
-        <w:rPr>
-          <w:rFonts w:eastAsiaTheme="minorHAnsi"/>
-          <w:lang w:val="uk-UA" w:eastAsia="en-US"/>
-        </w:rPr>
-        <w:t>LastName</w:t>
-      </w:r>
-      <w:proofErr w:type="spellEnd"/>
-      <w:r>
-        <w:rPr>
-          <w:rFonts w:eastAsiaTheme="minorHAnsi"/>
-          <w:lang w:val="uk-UA" w:eastAsia="en-US"/>
-        </w:rPr>
-        <w:t xml:space="preserve">, </w:t>
-      </w:r>
-      <w:proofErr w:type="spellStart"/>
-      <w:r>
-        <w:rPr>
-          <w:rFonts w:eastAsiaTheme="minorHAnsi"/>
-          <w:lang w:val="uk-UA" w:eastAsia="en-US"/>
-        </w:rPr>
-        <w:t>FirstName</w:t>
-      </w:r>
-      <w:proofErr w:type="spellEnd"/>
-      <w:r>
-        <w:rPr>
-          <w:rFonts w:eastAsiaTheme="minorHAnsi"/>
-          <w:lang w:val="uk-UA" w:eastAsia="en-US"/>
-        </w:rPr>
-        <w:t xml:space="preserve">, </w:t>
-      </w:r>
-      <w:proofErr w:type="spellStart"/>
-      <w:r>
-        <w:rPr>
-          <w:rFonts w:eastAsiaTheme="minorHAnsi"/>
-          <w:lang w:val="uk-UA" w:eastAsia="en-US"/>
-        </w:rPr>
-        <w:t>Father</w:t>
-      </w:r>
-      <w:proofErr w:type="spellEnd"/>
-      <w:r>
-        <w:rPr>
-          <w:rFonts w:eastAsiaTheme="minorHAnsi"/>
-          <w:lang w:val="uk-UA" w:eastAsia="en-US"/>
-        </w:rPr>
-        <w:t xml:space="preserve">, </w:t>
-      </w:r>
-      <w:proofErr w:type="spellStart"/>
-      <w:r>
-        <w:rPr>
-          <w:rFonts w:eastAsiaTheme="minorHAnsi"/>
-          <w:lang w:val="uk-UA" w:eastAsia="en-US"/>
-        </w:rPr>
-        <w:t>Percent</w:t>
-      </w:r>
-      <w:proofErr w:type="spellEnd"/>
-      <w:r>
-        <w:rPr>
-          <w:rFonts w:eastAsiaTheme="minorHAnsi"/>
-          <w:lang w:val="uk-UA" w:eastAsia="en-US"/>
-        </w:rPr>
-        <w:t>)</w:t>
-      </w:r>
-    </w:p>
-    <w:p>
-      <w:pPr>
-        <w:pStyle w:val="a9"/>
-        <w:rPr>
-          <w:rFonts w:eastAsiaTheme="minorHAnsi"/>
-          <w:lang w:val="uk-UA" w:eastAsia="en-US"/>
-        </w:rPr>
-      </w:pPr>
-      <w:r>
-        <w:rPr>
-          <w:rFonts w:eastAsiaTheme="minorHAnsi"/>
-          <w:lang w:val="uk-UA" w:eastAsia="en-US"/>
-        </w:rPr>
-        <w:t xml:space="preserve">    VALUES (</w:t>
-      </w:r>
-      <w:proofErr w:type="spellStart"/>
-      <w:r>
-        <w:rPr>
-          <w:rFonts w:eastAsiaTheme="minorHAnsi"/>
-          <w:lang w:val="uk-UA" w:eastAsia="en-US"/>
-        </w:rPr>
-        <w:t>p_DateGiven</w:t>
-      </w:r>
-      <w:proofErr w:type="spellEnd"/>
-      <w:r>
-        <w:rPr>
-          <w:rFonts w:eastAsiaTheme="minorHAnsi"/>
-          <w:lang w:val="uk-UA" w:eastAsia="en-US"/>
-        </w:rPr>
-        <w:t xml:space="preserve">, </w:t>
-      </w:r>
-      <w:proofErr w:type="spellStart"/>
-      <w:r>
-        <w:rPr>
-          <w:rFonts w:eastAsiaTheme="minorHAnsi"/>
-          <w:lang w:val="uk-UA" w:eastAsia="en-US"/>
-        </w:rPr>
-        <w:t>p_LastName</w:t>
-      </w:r>
-      <w:proofErr w:type="spellEnd"/>
-      <w:r>
-        <w:rPr>
-          <w:rFonts w:eastAsiaTheme="minorHAnsi"/>
-          <w:lang w:val="uk-UA" w:eastAsia="en-US"/>
-        </w:rPr>
-        <w:t xml:space="preserve">, </w:t>
-      </w:r>
-      <w:proofErr w:type="spellStart"/>
-      <w:r>
-        <w:rPr>
-          <w:rFonts w:eastAsiaTheme="minorHAnsi"/>
-          <w:lang w:val="uk-UA" w:eastAsia="en-US"/>
-        </w:rPr>
-        <w:t>p_FirstName</w:t>
-      </w:r>
-      <w:proofErr w:type="spellEnd"/>
-      <w:r>
-        <w:rPr>
-          <w:rFonts w:eastAsiaTheme="minorHAnsi"/>
-          <w:lang w:val="uk-UA" w:eastAsia="en-US"/>
-        </w:rPr>
-        <w:t xml:space="preserve">, </w:t>
-      </w:r>
-      <w:proofErr w:type="spellStart"/>
-      <w:r>
-        <w:rPr>
-          <w:rFonts w:eastAsiaTheme="minorHAnsi"/>
-          <w:lang w:val="uk-UA" w:eastAsia="en-US"/>
-        </w:rPr>
-        <w:t>p_Father</w:t>
-      </w:r>
-      <w:proofErr w:type="spellEnd"/>
-      <w:r>
-        <w:rPr>
-          <w:rFonts w:eastAsiaTheme="minorHAnsi"/>
-          <w:lang w:val="uk-UA" w:eastAsia="en-US"/>
-        </w:rPr>
-        <w:t xml:space="preserve">, </w:t>
-      </w:r>
-      <w:proofErr w:type="spellStart"/>
-      <w:r>
-        <w:rPr>
-          <w:rFonts w:eastAsiaTheme="minorHAnsi"/>
-          <w:lang w:val="uk-UA" w:eastAsia="en-US"/>
-        </w:rPr>
-        <w:t>p_Percent</w:t>
-      </w:r>
-      <w:proofErr w:type="spellEnd"/>
-      <w:r>
-        <w:rPr>
-          <w:rFonts w:eastAsiaTheme="minorHAnsi"/>
-          <w:lang w:val="uk-UA" w:eastAsia="en-US"/>
-        </w:rPr>
-        <w:t>);</w:t>
-      </w:r>
-    </w:p>
-    <w:p>
-      <w:pPr>
-        <w:pStyle w:val="a9"/>
-        <w:rPr>
-          <w:rFonts w:eastAsiaTheme="minorHAnsi"/>
-          <w:lang w:val="uk-UA" w:eastAsia="en-US"/>
-        </w:rPr>
-      </w:pPr>
-      <w:r>
-        <w:rPr>
-          <w:rFonts w:eastAsiaTheme="minorHAnsi"/>
-          <w:lang w:val="uk-UA" w:eastAsia="en-US"/>
-        </w:rPr>
-        <w:t xml:space="preserve">    -- Отримуємо ID вставленого запису</w:t>
-      </w:r>
-    </w:p>
-    <w:p>
-      <w:pPr>
-        <w:pStyle w:val="a9"/>
-        <w:rPr>
-          <w:rFonts w:eastAsiaTheme="minorHAnsi"/>
-          <w:lang w:val="uk-UA" w:eastAsia="en-US"/>
-        </w:rPr>
-      </w:pPr>
-      <w:r>
-        <w:rPr>
-          <w:rFonts w:eastAsiaTheme="minorHAnsi"/>
-          <w:lang w:val="uk-UA" w:eastAsia="en-US"/>
-        </w:rPr>
-        <w:t xml:space="preserve">    SET </w:t>
-      </w:r>
-      <w:proofErr w:type="spellStart"/>
-      <w:r>
-        <w:rPr>
-          <w:rFonts w:eastAsiaTheme="minorHAnsi"/>
-          <w:lang w:val="uk-UA" w:eastAsia="en-US"/>
-        </w:rPr>
-        <w:t>v_idAccount</w:t>
-      </w:r>
-      <w:proofErr w:type="spellEnd"/>
-      <w:r>
-        <w:rPr>
-          <w:rFonts w:eastAsiaTheme="minorHAnsi"/>
-          <w:lang w:val="uk-UA" w:eastAsia="en-US"/>
-        </w:rPr>
-        <w:t xml:space="preserve"> = LAST_INSERT_ID();</w:t>
-      </w:r>
-    </w:p>
-    <w:p>
-      <w:pPr>
-        <w:pStyle w:val="a9"/>
-        <w:rPr>
-          <w:rFonts w:eastAsiaTheme="minorHAnsi"/>
-          <w:lang w:val="uk-UA" w:eastAsia="en-US"/>
-        </w:rPr>
-      </w:pPr>
-      <w:r>
-        <w:rPr>
-          <w:rFonts w:eastAsiaTheme="minorHAnsi"/>
-          <w:lang w:val="uk-UA" w:eastAsia="en-US"/>
-        </w:rPr>
-        <w:t xml:space="preserve">    -- Повертаємо ID вставленого запису або NULL, якщо запис не був вставлений</w:t>
-      </w:r>
-    </w:p>
-    <w:p>
-      <w:pPr>
-        <w:pStyle w:val="a9"/>
-        <w:rPr>
-          <w:rFonts w:eastAsiaTheme="minorHAnsi"/>
-          <w:lang w:val="uk-UA" w:eastAsia="en-US"/>
-        </w:rPr>
-      </w:pPr>
-      <w:r>
-        <w:rPr>
-          <w:rFonts w:eastAsiaTheme="minorHAnsi"/>
-          <w:lang w:val="uk-UA" w:eastAsia="en-US"/>
-        </w:rPr>
-        <w:t xml:space="preserve">    IF ROW_COUNT() = 0 THEN</w:t>
-      </w:r>
-    </w:p>
-    <w:p>
-      <w:pPr>
-        <w:pStyle w:val="a9"/>
-        <w:rPr>
-          <w:rFonts w:eastAsiaTheme="minorHAnsi"/>
-          <w:lang w:val="uk-UA" w:eastAsia="en-US"/>
-        </w:rPr>
-      </w:pPr>
-      <w:r>
-        <w:rPr>
-          <w:rFonts w:eastAsiaTheme="minorHAnsi"/>
-          <w:lang w:val="uk-UA" w:eastAsia="en-US"/>
-        </w:rPr>
-        <w:t xml:space="preserve">        RETURN NULL;</w:t>
-      </w:r>
-    </w:p>
-    <w:p>
-      <w:pPr>
-        <w:pStyle w:val="a9"/>
-        <w:rPr>
-          <w:rFonts w:eastAsiaTheme="minorHAnsi"/>
-          <w:lang w:val="uk-UA" w:eastAsia="en-US"/>
-        </w:rPr>
-      </w:pPr>
-      <w:r>
-        <w:rPr>
-          <w:rFonts w:eastAsiaTheme="minorHAnsi"/>
-          <w:lang w:val="uk-UA" w:eastAsia="en-US"/>
-        </w:rPr>
-        <w:t xml:space="preserve">    ELSE</w:t>
-      </w:r>
-    </w:p>
-    <w:p>
-      <w:pPr>
-        <w:pStyle w:val="a9"/>
-        <w:rPr>
-          <w:rFonts w:eastAsiaTheme="minorHAnsi"/>
-          <w:lang w:val="uk-UA" w:eastAsia="en-US"/>
-        </w:rPr>
-      </w:pPr>
-      <w:r>
-        <w:rPr>
-          <w:rFonts w:eastAsiaTheme="minorHAnsi"/>
-          <w:lang w:val="uk-UA" w:eastAsia="en-US"/>
-        </w:rPr>
-        <w:t xml:space="preserve">        RETURN </w:t>
-      </w:r>
-      <w:proofErr w:type="spellStart"/>
-      <w:r>
-        <w:rPr>
-          <w:rFonts w:eastAsiaTheme="minorHAnsi"/>
-          <w:lang w:val="uk-UA" w:eastAsia="en-US"/>
-        </w:rPr>
-        <w:t>v_idAccount</w:t>
-      </w:r>
-      <w:proofErr w:type="spellEnd"/>
-      <w:r>
-        <w:rPr>
-          <w:rFonts w:eastAsiaTheme="minorHAnsi"/>
-          <w:lang w:val="uk-UA" w:eastAsia="en-US"/>
-        </w:rPr>
-        <w:t>;</w:t>
-      </w:r>
-    </w:p>
-    <w:p>
-      <w:pPr>
-        <w:pStyle w:val="a9"/>
-        <w:rPr>
-          <w:rFonts w:eastAsiaTheme="minorHAnsi"/>
-          <w:lang w:val="uk-UA" w:eastAsia="en-US"/>
-        </w:rPr>
-      </w:pPr>
-      <w:r>
-        <w:rPr>
-          <w:rFonts w:eastAsiaTheme="minorHAnsi"/>
-          <w:lang w:val="uk-UA" w:eastAsia="en-US"/>
-        </w:rPr>
-        <w:t xml:space="preserve">    END IF;</w:t>
-      </w:r>
-    </w:p>
-    <w:p>
-      <w:pPr>
-        <w:pStyle w:val="a9"/>
-        <w:rPr>
-          <w:rFonts w:eastAsiaTheme="minorHAnsi"/>
-          <w:lang w:val="uk-UA" w:eastAsia="en-US"/>
-        </w:rPr>
-      </w:pPr>
-      <w:r>
-        <w:rPr>
-          <w:rFonts w:eastAsiaTheme="minorHAnsi"/>
-          <w:lang w:val="uk-UA" w:eastAsia="en-US"/>
-        </w:rPr>
-        <w:t>END$$</w:t>
-      </w:r>
-    </w:p>
-    <w:p>
-      <w:pPr>
-        <w:pStyle w:val="a9"/>
-        <w:rPr>
-          <w:rFonts w:eastAsiaTheme="minorHAnsi"/>
-          <w:lang w:val="uk-UA" w:eastAsia="en-US"/>
-        </w:rPr>
-      </w:pPr>
-      <w:r>
-        <w:rPr>
-          <w:rFonts w:eastAsiaTheme="minorHAnsi"/>
-          <w:lang w:val="uk-UA" w:eastAsia="en-US"/>
-        </w:rPr>
         <w:t>DELIMITER ;</w:t>
       </w:r>
     </w:p>

</xml_diff>

<commit_message>
Backup folder - 2024-05-04 11:46:59
</commit_message>
<xml_diff>
--- a/DataBases/Lab_5/Lab_5_Зайченко_622п.docx
+++ b/DataBases/Lab_5/Lab_5_Зайченко_622п.docx
@@ -4166,6 +4166,9 @@
       <w:pPr>
         <w:pStyle w:val="a9"/>
         <w:ind w:left="567"/>
+        <w:rPr>
+          <w:lang w:val="uk-UA"/>
+        </w:rPr>
       </w:pPr>
     </w:p>
     <w:p>
@@ -4268,6 +4271,7 @@
         </w:rPr>
       </w:pPr>
       <w:bookmarkStart w:id="12" w:name="_Hlk160048793"/>
+      <w:bookmarkStart w:id="13" w:name="_Hlk165502611"/>
       <w:r>
         <w:rPr>
           <w:lang w:val="uk-UA"/>
@@ -4341,9 +4345,1080 @@
         <w:t xml:space="preserve"> з видалення старих записів продажів</w:t>
       </w:r>
     </w:p>
+    <w:bookmarkEnd w:id="13"/>
     <w:p>
       <w:pPr>
         <w:pStyle w:val="ad"/>
+        <w:rPr>
+          <w:lang w:val="uk-UA"/>
+        </w:rPr>
+      </w:pPr>
+    </w:p>
+    <w:p>
+      <w:pPr>
+        <w:pStyle w:val="a7"/>
+        <w:rPr>
+          <w:lang w:val="ru-UA"/>
+        </w:rPr>
+      </w:pPr>
+      <w:r>
+        <w:t xml:space="preserve">Здійснити денормализацію «униз» однієї з таблиць, додавши у неї поле </w:t>
+      </w:r>
+      <w:r>
+        <w:rPr>
+          <w:lang w:val="uk-UA"/>
+        </w:rPr>
+        <w:t xml:space="preserve">та </w:t>
+      </w:r>
+      <w:r>
+        <w:t xml:space="preserve">забезпечити коректність інформації цього поля за допомогою тригерів. </w:t>
+      </w:r>
+    </w:p>
+    <w:p>
+      <w:pPr>
+        <w:pStyle w:val="a5"/>
+        <w:rPr>
+          <w:lang w:val="uk-UA"/>
+        </w:rPr>
+      </w:pPr>
+      <w:r>
+        <w:rPr>
+          <w:lang w:val="uk-UA"/>
+        </w:rPr>
+        <w:t xml:space="preserve">створимо стовпець, який буде рахувати період, скільки людина </w:t>
+      </w:r>
+      <w:r>
+        <w:rPr>
+          <w:lang w:val="uk-UA"/>
+        </w:rPr>
+        <w:t>є клієнтом в компанії. Для цього створимо стовпець командою:</w:t>
+      </w:r>
+    </w:p>
+    <w:p>
+      <w:pPr>
+        <w:pStyle w:val="a9"/>
+        <w:ind w:left="567"/>
+      </w:pPr>
+      <w:r>
+        <w:t>ALTER TABLE `клієнт`</w:t>
+      </w:r>
+    </w:p>
+    <w:p>
+      <w:pPr>
+        <w:pStyle w:val="a9"/>
+        <w:ind w:left="567"/>
+      </w:pPr>
+      <w:r>
+        <w:t>ADD `</w:t>
+      </w:r>
+      <w:proofErr w:type="spellStart"/>
+      <w:r>
+        <w:t>КількістьДнівКлієнт</w:t>
+      </w:r>
+      <w:proofErr w:type="spellEnd"/>
+      <w:r>
+        <w:t>` INT;</w:t>
+      </w:r>
+    </w:p>
+    <w:p>
+      <w:pPr>
+        <w:pStyle w:val="a5"/>
+        <w:rPr>
+          <w:lang w:val="uk-UA"/>
+        </w:rPr>
+      </w:pPr>
+    </w:p>
+    <w:p>
+      <w:pPr>
+        <w:pStyle w:val="a5"/>
+        <w:rPr>
+          <w:lang w:val="uk-UA"/>
+        </w:rPr>
+      </w:pPr>
+      <w:r>
+        <w:rPr>
+          <w:lang w:val="uk-UA"/>
+        </w:rPr>
+        <w:t xml:space="preserve">Створимо тригер, який буде оновлювати значення в стовпчику при додаванні </w:t>
+      </w:r>
+      <w:r>
+        <w:rPr>
+          <w:lang w:val="uk-UA"/>
+        </w:rPr>
+        <w:t>нового запису в таблицю клієнт</w:t>
+      </w:r>
+    </w:p>
+    <w:p>
+      <w:pPr>
+        <w:pStyle w:val="a9"/>
+        <w:ind w:left="567"/>
+      </w:pPr>
+      <w:r>
+        <w:t>DELIMITER //</w:t>
+      </w:r>
+    </w:p>
+    <w:p>
+      <w:pPr>
+        <w:pStyle w:val="a9"/>
+        <w:ind w:left="567"/>
+      </w:pPr>
+      <w:r>
+        <w:t>CREATE TRIGGER `</w:t>
+      </w:r>
+      <w:proofErr w:type="spellStart"/>
+      <w:r>
+        <w:t>update_days_clientship</w:t>
+      </w:r>
+      <w:proofErr w:type="spellEnd"/>
+      <w:r>
+        <w:t>`</w:t>
+      </w:r>
+    </w:p>
+    <w:p>
+      <w:pPr>
+        <w:pStyle w:val="a9"/>
+        <w:ind w:left="567"/>
+      </w:pPr>
+      <w:r>
+        <w:t>BEFORE INSERT ON `клієнт`</w:t>
+      </w:r>
+    </w:p>
+    <w:p>
+      <w:pPr>
+        <w:pStyle w:val="a9"/>
+        <w:ind w:left="567"/>
+      </w:pPr>
+      <w:r>
+        <w:t>FOR EACH ROW</w:t>
+      </w:r>
+    </w:p>
+    <w:p>
+      <w:pPr>
+        <w:pStyle w:val="a9"/>
+        <w:ind w:left="567"/>
+        <w:rPr>
+          <w:lang w:val="uk-UA"/>
+        </w:rPr>
+      </w:pPr>
+      <w:r>
+        <w:t>BEGIN</w:t>
+      </w:r>
+      <w:r>
+        <w:rPr>
+          <w:lang w:val="uk-UA"/>
+        </w:rPr>
+        <w:br/>
+      </w:r>
+      <w:r>
+        <w:rPr>
+          <w:lang w:val="uk-UA"/>
+        </w:rPr>
+        <w:t xml:space="preserve">  </w:t>
+      </w:r>
+      <w:r>
+        <w:rPr>
+          <w:lang w:val="uk-UA"/>
+        </w:rPr>
+        <w:t xml:space="preserve">  </w:t>
+      </w:r>
+      <w:r>
+        <w:rPr>
+          <w:lang w:val="uk-UA"/>
+        </w:rPr>
+        <w:t>UPDATE `клієнт` SET `</w:t>
+      </w:r>
+      <w:proofErr w:type="spellStart"/>
+      <w:r>
+        <w:rPr>
+          <w:lang w:val="uk-UA"/>
+        </w:rPr>
+        <w:t>КількістьДнівКлієнтства</w:t>
+      </w:r>
+      <w:proofErr w:type="spellEnd"/>
+      <w:r>
+        <w:rPr>
+          <w:lang w:val="uk-UA"/>
+        </w:rPr>
+        <w:t>` = DATEDIFF(</w:t>
+      </w:r>
+      <w:proofErr w:type="gramStart"/>
+      <w:r>
+        <w:rPr>
+          <w:lang w:val="uk-UA"/>
+        </w:rPr>
+        <w:t>NOW(</w:t>
+      </w:r>
+      <w:proofErr w:type="gramEnd"/>
+      <w:r>
+        <w:rPr>
+          <w:lang w:val="uk-UA"/>
+        </w:rPr>
+        <w:t>), `</w:t>
+      </w:r>
+      <w:proofErr w:type="spellStart"/>
+      <w:r>
+        <w:rPr>
+          <w:lang w:val="uk-UA"/>
+        </w:rPr>
+        <w:t>DateGiven</w:t>
+      </w:r>
+      <w:proofErr w:type="spellEnd"/>
+      <w:r>
+        <w:rPr>
+          <w:lang w:val="uk-UA"/>
+        </w:rPr>
+        <w:t>`);</w:t>
+      </w:r>
+    </w:p>
+    <w:p>
+      <w:pPr>
+        <w:pStyle w:val="a9"/>
+        <w:ind w:left="567"/>
+      </w:pPr>
+      <w:r>
+        <w:t xml:space="preserve">    SET </w:t>
+      </w:r>
+      <w:proofErr w:type="gramStart"/>
+      <w:r>
+        <w:t>NEW.`</w:t>
+      </w:r>
+      <w:proofErr w:type="spellStart"/>
+      <w:proofErr w:type="gramEnd"/>
+      <w:r>
+        <w:t>КількістьДнівКлієнт</w:t>
+      </w:r>
+      <w:proofErr w:type="spellEnd"/>
+      <w:r>
+        <w:t>` = DATEDIFF(NOW(), NEW.`</w:t>
+      </w:r>
+      <w:proofErr w:type="spellStart"/>
+      <w:r>
+        <w:t>DateGiven</w:t>
+      </w:r>
+      <w:proofErr w:type="spellEnd"/>
+      <w:r>
+        <w:t>`);</w:t>
+      </w:r>
+    </w:p>
+    <w:p>
+      <w:pPr>
+        <w:pStyle w:val="a9"/>
+        <w:ind w:left="567"/>
+      </w:pPr>
+      <w:r>
+        <w:t>END//</w:t>
+      </w:r>
+    </w:p>
+    <w:p>
+      <w:pPr>
+        <w:pStyle w:val="a9"/>
+        <w:ind w:left="567"/>
+      </w:pPr>
+      <w:proofErr w:type="gramStart"/>
+      <w:r>
+        <w:t>DELIMITER ;</w:t>
+      </w:r>
+      <w:proofErr w:type="gramEnd"/>
+    </w:p>
+    <w:p>
+      <w:pPr>
+        <w:pStyle w:val="a5"/>
+        <w:rPr>
+          <w:lang w:val="uk-UA"/>
+        </w:rPr>
+      </w:pPr>
+    </w:p>
+    <w:p>
+      <w:pPr>
+        <w:pStyle w:val="a5"/>
+        <w:rPr>
+          <w:lang w:val="uk-UA"/>
+        </w:rPr>
+      </w:pPr>
+      <w:bookmarkStart w:id="14" w:name="_Hlk165502212"/>
+      <w:r>
+        <w:rPr>
+          <w:lang w:val="uk-UA"/>
+        </w:rPr>
+        <w:t xml:space="preserve">Для перевірки </w:t>
+      </w:r>
+      <w:r>
+        <w:rPr>
+          <w:lang w:val="uk-UA"/>
+        </w:rPr>
+        <w:t>тригера виведемо по 5 клієнтів, які найдовше в компанії, та найновіші.</w:t>
+      </w:r>
+    </w:p>
+    <w:bookmarkEnd w:id="14"/>
+    <w:p>
+      <w:pPr>
+        <w:pStyle w:val="a5"/>
+        <w:rPr>
+          <w:rFonts w:ascii="Courier New" w:hAnsi="Courier New"/>
+          <w:color w:val="auto"/>
+          <w:sz w:val="20"/>
+          <w:szCs w:val="22"/>
+          <w:lang w:val="uk-UA"/>
+        </w:rPr>
+      </w:pPr>
+      <w:r>
+        <w:rPr>
+          <w:rFonts w:ascii="Courier New" w:hAnsi="Courier New"/>
+          <w:color w:val="auto"/>
+          <w:sz w:val="20"/>
+          <w:szCs w:val="22"/>
+          <w:lang w:val="uk-UA"/>
+        </w:rPr>
+        <w:t>SELECT `</w:t>
+      </w:r>
+      <w:proofErr w:type="spellStart"/>
+      <w:r>
+        <w:rPr>
+          <w:rFonts w:ascii="Courier New" w:hAnsi="Courier New"/>
+          <w:color w:val="auto"/>
+          <w:sz w:val="20"/>
+          <w:szCs w:val="22"/>
+          <w:lang w:val="uk-UA"/>
+        </w:rPr>
+        <w:t>idAccount</w:t>
+      </w:r>
+      <w:proofErr w:type="spellEnd"/>
+      <w:r>
+        <w:rPr>
+          <w:rFonts w:ascii="Courier New" w:hAnsi="Courier New"/>
+          <w:color w:val="auto"/>
+          <w:sz w:val="20"/>
+          <w:szCs w:val="22"/>
+          <w:lang w:val="uk-UA"/>
+        </w:rPr>
+        <w:t>`, `</w:t>
+      </w:r>
+      <w:proofErr w:type="spellStart"/>
+      <w:r>
+        <w:rPr>
+          <w:rFonts w:ascii="Courier New" w:hAnsi="Courier New"/>
+          <w:color w:val="auto"/>
+          <w:sz w:val="20"/>
+          <w:szCs w:val="22"/>
+          <w:lang w:val="uk-UA"/>
+        </w:rPr>
+        <w:t>LastName</w:t>
+      </w:r>
+      <w:proofErr w:type="spellEnd"/>
+      <w:r>
+        <w:rPr>
+          <w:rFonts w:ascii="Courier New" w:hAnsi="Courier New"/>
+          <w:color w:val="auto"/>
+          <w:sz w:val="20"/>
+          <w:szCs w:val="22"/>
+          <w:lang w:val="uk-UA"/>
+        </w:rPr>
+        <w:t>`, `</w:t>
+      </w:r>
+      <w:proofErr w:type="spellStart"/>
+      <w:r>
+        <w:rPr>
+          <w:rFonts w:ascii="Courier New" w:hAnsi="Courier New"/>
+          <w:color w:val="auto"/>
+          <w:sz w:val="20"/>
+          <w:szCs w:val="22"/>
+          <w:lang w:val="uk-UA"/>
+        </w:rPr>
+        <w:t>FirstName</w:t>
+      </w:r>
+      <w:proofErr w:type="spellEnd"/>
+      <w:r>
+        <w:rPr>
+          <w:rFonts w:ascii="Courier New" w:hAnsi="Courier New"/>
+          <w:color w:val="auto"/>
+          <w:sz w:val="20"/>
+          <w:szCs w:val="22"/>
+          <w:lang w:val="uk-UA"/>
+        </w:rPr>
+        <w:t>`, `</w:t>
+      </w:r>
+      <w:proofErr w:type="spellStart"/>
+      <w:r>
+        <w:rPr>
+          <w:rFonts w:ascii="Courier New" w:hAnsi="Courier New"/>
+          <w:color w:val="auto"/>
+          <w:sz w:val="20"/>
+          <w:szCs w:val="22"/>
+          <w:lang w:val="uk-UA"/>
+        </w:rPr>
+        <w:t>КількістьДнівКлієнт</w:t>
+      </w:r>
+      <w:proofErr w:type="spellEnd"/>
+      <w:r>
+        <w:rPr>
+          <w:rFonts w:ascii="Courier New" w:hAnsi="Courier New"/>
+          <w:color w:val="auto"/>
+          <w:sz w:val="20"/>
+          <w:szCs w:val="22"/>
+          <w:lang w:val="uk-UA"/>
+        </w:rPr>
+        <w:t>`</w:t>
+      </w:r>
+    </w:p>
+    <w:p>
+      <w:pPr>
+        <w:pStyle w:val="a5"/>
+        <w:rPr>
+          <w:rFonts w:ascii="Courier New" w:hAnsi="Courier New"/>
+          <w:color w:val="auto"/>
+          <w:sz w:val="20"/>
+          <w:szCs w:val="22"/>
+          <w:lang w:val="uk-UA"/>
+        </w:rPr>
+      </w:pPr>
+      <w:r>
+        <w:rPr>
+          <w:rFonts w:ascii="Courier New" w:hAnsi="Courier New"/>
+          <w:color w:val="auto"/>
+          <w:sz w:val="20"/>
+          <w:szCs w:val="22"/>
+          <w:lang w:val="uk-UA"/>
+        </w:rPr>
+        <w:t>FROM `клієнт`</w:t>
+      </w:r>
+    </w:p>
+    <w:p>
+      <w:pPr>
+        <w:pStyle w:val="a5"/>
+        <w:rPr>
+          <w:rFonts w:ascii="Courier New" w:hAnsi="Courier New"/>
+          <w:color w:val="auto"/>
+          <w:sz w:val="20"/>
+          <w:szCs w:val="22"/>
+          <w:lang w:val="uk-UA"/>
+        </w:rPr>
+      </w:pPr>
+      <w:r>
+        <w:rPr>
+          <w:rFonts w:ascii="Courier New" w:hAnsi="Courier New"/>
+          <w:color w:val="auto"/>
+          <w:sz w:val="20"/>
+          <w:szCs w:val="22"/>
+          <w:lang w:val="uk-UA"/>
+        </w:rPr>
+        <w:t>ORDER BY `</w:t>
+      </w:r>
+      <w:proofErr w:type="spellStart"/>
+      <w:r>
+        <w:rPr>
+          <w:rFonts w:ascii="Courier New" w:hAnsi="Courier New"/>
+          <w:color w:val="auto"/>
+          <w:sz w:val="20"/>
+          <w:szCs w:val="22"/>
+          <w:lang w:val="uk-UA"/>
+        </w:rPr>
+        <w:t>КількістьДнівКлієнт</w:t>
+      </w:r>
+      <w:proofErr w:type="spellEnd"/>
+      <w:r>
+        <w:rPr>
+          <w:rFonts w:ascii="Courier New" w:hAnsi="Courier New"/>
+          <w:color w:val="auto"/>
+          <w:sz w:val="20"/>
+          <w:szCs w:val="22"/>
+          <w:lang w:val="uk-UA"/>
+        </w:rPr>
+        <w:t>` DESC</w:t>
+      </w:r>
+    </w:p>
+    <w:p>
+      <w:pPr>
+        <w:pStyle w:val="a5"/>
+        <w:rPr>
+          <w:rFonts w:ascii="Courier New" w:hAnsi="Courier New"/>
+          <w:color w:val="auto"/>
+          <w:sz w:val="20"/>
+          <w:szCs w:val="22"/>
+          <w:lang w:val="uk-UA"/>
+        </w:rPr>
+      </w:pPr>
+      <w:r>
+        <w:rPr>
+          <w:rFonts w:ascii="Courier New" w:hAnsi="Courier New"/>
+          <w:color w:val="auto"/>
+          <w:sz w:val="20"/>
+          <w:szCs w:val="22"/>
+          <w:lang w:val="uk-UA"/>
+        </w:rPr>
+        <w:t>LIMIT 5;</w:t>
+      </w:r>
+    </w:p>
+    <w:p>
+      <w:pPr>
+        <w:pStyle w:val="a5"/>
+        <w:rPr>
+          <w:rFonts w:ascii="Courier New" w:hAnsi="Courier New"/>
+          <w:color w:val="auto"/>
+          <w:sz w:val="20"/>
+          <w:szCs w:val="22"/>
+          <w:lang w:val="uk-UA"/>
+        </w:rPr>
+      </w:pPr>
+    </w:p>
+    <w:p>
+      <w:pPr>
+        <w:pStyle w:val="a5"/>
+        <w:rPr>
+          <w:rFonts w:ascii="Courier New" w:hAnsi="Courier New"/>
+          <w:color w:val="auto"/>
+          <w:sz w:val="20"/>
+          <w:szCs w:val="22"/>
+          <w:lang w:val="uk-UA"/>
+        </w:rPr>
+      </w:pPr>
+      <w:r>
+        <w:rPr>
+          <w:rFonts w:ascii="Courier New" w:hAnsi="Courier New"/>
+          <w:color w:val="auto"/>
+          <w:sz w:val="20"/>
+          <w:szCs w:val="22"/>
+          <w:lang w:val="uk-UA"/>
+        </w:rPr>
+        <w:t>SELECT `</w:t>
+      </w:r>
+      <w:proofErr w:type="spellStart"/>
+      <w:r>
+        <w:rPr>
+          <w:rFonts w:ascii="Courier New" w:hAnsi="Courier New"/>
+          <w:color w:val="auto"/>
+          <w:sz w:val="20"/>
+          <w:szCs w:val="22"/>
+          <w:lang w:val="uk-UA"/>
+        </w:rPr>
+        <w:t>idAccount</w:t>
+      </w:r>
+      <w:proofErr w:type="spellEnd"/>
+      <w:r>
+        <w:rPr>
+          <w:rFonts w:ascii="Courier New" w:hAnsi="Courier New"/>
+          <w:color w:val="auto"/>
+          <w:sz w:val="20"/>
+          <w:szCs w:val="22"/>
+          <w:lang w:val="uk-UA"/>
+        </w:rPr>
+        <w:t>`, `</w:t>
+      </w:r>
+      <w:proofErr w:type="spellStart"/>
+      <w:r>
+        <w:rPr>
+          <w:rFonts w:ascii="Courier New" w:hAnsi="Courier New"/>
+          <w:color w:val="auto"/>
+          <w:sz w:val="20"/>
+          <w:szCs w:val="22"/>
+          <w:lang w:val="uk-UA"/>
+        </w:rPr>
+        <w:t>LastName</w:t>
+      </w:r>
+      <w:proofErr w:type="spellEnd"/>
+      <w:r>
+        <w:rPr>
+          <w:rFonts w:ascii="Courier New" w:hAnsi="Courier New"/>
+          <w:color w:val="auto"/>
+          <w:sz w:val="20"/>
+          <w:szCs w:val="22"/>
+          <w:lang w:val="uk-UA"/>
+        </w:rPr>
+        <w:t>`, `</w:t>
+      </w:r>
+      <w:proofErr w:type="spellStart"/>
+      <w:r>
+        <w:rPr>
+          <w:rFonts w:ascii="Courier New" w:hAnsi="Courier New"/>
+          <w:color w:val="auto"/>
+          <w:sz w:val="20"/>
+          <w:szCs w:val="22"/>
+          <w:lang w:val="uk-UA"/>
+        </w:rPr>
+        <w:t>FirstName</w:t>
+      </w:r>
+      <w:proofErr w:type="spellEnd"/>
+      <w:r>
+        <w:rPr>
+          <w:rFonts w:ascii="Courier New" w:hAnsi="Courier New"/>
+          <w:color w:val="auto"/>
+          <w:sz w:val="20"/>
+          <w:szCs w:val="22"/>
+          <w:lang w:val="uk-UA"/>
+        </w:rPr>
+        <w:t>`, `</w:t>
+      </w:r>
+      <w:proofErr w:type="spellStart"/>
+      <w:r>
+        <w:rPr>
+          <w:rFonts w:ascii="Courier New" w:hAnsi="Courier New"/>
+          <w:color w:val="auto"/>
+          <w:sz w:val="20"/>
+          <w:szCs w:val="22"/>
+          <w:lang w:val="uk-UA"/>
+        </w:rPr>
+        <w:t>КількістьДнівКлієнт</w:t>
+      </w:r>
+      <w:proofErr w:type="spellEnd"/>
+      <w:r>
+        <w:rPr>
+          <w:rFonts w:ascii="Courier New" w:hAnsi="Courier New"/>
+          <w:color w:val="auto"/>
+          <w:sz w:val="20"/>
+          <w:szCs w:val="22"/>
+          <w:lang w:val="uk-UA"/>
+        </w:rPr>
+        <w:t>`</w:t>
+      </w:r>
+    </w:p>
+    <w:p>
+      <w:pPr>
+        <w:pStyle w:val="a5"/>
+        <w:rPr>
+          <w:rFonts w:ascii="Courier New" w:hAnsi="Courier New"/>
+          <w:color w:val="auto"/>
+          <w:sz w:val="20"/>
+          <w:szCs w:val="22"/>
+          <w:lang w:val="uk-UA"/>
+        </w:rPr>
+      </w:pPr>
+      <w:r>
+        <w:rPr>
+          <w:rFonts w:ascii="Courier New" w:hAnsi="Courier New"/>
+          <w:color w:val="auto"/>
+          <w:sz w:val="20"/>
+          <w:szCs w:val="22"/>
+          <w:lang w:val="uk-UA"/>
+        </w:rPr>
+        <w:t>FROM `клієнт`</w:t>
+      </w:r>
+    </w:p>
+    <w:p>
+      <w:pPr>
+        <w:pStyle w:val="a5"/>
+        <w:rPr>
+          <w:rFonts w:ascii="Courier New" w:hAnsi="Courier New"/>
+          <w:color w:val="auto"/>
+          <w:sz w:val="20"/>
+          <w:szCs w:val="22"/>
+          <w:lang w:val="uk-UA"/>
+        </w:rPr>
+      </w:pPr>
+      <w:r>
+        <w:rPr>
+          <w:rFonts w:ascii="Courier New" w:hAnsi="Courier New"/>
+          <w:color w:val="auto"/>
+          <w:sz w:val="20"/>
+          <w:szCs w:val="22"/>
+          <w:lang w:val="uk-UA"/>
+        </w:rPr>
+        <w:lastRenderedPageBreak/>
+        <w:t>ORDER BY `</w:t>
+      </w:r>
+      <w:proofErr w:type="spellStart"/>
+      <w:r>
+        <w:rPr>
+          <w:rFonts w:ascii="Courier New" w:hAnsi="Courier New"/>
+          <w:color w:val="auto"/>
+          <w:sz w:val="20"/>
+          <w:szCs w:val="22"/>
+          <w:lang w:val="uk-UA"/>
+        </w:rPr>
+        <w:t>КількістьДнівКлієнт</w:t>
+      </w:r>
+      <w:proofErr w:type="spellEnd"/>
+      <w:r>
+        <w:rPr>
+          <w:rFonts w:ascii="Courier New" w:hAnsi="Courier New"/>
+          <w:color w:val="auto"/>
+          <w:sz w:val="20"/>
+          <w:szCs w:val="22"/>
+          <w:lang w:val="uk-UA"/>
+        </w:rPr>
+        <w:t>` ASC</w:t>
+      </w:r>
+    </w:p>
+    <w:p>
+      <w:pPr>
+        <w:pStyle w:val="a5"/>
+        <w:rPr>
+          <w:rFonts w:ascii="Courier New" w:hAnsi="Courier New"/>
+          <w:color w:val="auto"/>
+          <w:sz w:val="20"/>
+          <w:szCs w:val="22"/>
+          <w:lang w:val="uk-UA"/>
+        </w:rPr>
+      </w:pPr>
+      <w:r>
+        <w:rPr>
+          <w:rFonts w:ascii="Courier New" w:hAnsi="Courier New"/>
+          <w:color w:val="auto"/>
+          <w:sz w:val="20"/>
+          <w:szCs w:val="22"/>
+          <w:lang w:val="uk-UA"/>
+        </w:rPr>
+        <w:t>LIMIT 5;</w:t>
+      </w:r>
+    </w:p>
+    <w:p>
+      <w:pPr>
+        <w:pStyle w:val="a5"/>
+        <w:rPr>
+          <w:lang w:val="uk-UA"/>
+        </w:rPr>
+      </w:pPr>
+    </w:p>
+    <w:p>
+      <w:pPr>
+        <w:pStyle w:val="ad"/>
+        <w:rPr>
+          <w:lang w:val="uk-UA"/>
+        </w:rPr>
+      </w:pPr>
+      <w:r>
+        <w:rPr>
+          <w:noProof/>
+          <w:lang w:val="uk-UA"/>
+        </w:rPr>
+        <w:drawing>
+          <wp:inline distT="0" distB="0" distL="0" distR="0">
+            <wp:extent cx="3797300" cy="1651000"/>
+            <wp:effectExtent l="0" t="0" r="0" b="0"/>
+            <wp:docPr id="1704609144" name="Рисунок 6"/>
+            <wp:cNvGraphicFramePr>
+              <a:graphicFrameLocks xmlns:a="http://schemas.openxmlformats.org/drawingml/2006/main" noChangeAspect="1"/>
+            </wp:cNvGraphicFramePr>
+            <a:graphic xmlns:a="http://schemas.openxmlformats.org/drawingml/2006/main">
+              <a:graphicData uri="http://schemas.openxmlformats.org/drawingml/2006/picture">
+                <pic:pic xmlns:pic="http://schemas.openxmlformats.org/drawingml/2006/picture">
+                  <pic:nvPicPr>
+                    <pic:cNvPr id="1704609144" name="Рисунок 1704609144"/>
+                    <pic:cNvPicPr/>
+                  </pic:nvPicPr>
+                  <pic:blipFill>
+                    <a:blip r:embed="rId9">
+                      <a:extLst>
+                        <a:ext uri="{28A0092B-C50C-407E-A947-70E740481C1C}">
+                          <a14:useLocalDpi xmlns:a14="http://schemas.microsoft.com/office/drawing/2010/main" val="0"/>
+                        </a:ext>
+                      </a:extLst>
+                    </a:blip>
+                    <a:stretch>
+                      <a:fillRect/>
+                    </a:stretch>
+                  </pic:blipFill>
+                  <pic:spPr>
+                    <a:xfrm>
+                      <a:off x="0" y="0"/>
+                      <a:ext cx="3797300" cy="1651000"/>
+                    </a:xfrm>
+                    <a:prstGeom prst="rect">
+                      <a:avLst/>
+                    </a:prstGeom>
+                  </pic:spPr>
+                </pic:pic>
+              </a:graphicData>
+            </a:graphic>
+          </wp:inline>
+        </w:drawing>
+      </w:r>
+      <w:r>
+        <w:rPr>
+          <w:noProof/>
+          <w:lang w:val="uk-UA"/>
+        </w:rPr>
+        <w:drawing>
+          <wp:inline distT="0" distB="0" distL="0" distR="0">
+            <wp:extent cx="3759200" cy="1651000"/>
+            <wp:effectExtent l="0" t="0" r="0" b="0"/>
+            <wp:docPr id="1949026139" name="Рисунок 7"/>
+            <wp:cNvGraphicFramePr>
+              <a:graphicFrameLocks xmlns:a="http://schemas.openxmlformats.org/drawingml/2006/main" noChangeAspect="1"/>
+            </wp:cNvGraphicFramePr>
+            <a:graphic xmlns:a="http://schemas.openxmlformats.org/drawingml/2006/main">
+              <a:graphicData uri="http://schemas.openxmlformats.org/drawingml/2006/picture">
+                <pic:pic xmlns:pic="http://schemas.openxmlformats.org/drawingml/2006/picture">
+                  <pic:nvPicPr>
+                    <pic:cNvPr id="1949026139" name="Рисунок 1949026139"/>
+                    <pic:cNvPicPr/>
+                  </pic:nvPicPr>
+                  <pic:blipFill>
+                    <a:blip r:embed="rId10">
+                      <a:extLst>
+                        <a:ext uri="{28A0092B-C50C-407E-A947-70E740481C1C}">
+                          <a14:useLocalDpi xmlns:a14="http://schemas.microsoft.com/office/drawing/2010/main" val="0"/>
+                        </a:ext>
+                      </a:extLst>
+                    </a:blip>
+                    <a:stretch>
+                      <a:fillRect/>
+                    </a:stretch>
+                  </pic:blipFill>
+                  <pic:spPr>
+                    <a:xfrm>
+                      <a:off x="0" y="0"/>
+                      <a:ext cx="3759200" cy="1651000"/>
+                    </a:xfrm>
+                    <a:prstGeom prst="rect">
+                      <a:avLst/>
+                    </a:prstGeom>
+                  </pic:spPr>
+                </pic:pic>
+              </a:graphicData>
+            </a:graphic>
+          </wp:inline>
+        </w:drawing>
+      </w:r>
+    </w:p>
+    <w:p>
+      <w:pPr>
+        <w:pStyle w:val="ad"/>
+        <w:rPr>
+          <w:lang w:val="uk-UA"/>
+        </w:rPr>
+      </w:pPr>
+      <w:r>
+        <w:rPr>
+          <w:lang w:val="uk-UA"/>
+        </w:rPr>
+        <w:t xml:space="preserve">Рисунок </w:t>
+      </w:r>
+      <w:r>
+        <w:rPr>
+          <w:lang w:val="uk-UA"/>
+        </w:rPr>
+        <w:fldChar w:fldCharType="begin"/>
+      </w:r>
+      <w:r>
+        <w:rPr>
+          <w:lang w:val="uk-UA"/>
+        </w:rPr>
+        <w:instrText xml:space="preserve"> SEQ Рисунок \* ARABIC </w:instrText>
+      </w:r>
+      <w:r>
+        <w:rPr>
+          <w:lang w:val="uk-UA"/>
+        </w:rPr>
+        <w:fldChar w:fldCharType="separate"/>
+      </w:r>
+      <w:r>
+        <w:rPr>
+          <w:noProof/>
+          <w:lang w:val="uk-UA"/>
+        </w:rPr>
+        <w:t>5</w:t>
+      </w:r>
+      <w:r>
+        <w:rPr>
+          <w:lang w:val="uk-UA"/>
+        </w:rPr>
+        <w:fldChar w:fldCharType="end"/>
+      </w:r>
+      <w:r>
+        <w:rPr>
+          <w:lang w:val="uk-UA"/>
+        </w:rPr>
+        <w:t xml:space="preserve"> – результат виконання </w:t>
+      </w:r>
+      <w:r>
+        <w:rPr>
+          <w:lang w:val="uk-UA"/>
+        </w:rPr>
+        <w:t xml:space="preserve">тригера </w:t>
+      </w:r>
+      <w:r>
+        <w:rPr>
+          <w:lang w:val="uk-UA"/>
+        </w:rPr>
+        <w:t xml:space="preserve">з </w:t>
+      </w:r>
+      <w:r>
+        <w:rPr>
+          <w:lang w:val="uk-UA"/>
+        </w:rPr>
+        <w:t xml:space="preserve">вирахування днів </w:t>
+      </w:r>
+      <w:proofErr w:type="spellStart"/>
+      <w:r>
+        <w:rPr>
+          <w:lang w:val="uk-UA"/>
+        </w:rPr>
+        <w:t>клієнтсва</w:t>
+      </w:r>
+      <w:proofErr w:type="spellEnd"/>
+    </w:p>
+    <w:p>
+      <w:pPr>
+        <w:pStyle w:val="a5"/>
+        <w:rPr>
+          <w:lang w:val="uk-UA"/>
+        </w:rPr>
+      </w:pPr>
+    </w:p>
+    <w:p>
+      <w:pPr>
+        <w:pStyle w:val="a7"/>
+        <w:rPr>
+          <w:lang w:val="ru-UA"/>
+        </w:rPr>
+      </w:pPr>
+      <w:r>
+        <w:t xml:space="preserve">За </w:t>
+      </w:r>
+      <w:proofErr w:type="spellStart"/>
+      <w:r>
+        <w:t>допомогою</w:t>
+      </w:r>
+      <w:proofErr w:type="spellEnd"/>
+      <w:r>
+        <w:t xml:space="preserve"> </w:t>
+      </w:r>
+      <w:proofErr w:type="spellStart"/>
+      <w:r>
+        <w:t>тригерів</w:t>
+      </w:r>
+      <w:proofErr w:type="spellEnd"/>
+      <w:r>
+        <w:t xml:space="preserve"> до </w:t>
+      </w:r>
+      <w:proofErr w:type="spellStart"/>
+      <w:r>
+        <w:t>однієі</w:t>
+      </w:r>
+      <w:proofErr w:type="spellEnd"/>
+      <w:r>
+        <w:t xml:space="preserve">̈ з </w:t>
+      </w:r>
+      <w:proofErr w:type="spellStart"/>
+      <w:r>
+        <w:t>таблиць</w:t>
+      </w:r>
+      <w:proofErr w:type="spellEnd"/>
+      <w:r>
+        <w:t xml:space="preserve"> </w:t>
+      </w:r>
+      <w:proofErr w:type="spellStart"/>
+      <w:r>
+        <w:t>додати</w:t>
+      </w:r>
+      <w:proofErr w:type="spellEnd"/>
+      <w:r>
+        <w:t xml:space="preserve"> журнал, в </w:t>
+      </w:r>
+      <w:proofErr w:type="spellStart"/>
+      <w:r>
+        <w:t>якому</w:t>
+      </w:r>
+      <w:proofErr w:type="spellEnd"/>
+      <w:r>
+        <w:t xml:space="preserve"> </w:t>
+      </w:r>
+      <w:proofErr w:type="spellStart"/>
+      <w:r>
+        <w:t>повинні</w:t>
+      </w:r>
+      <w:proofErr w:type="spellEnd"/>
+      <w:r>
+        <w:t xml:space="preserve"> бути </w:t>
+      </w:r>
+      <w:proofErr w:type="spellStart"/>
+      <w:r>
+        <w:t>зафиксировані</w:t>
+      </w:r>
+      <w:proofErr w:type="spellEnd"/>
+      <w:r>
+        <w:t xml:space="preserve"> </w:t>
+      </w:r>
+      <w:proofErr w:type="spellStart"/>
+      <w:r>
+        <w:t>відомості</w:t>
+      </w:r>
+      <w:proofErr w:type="spellEnd"/>
+      <w:r>
+        <w:t xml:space="preserve"> про </w:t>
+      </w:r>
+      <w:proofErr w:type="spellStart"/>
+      <w:r>
+        <w:t>діі</w:t>
+      </w:r>
+      <w:proofErr w:type="spellEnd"/>
+      <w:r>
+        <w:t xml:space="preserve">̈ </w:t>
+      </w:r>
+      <w:proofErr w:type="spellStart"/>
+      <w:r>
+        <w:t>користувачів</w:t>
+      </w:r>
+      <w:proofErr w:type="spellEnd"/>
+      <w:r>
+        <w:t xml:space="preserve"> над </w:t>
+      </w:r>
+      <w:proofErr w:type="spellStart"/>
+      <w:r>
+        <w:t>цією</w:t>
+      </w:r>
+      <w:proofErr w:type="spellEnd"/>
+      <w:r>
+        <w:t xml:space="preserve"> таблицею. </w:t>
+      </w:r>
+    </w:p>
+    <w:p>
+      <w:pPr>
+        <w:pStyle w:val="a5"/>
+        <w:rPr>
+          <w:lang w:val="uk-UA"/>
+        </w:rPr>
+      </w:pPr>
+      <w:r>
+        <w:rPr>
+          <w:lang w:val="uk-UA"/>
+        </w:rPr>
+        <w:t>Створимо таблицю для журналу та тригер командою:</w:t>
+      </w:r>
+    </w:p>
+    <w:p>
+      <w:pPr>
+        <w:pStyle w:val="a9"/>
+        <w:ind w:left="567"/>
+      </w:pPr>
+      <w:r>
+        <w:t xml:space="preserve">Create table </w:t>
+      </w:r>
+      <w:proofErr w:type="spellStart"/>
+      <w:r>
+        <w:t>журнал_дій</w:t>
+      </w:r>
+      <w:proofErr w:type="spellEnd"/>
+      <w:r>
+        <w:t xml:space="preserve"> ( </w:t>
+      </w:r>
+      <w:proofErr w:type="spellStart"/>
+      <w:r>
+        <w:t>дія</w:t>
+      </w:r>
+      <w:proofErr w:type="spellEnd"/>
+      <w:r>
+        <w:t xml:space="preserve"> VARCHAR(20), час </w:t>
+      </w:r>
+      <w:proofErr w:type="spellStart"/>
+      <w:r>
+        <w:t>date</w:t>
+      </w:r>
+      <w:proofErr w:type="spellEnd"/>
+      <w:r>
+        <w:t>);</w:t>
+      </w:r>
+    </w:p>
+    <w:p>
+      <w:pPr>
+        <w:pStyle w:val="a5"/>
+        <w:rPr>
+          <w:lang w:val="uk-UA"/>
+        </w:rPr>
+      </w:pPr>
+    </w:p>
+    <w:p>
+      <w:pPr>
+        <w:pStyle w:val="a5"/>
         <w:rPr>
           <w:lang w:val="uk-UA"/>
         </w:rPr>
@@ -4460,7 +5535,7 @@
         </w:rPr>
         <w:t>`</w:t>
       </w:r>
-      <w:bookmarkStart w:id="13" w:name="_Hlk162470269"/>
+      <w:bookmarkStart w:id="15" w:name="_Hlk162470269"/>
       <w:proofErr w:type="spellStart"/>
       <w:r>
         <w:rPr>
@@ -4469,7 +5544,7 @@
         </w:rPr>
         <w:t>InsertClient</w:t>
       </w:r>
-      <w:bookmarkEnd w:id="13"/>
+      <w:bookmarkEnd w:id="15"/>
       <w:proofErr w:type="spellEnd"/>
       <w:r>
         <w:rPr>
@@ -4963,6 +6038,7 @@
           <w:rFonts w:eastAsiaTheme="minorHAnsi"/>
           <w:lang w:val="uk-UA" w:eastAsia="en-US"/>
         </w:rPr>
+        <w:lastRenderedPageBreak/>
         <w:t xml:space="preserve">    -- Отримуємо ID вставленого запису</w:t>
       </w:r>
     </w:p>
@@ -5139,7 +6215,6 @@
           <w:rFonts w:eastAsiaTheme="minorHAnsi"/>
           <w:lang w:val="uk-UA" w:eastAsia="en-US"/>
         </w:rPr>
-        <w:lastRenderedPageBreak/>
         <w:t>DELIMITER ;</w:t>
       </w:r>
     </w:p>
@@ -5197,7 +6272,7 @@
                     <pic:cNvPicPr/>
                   </pic:nvPicPr>
                   <pic:blipFill>
-                    <a:blip r:embed="rId9">
+                    <a:blip r:embed="rId11">
                       <a:extLst>
                         <a:ext uri="{28A0092B-C50C-407E-A947-70E740481C1C}">
                           <a14:useLocalDpi xmlns:a14="http://schemas.microsoft.com/office/drawing/2010/main" val="0"/>
@@ -5282,7 +6357,7 @@
         </w:rPr>
         <w:t xml:space="preserve"> </w:t>
       </w:r>
-      <w:bookmarkStart w:id="14" w:name="_Hlk162471389"/>
+      <w:bookmarkStart w:id="16" w:name="_Hlk162471389"/>
       <w:r>
         <w:rPr>
           <w:lang w:val="uk-UA"/>
@@ -5296,7 +6371,7 @@
         </w:rPr>
         <w:t>Id</w:t>
       </w:r>
-      <w:bookmarkEnd w:id="14"/>
+      <w:bookmarkEnd w:id="16"/>
       <w:proofErr w:type="spellEnd"/>
       <w:r>
         <w:rPr>
@@ -6136,7 +7211,7 @@
           <w:lang w:val="uk-UA"/>
         </w:rPr>
       </w:pPr>
-      <w:bookmarkStart w:id="15" w:name="_Hlk161082921"/>
+      <w:bookmarkStart w:id="17" w:name="_Hlk161082921"/>
       <w:r>
         <w:rPr>
           <w:lang w:val="uk-UA"/>
@@ -6285,7 +7360,7 @@
       </w:r>
     </w:p>
     <w:bookmarkEnd w:id="12"/>
-    <w:bookmarkEnd w:id="15"/>
+    <w:bookmarkEnd w:id="17"/>
     <w:p>
       <w:pPr>
         <w:pStyle w:val="ad"/>
@@ -6321,7 +7396,7 @@
                     <pic:cNvPicPr/>
                   </pic:nvPicPr>
                   <pic:blipFill>
-                    <a:blip r:embed="rId10">
+                    <a:blip r:embed="rId12">
                       <a:extLst>
                         <a:ext uri="{28A0092B-C50C-407E-A947-70E740481C1C}">
                           <a14:useLocalDpi xmlns:a14="http://schemas.microsoft.com/office/drawing/2010/main" val="0"/>
@@ -6367,7 +7442,7 @@
                     <pic:cNvPicPr/>
                   </pic:nvPicPr>
                   <pic:blipFill>
-                    <a:blip r:embed="rId11">
+                    <a:blip r:embed="rId13">
                       <a:extLst>
                         <a:ext uri="{28A0092B-C50C-407E-A947-70E740481C1C}">
                           <a14:useLocalDpi xmlns:a14="http://schemas.microsoft.com/office/drawing/2010/main" val="0"/>
@@ -6401,7 +7476,7 @@
           <w:lang w:val="uk-UA"/>
         </w:rPr>
       </w:pPr>
-      <w:bookmarkStart w:id="16" w:name="_Hlk159240523"/>
+      <w:bookmarkStart w:id="18" w:name="_Hlk159240523"/>
       <w:r>
         <w:rPr>
           <w:lang w:val="uk-UA"/>
@@ -6457,7 +7532,7 @@
         </w:rPr>
         <w:t>НомеруПродажу</w:t>
       </w:r>
-      <w:bookmarkEnd w:id="16"/>
+      <w:bookmarkEnd w:id="18"/>
       <w:proofErr w:type="spellEnd"/>
     </w:p>
     <w:p>
@@ -6519,7 +7594,13 @@
         <w:rPr>
           <w:lang w:val="uk-UA"/>
         </w:rPr>
-        <w:t xml:space="preserve">процедури, функції, курсори </w:t>
+        <w:t>тригери</w:t>
+      </w:r>
+      <w:r>
+        <w:rPr>
+          <w:lang w:val="uk-UA"/>
+        </w:rPr>
+        <w:t xml:space="preserve"> </w:t>
       </w:r>
       <w:r>
         <w:rPr>
@@ -6535,6 +7616,7 @@
           <w:lang w:val="uk-UA"/>
         </w:rPr>
       </w:pPr>
+      <w:bookmarkStart w:id="19" w:name="_Hlk165576687"/>
       <w:r>
         <w:rPr>
           <w:lang w:val="uk-UA"/>
@@ -6545,7 +7627,37 @@
         <w:rPr>
           <w:lang w:val="uk-UA"/>
         </w:rPr>
-        <w:t>та створювати функції, процедури та курсори в базах даних для виконання повторюваних дій з певними умовами</w:t>
+        <w:t xml:space="preserve">та створювати </w:t>
+      </w:r>
+      <w:r>
+        <w:rPr>
+          <w:lang w:val="uk-UA"/>
+        </w:rPr>
+        <w:t>тригери</w:t>
+      </w:r>
+      <w:r>
+        <w:rPr>
+          <w:lang w:val="uk-UA"/>
+        </w:rPr>
+        <w:t xml:space="preserve"> в базах даних для </w:t>
+      </w:r>
+      <w:r>
+        <w:rPr>
+          <w:lang w:val="uk-UA"/>
+        </w:rPr>
+        <w:t>автоматично реагува</w:t>
+      </w:r>
+      <w:r>
+        <w:rPr>
+          <w:lang w:val="uk-UA"/>
+        </w:rPr>
+        <w:t>ння</w:t>
+      </w:r>
+      <w:r>
+        <w:rPr>
+          <w:lang w:val="uk-UA"/>
+        </w:rPr>
+        <w:t xml:space="preserve"> на події, що відбуваються в базі даних, і виконувати певні дії в залежності від цих подій</w:t>
       </w:r>
       <w:r>
         <w:rPr>
@@ -6559,6 +7671,7 @@
         </w:rPr>
         <w:t>є більш ефективно використовувати бази даних.</w:t>
       </w:r>
+      <w:bookmarkEnd w:id="19"/>
     </w:p>
     <w:sectPr>
       <w:type w:val="continuous"/>

</xml_diff>

<commit_message>
Backup folder - 2024-05-06 13:30:19
</commit_message>
<xml_diff>
--- a/DataBases/Lab_5/Lab_5_Зайченко_622п.docx
+++ b/DataBases/Lab_5/Lab_5_Зайченко_622п.docx
@@ -5389,13 +5389,18 @@
       </w:r>
       <w:proofErr w:type="spellEnd"/>
       <w:r>
-        <w:t xml:space="preserve"> ( </w:t>
+        <w:t xml:space="preserve"> </w:t>
+      </w:r>
+      <w:proofErr w:type="gramStart"/>
+      <w:r>
+        <w:t xml:space="preserve">( </w:t>
       </w:r>
       <w:proofErr w:type="spellStart"/>
       <w:r>
         <w:t>дія</w:t>
       </w:r>
       <w:proofErr w:type="spellEnd"/>
+      <w:proofErr w:type="gramEnd"/>
       <w:r>
         <w:t xml:space="preserve"> VARCHAR(20), час </w:t>
       </w:r>
@@ -5410,857 +5415,153 @@
     </w:p>
     <w:p>
       <w:pPr>
+        <w:pStyle w:val="a9"/>
+        <w:ind w:left="567"/>
+      </w:pPr>
+    </w:p>
+    <w:p>
+      <w:pPr>
+        <w:pStyle w:val="a9"/>
+        <w:ind w:left="567"/>
+      </w:pPr>
+      <w:r>
+        <w:t>DELIMITER //</w:t>
+      </w:r>
+    </w:p>
+    <w:p>
+      <w:pPr>
+        <w:pStyle w:val="a9"/>
+        <w:ind w:left="567"/>
+      </w:pPr>
+    </w:p>
+    <w:p>
+      <w:pPr>
+        <w:pStyle w:val="a9"/>
+        <w:ind w:left="567"/>
+      </w:pPr>
+      <w:r>
+        <w:t xml:space="preserve">CREATE OR REPLACE TRIGGER </w:t>
+      </w:r>
+      <w:proofErr w:type="spellStart"/>
+      <w:r>
+        <w:t>trigger_after_update_client</w:t>
+      </w:r>
+      <w:proofErr w:type="spellEnd"/>
+    </w:p>
+    <w:p>
+      <w:pPr>
+        <w:pStyle w:val="a9"/>
+        <w:ind w:left="567"/>
+      </w:pPr>
+      <w:r>
+        <w:t>AFTER UPDATE ON `клієнт`</w:t>
+      </w:r>
+    </w:p>
+    <w:p>
+      <w:pPr>
+        <w:pStyle w:val="a9"/>
+        <w:ind w:left="567"/>
+      </w:pPr>
+      <w:r>
+        <w:t>FOR EACH ROW</w:t>
+      </w:r>
+    </w:p>
+    <w:p>
+      <w:pPr>
+        <w:pStyle w:val="a9"/>
+        <w:ind w:left="567"/>
+      </w:pPr>
+      <w:r>
+        <w:t>BEGIN</w:t>
+      </w:r>
+    </w:p>
+    <w:p>
+      <w:pPr>
+        <w:pStyle w:val="a9"/>
+        <w:ind w:left="567"/>
+      </w:pPr>
+      <w:r>
+        <w:t xml:space="preserve">    INSERT INTO `</w:t>
+      </w:r>
+      <w:proofErr w:type="spellStart"/>
+      <w:r>
+        <w:t>журнал_дій_клієнт</w:t>
+      </w:r>
+      <w:proofErr w:type="spellEnd"/>
+      <w:r>
+        <w:t>` (`дія`, `час`)</w:t>
+      </w:r>
+    </w:p>
+    <w:p>
+      <w:pPr>
+        <w:pStyle w:val="a9"/>
+        <w:ind w:left="567"/>
+      </w:pPr>
+      <w:r>
+        <w:t xml:space="preserve">    VALUES ('UPDATE', </w:t>
+      </w:r>
+      <w:proofErr w:type="gramStart"/>
+      <w:r>
+        <w:t>NOW(</w:t>
+      </w:r>
+      <w:proofErr w:type="gramEnd"/>
+      <w:r>
+        <w:t>));</w:t>
+      </w:r>
+    </w:p>
+    <w:p>
+      <w:pPr>
+        <w:pStyle w:val="a9"/>
+        <w:ind w:left="567"/>
+      </w:pPr>
+      <w:r>
+        <w:t>END;</w:t>
+      </w:r>
+    </w:p>
+    <w:p>
+      <w:pPr>
+        <w:pStyle w:val="a9"/>
+        <w:ind w:left="567"/>
+      </w:pPr>
+      <w:r>
+        <w:t>//</w:t>
+      </w:r>
+    </w:p>
+    <w:p>
+      <w:pPr>
+        <w:pStyle w:val="a9"/>
+        <w:ind w:left="567"/>
+      </w:pPr>
+    </w:p>
+    <w:p>
+      <w:pPr>
+        <w:pStyle w:val="a9"/>
+        <w:ind w:left="567"/>
+      </w:pPr>
+      <w:proofErr w:type="gramStart"/>
+      <w:r>
+        <w:t>DELIMITER ;</w:t>
+      </w:r>
+      <w:proofErr w:type="gramEnd"/>
+    </w:p>
+    <w:p>
+      <w:pPr>
         <w:pStyle w:val="a5"/>
-        <w:rPr>
-          <w:lang w:val="uk-UA"/>
-        </w:rPr>
-      </w:pPr>
-    </w:p>
-    <w:p>
-      <w:pPr>
-        <w:pStyle w:val="a5"/>
-        <w:rPr>
-          <w:lang w:val="uk-UA"/>
-        </w:rPr>
-      </w:pPr>
-    </w:p>
-    <w:p>
-      <w:pPr>
-        <w:pStyle w:val="a5"/>
-        <w:rPr>
-          <w:rFonts w:eastAsiaTheme="minorHAnsi"/>
-          <w:lang w:val="uk-UA"/>
-        </w:rPr>
-      </w:pPr>
-      <w:r>
-        <w:rPr>
-          <w:rFonts w:eastAsiaTheme="minorHAnsi"/>
-          <w:lang w:val="uk-UA"/>
-        </w:rPr>
-        <w:t>Для кожної таблиці з автоінкрементним первинним ключем, написати функцію, яка приймає значення полів запису, крім первинного ключа. Ця функція має отримувати новий первинний ключ, вставляти новий запис в таблицю з цим ключем і з зазначеними у вигляді параметрів значеннями полів. Функція має повертати первинний ключ вставлено</w:t>
-      </w:r>
-      <w:r>
-        <w:rPr>
-          <w:rFonts w:eastAsiaTheme="minorHAnsi"/>
-          <w:lang w:val="uk-UA"/>
-        </w:rPr>
-        <w:t>го</w:t>
-      </w:r>
-      <w:r>
-        <w:rPr>
-          <w:rFonts w:eastAsiaTheme="minorHAnsi"/>
-          <w:lang w:val="uk-UA"/>
-        </w:rPr>
-        <w:t xml:space="preserve"> запис</w:t>
-      </w:r>
-      <w:r>
-        <w:rPr>
-          <w:rFonts w:eastAsiaTheme="minorHAnsi"/>
-          <w:lang w:val="uk-UA"/>
-        </w:rPr>
-        <w:t>у</w:t>
-      </w:r>
-      <w:r>
-        <w:rPr>
-          <w:rFonts w:eastAsiaTheme="minorHAnsi"/>
-          <w:lang w:val="uk-UA"/>
-        </w:rPr>
-        <w:t xml:space="preserve"> або NULL , якщо запис НЕ був вставлений.</w:t>
-      </w:r>
-    </w:p>
-    <w:p>
-      <w:pPr>
-        <w:pStyle w:val="a5"/>
-        <w:rPr>
-          <w:rFonts w:eastAsiaTheme="minorHAnsi"/>
-          <w:b/>
-          <w:bCs/>
-          <w:lang w:val="uk-UA"/>
-        </w:rPr>
-      </w:pPr>
-      <w:r>
-        <w:rPr>
-          <w:rFonts w:eastAsiaTheme="minorHAnsi"/>
-          <w:b/>
-          <w:bCs/>
-          <w:lang w:val="uk-UA"/>
-        </w:rPr>
-        <w:t>для таблиці клієнт:</w:t>
-      </w:r>
-    </w:p>
-    <w:p>
-      <w:pPr>
-        <w:pStyle w:val="a9"/>
-        <w:rPr>
-          <w:rFonts w:eastAsiaTheme="minorHAnsi"/>
-          <w:lang w:val="uk-UA" w:eastAsia="en-US"/>
-        </w:rPr>
-      </w:pPr>
-    </w:p>
-    <w:p>
-      <w:pPr>
-        <w:pStyle w:val="a9"/>
-        <w:rPr>
-          <w:rFonts w:eastAsiaTheme="minorHAnsi"/>
-          <w:lang w:val="uk-UA" w:eastAsia="en-US"/>
-        </w:rPr>
-      </w:pPr>
-      <w:r>
-        <w:rPr>
-          <w:rFonts w:eastAsiaTheme="minorHAnsi"/>
-          <w:lang w:val="uk-UA" w:eastAsia="en-US"/>
-        </w:rPr>
-        <w:t>DELIMITER $$</w:t>
-      </w:r>
-    </w:p>
-    <w:p>
-      <w:pPr>
-        <w:pStyle w:val="a9"/>
-        <w:rPr>
-          <w:rFonts w:eastAsiaTheme="minorHAnsi"/>
-          <w:lang w:val="uk-UA" w:eastAsia="en-US"/>
-        </w:rPr>
-      </w:pPr>
-      <w:r>
-        <w:rPr>
-          <w:rFonts w:eastAsiaTheme="minorHAnsi"/>
-          <w:lang w:val="uk-UA" w:eastAsia="en-US"/>
-        </w:rPr>
-        <w:t xml:space="preserve">CREATE FUNCTION </w:t>
-      </w:r>
-      <w:r>
-        <w:rPr>
-          <w:rFonts w:ascii="Helvetica" w:eastAsiaTheme="minorHAnsi" w:hAnsi="Helvetica" w:cs="Helvetica"/>
-          <w:lang w:val="uk-UA" w:eastAsia="en-US"/>
-        </w:rPr>
-        <w:t>`</w:t>
-      </w:r>
-      <w:bookmarkStart w:id="15" w:name="_Hlk162470269"/>
-      <w:proofErr w:type="spellStart"/>
-      <w:r>
-        <w:rPr>
-          <w:rFonts w:eastAsiaTheme="minorHAnsi"/>
-          <w:lang w:val="uk-UA" w:eastAsia="en-US"/>
-        </w:rPr>
-        <w:t>InsertClient</w:t>
-      </w:r>
-      <w:bookmarkEnd w:id="15"/>
-      <w:proofErr w:type="spellEnd"/>
-      <w:r>
-        <w:rPr>
-          <w:rFonts w:ascii="Helvetica" w:eastAsiaTheme="minorHAnsi" w:hAnsi="Helvetica" w:cs="Helvetica"/>
-          <w:lang w:val="uk-UA" w:eastAsia="en-US"/>
-        </w:rPr>
-        <w:t>`</w:t>
-      </w:r>
-      <w:r>
-        <w:rPr>
-          <w:rFonts w:eastAsiaTheme="minorHAnsi"/>
-          <w:lang w:val="uk-UA" w:eastAsia="en-US"/>
-        </w:rPr>
-        <w:t>(</w:t>
-      </w:r>
-      <w:proofErr w:type="spellStart"/>
-      <w:r>
-        <w:rPr>
-          <w:rFonts w:eastAsiaTheme="minorHAnsi"/>
-          <w:lang w:val="uk-UA" w:eastAsia="en-US"/>
-        </w:rPr>
-        <w:t>p_DateGiven</w:t>
-      </w:r>
-      <w:proofErr w:type="spellEnd"/>
-      <w:r>
-        <w:rPr>
-          <w:rFonts w:eastAsiaTheme="minorHAnsi"/>
-          <w:lang w:val="uk-UA" w:eastAsia="en-US"/>
-        </w:rPr>
-        <w:t xml:space="preserve"> DATETIME, </w:t>
-      </w:r>
-      <w:proofErr w:type="spellStart"/>
-      <w:r>
-        <w:rPr>
-          <w:rFonts w:eastAsiaTheme="minorHAnsi"/>
-          <w:lang w:val="uk-UA" w:eastAsia="en-US"/>
-        </w:rPr>
-        <w:t>p_LastName</w:t>
-      </w:r>
-      <w:proofErr w:type="spellEnd"/>
-      <w:r>
-        <w:rPr>
-          <w:rFonts w:eastAsiaTheme="minorHAnsi"/>
-          <w:lang w:val="uk-UA" w:eastAsia="en-US"/>
-        </w:rPr>
-        <w:t xml:space="preserve"> VARCHAR(50), </w:t>
-      </w:r>
-      <w:proofErr w:type="spellStart"/>
-      <w:r>
-        <w:rPr>
-          <w:rFonts w:eastAsiaTheme="minorHAnsi"/>
-          <w:lang w:val="uk-UA" w:eastAsia="en-US"/>
-        </w:rPr>
-        <w:t>p_FirstName</w:t>
-      </w:r>
-      <w:proofErr w:type="spellEnd"/>
-      <w:r>
-        <w:rPr>
-          <w:rFonts w:eastAsiaTheme="minorHAnsi"/>
-          <w:lang w:val="uk-UA" w:eastAsia="en-US"/>
-        </w:rPr>
-        <w:t xml:space="preserve"> VARCHAR(20), </w:t>
-      </w:r>
-      <w:proofErr w:type="spellStart"/>
-      <w:r>
-        <w:rPr>
-          <w:rFonts w:eastAsiaTheme="minorHAnsi"/>
-          <w:lang w:val="uk-UA" w:eastAsia="en-US"/>
-        </w:rPr>
-        <w:t>p_Father</w:t>
-      </w:r>
-      <w:proofErr w:type="spellEnd"/>
-      <w:r>
-        <w:rPr>
-          <w:rFonts w:eastAsiaTheme="minorHAnsi"/>
-          <w:lang w:val="uk-UA" w:eastAsia="en-US"/>
-        </w:rPr>
-        <w:t xml:space="preserve"> VARCHAR(50), </w:t>
-      </w:r>
-      <w:proofErr w:type="spellStart"/>
-      <w:r>
-        <w:rPr>
-          <w:rFonts w:eastAsiaTheme="minorHAnsi"/>
-          <w:lang w:val="uk-UA" w:eastAsia="en-US"/>
-        </w:rPr>
-        <w:t>p_Percent</w:t>
-      </w:r>
-      <w:proofErr w:type="spellEnd"/>
-      <w:r>
-        <w:rPr>
-          <w:rFonts w:eastAsiaTheme="minorHAnsi"/>
-          <w:lang w:val="uk-UA" w:eastAsia="en-US"/>
-        </w:rPr>
-        <w:t xml:space="preserve"> ENUM('0','1','2','3','4','5'))</w:t>
-      </w:r>
-    </w:p>
-    <w:p>
-      <w:pPr>
-        <w:pStyle w:val="a9"/>
-        <w:rPr>
-          <w:rFonts w:eastAsiaTheme="minorHAnsi"/>
-          <w:lang w:val="uk-UA" w:eastAsia="en-US"/>
-        </w:rPr>
-      </w:pPr>
-      <w:r>
-        <w:rPr>
-          <w:rFonts w:eastAsiaTheme="minorHAnsi"/>
-          <w:lang w:val="uk-UA" w:eastAsia="en-US"/>
-        </w:rPr>
-        <w:t>RETURNS INT DETERMINISTIC</w:t>
-      </w:r>
-    </w:p>
-    <w:p>
-      <w:pPr>
-        <w:pStyle w:val="a9"/>
-        <w:rPr>
-          <w:rFonts w:eastAsiaTheme="minorHAnsi"/>
-          <w:lang w:val="uk-UA" w:eastAsia="en-US"/>
-        </w:rPr>
-      </w:pPr>
-      <w:r>
-        <w:rPr>
-          <w:rFonts w:eastAsiaTheme="minorHAnsi"/>
-          <w:lang w:val="uk-UA" w:eastAsia="en-US"/>
-        </w:rPr>
-        <w:t>BEGIN</w:t>
-      </w:r>
-    </w:p>
-    <w:p>
-      <w:pPr>
-        <w:pStyle w:val="a9"/>
-        <w:rPr>
-          <w:rFonts w:eastAsiaTheme="minorHAnsi"/>
-          <w:lang w:val="uk-UA" w:eastAsia="en-US"/>
-        </w:rPr>
-      </w:pPr>
-      <w:r>
-        <w:rPr>
-          <w:rFonts w:eastAsiaTheme="minorHAnsi"/>
-          <w:lang w:val="uk-UA" w:eastAsia="en-US"/>
-        </w:rPr>
-        <w:t xml:space="preserve">    DECLARE </w:t>
-      </w:r>
-      <w:proofErr w:type="spellStart"/>
-      <w:r>
-        <w:rPr>
-          <w:rFonts w:eastAsiaTheme="minorHAnsi"/>
-          <w:lang w:val="uk-UA" w:eastAsia="en-US"/>
-        </w:rPr>
-        <w:t>v_idAccount</w:t>
-      </w:r>
-      <w:proofErr w:type="spellEnd"/>
-      <w:r>
-        <w:rPr>
-          <w:rFonts w:eastAsiaTheme="minorHAnsi"/>
-          <w:lang w:val="uk-UA" w:eastAsia="en-US"/>
-        </w:rPr>
-        <w:t xml:space="preserve"> INT;</w:t>
-      </w:r>
-    </w:p>
-    <w:p>
-      <w:pPr>
-        <w:pStyle w:val="a9"/>
-        <w:rPr>
-          <w:rFonts w:eastAsiaTheme="minorHAnsi"/>
-          <w:lang w:val="uk-UA" w:eastAsia="en-US"/>
-        </w:rPr>
-      </w:pPr>
-      <w:r>
-        <w:rPr>
-          <w:rFonts w:eastAsiaTheme="minorHAnsi"/>
-          <w:lang w:val="uk-UA" w:eastAsia="en-US"/>
-        </w:rPr>
-        <w:t xml:space="preserve">    -- Встановлюємо </w:t>
-      </w:r>
-      <w:proofErr w:type="spellStart"/>
-      <w:r>
-        <w:rPr>
-          <w:rFonts w:eastAsiaTheme="minorHAnsi"/>
-          <w:lang w:val="uk-UA" w:eastAsia="en-US"/>
-        </w:rPr>
-        <w:t>p_DateGiven</w:t>
-      </w:r>
-      <w:proofErr w:type="spellEnd"/>
-      <w:r>
-        <w:rPr>
-          <w:rFonts w:eastAsiaTheme="minorHAnsi"/>
-          <w:lang w:val="uk-UA" w:eastAsia="en-US"/>
-        </w:rPr>
-        <w:t xml:space="preserve"> в поточний час, якщо воно NULL або '0000-00-00 00:00:00'</w:t>
-      </w:r>
-    </w:p>
-    <w:p>
-      <w:pPr>
-        <w:pStyle w:val="a9"/>
-        <w:rPr>
-          <w:rFonts w:eastAsiaTheme="minorHAnsi"/>
-          <w:lang w:val="uk-UA" w:eastAsia="en-US"/>
-        </w:rPr>
-      </w:pPr>
-      <w:r>
-        <w:rPr>
-          <w:rFonts w:eastAsiaTheme="minorHAnsi"/>
-          <w:lang w:val="uk-UA" w:eastAsia="en-US"/>
-        </w:rPr>
-        <w:t xml:space="preserve">    IF </w:t>
-      </w:r>
-      <w:proofErr w:type="spellStart"/>
-      <w:r>
-        <w:rPr>
-          <w:rFonts w:eastAsiaTheme="minorHAnsi"/>
-          <w:lang w:val="uk-UA" w:eastAsia="en-US"/>
-        </w:rPr>
-        <w:t>p_DateGiven</w:t>
-      </w:r>
-      <w:proofErr w:type="spellEnd"/>
-      <w:r>
-        <w:rPr>
-          <w:rFonts w:eastAsiaTheme="minorHAnsi"/>
-          <w:lang w:val="uk-UA" w:eastAsia="en-US"/>
-        </w:rPr>
-        <w:t xml:space="preserve"> IS NULL OR </w:t>
-      </w:r>
-      <w:proofErr w:type="spellStart"/>
-      <w:r>
-        <w:rPr>
-          <w:rFonts w:eastAsiaTheme="minorHAnsi"/>
-          <w:lang w:val="uk-UA" w:eastAsia="en-US"/>
-        </w:rPr>
-        <w:t>p_DateGiven</w:t>
-      </w:r>
-      <w:proofErr w:type="spellEnd"/>
-      <w:r>
-        <w:rPr>
-          <w:rFonts w:eastAsiaTheme="minorHAnsi"/>
-          <w:lang w:val="uk-UA" w:eastAsia="en-US"/>
-        </w:rPr>
-        <w:t xml:space="preserve"> = '0000-00-00 00:00:00' THEN</w:t>
-      </w:r>
-    </w:p>
-    <w:p>
-      <w:pPr>
-        <w:pStyle w:val="a9"/>
-        <w:rPr>
-          <w:rFonts w:eastAsiaTheme="minorHAnsi"/>
-          <w:lang w:val="uk-UA" w:eastAsia="en-US"/>
-        </w:rPr>
-      </w:pPr>
-      <w:r>
-        <w:rPr>
-          <w:rFonts w:eastAsiaTheme="minorHAnsi"/>
-          <w:lang w:val="uk-UA" w:eastAsia="en-US"/>
-        </w:rPr>
-        <w:t xml:space="preserve">        SET </w:t>
-      </w:r>
-      <w:proofErr w:type="spellStart"/>
-      <w:r>
-        <w:rPr>
-          <w:rFonts w:eastAsiaTheme="minorHAnsi"/>
-          <w:lang w:val="uk-UA" w:eastAsia="en-US"/>
-        </w:rPr>
-        <w:t>p_DateGiven</w:t>
-      </w:r>
-      <w:proofErr w:type="spellEnd"/>
-      <w:r>
-        <w:rPr>
-          <w:rFonts w:eastAsiaTheme="minorHAnsi"/>
-          <w:lang w:val="uk-UA" w:eastAsia="en-US"/>
-        </w:rPr>
-        <w:t xml:space="preserve"> = CURRENT_TIMESTAMP;</w:t>
-      </w:r>
-    </w:p>
-    <w:p>
-      <w:pPr>
-        <w:pStyle w:val="a9"/>
-        <w:rPr>
-          <w:rFonts w:eastAsiaTheme="minorHAnsi"/>
-          <w:lang w:val="uk-UA" w:eastAsia="en-US"/>
-        </w:rPr>
-      </w:pPr>
-      <w:r>
-        <w:rPr>
-          <w:rFonts w:eastAsiaTheme="minorHAnsi"/>
-          <w:lang w:val="uk-UA" w:eastAsia="en-US"/>
-        </w:rPr>
-        <w:t xml:space="preserve">    END IF;</w:t>
-      </w:r>
-    </w:p>
-    <w:p>
-      <w:pPr>
-        <w:pStyle w:val="a9"/>
-        <w:rPr>
-          <w:rFonts w:eastAsiaTheme="minorHAnsi"/>
-          <w:lang w:val="uk-UA" w:eastAsia="en-US"/>
-        </w:rPr>
-      </w:pPr>
-      <w:r>
-        <w:rPr>
-          <w:rFonts w:eastAsiaTheme="minorHAnsi"/>
-          <w:lang w:val="uk-UA" w:eastAsia="en-US"/>
-        </w:rPr>
-        <w:t xml:space="preserve">    INSERT INTO клієнт (</w:t>
-      </w:r>
-      <w:proofErr w:type="spellStart"/>
-      <w:r>
-        <w:rPr>
-          <w:rFonts w:eastAsiaTheme="minorHAnsi"/>
-          <w:lang w:val="uk-UA" w:eastAsia="en-US"/>
-        </w:rPr>
-        <w:t>DateGiven</w:t>
-      </w:r>
-      <w:proofErr w:type="spellEnd"/>
-      <w:r>
-        <w:rPr>
-          <w:rFonts w:eastAsiaTheme="minorHAnsi"/>
-          <w:lang w:val="uk-UA" w:eastAsia="en-US"/>
-        </w:rPr>
-        <w:t xml:space="preserve">, </w:t>
-      </w:r>
-      <w:proofErr w:type="spellStart"/>
-      <w:r>
-        <w:rPr>
-          <w:rFonts w:eastAsiaTheme="minorHAnsi"/>
-          <w:lang w:val="uk-UA" w:eastAsia="en-US"/>
-        </w:rPr>
-        <w:t>LastName</w:t>
-      </w:r>
-      <w:proofErr w:type="spellEnd"/>
-      <w:r>
-        <w:rPr>
-          <w:rFonts w:eastAsiaTheme="minorHAnsi"/>
-          <w:lang w:val="uk-UA" w:eastAsia="en-US"/>
-        </w:rPr>
-        <w:t xml:space="preserve">, </w:t>
-      </w:r>
-      <w:proofErr w:type="spellStart"/>
-      <w:r>
-        <w:rPr>
-          <w:rFonts w:eastAsiaTheme="minorHAnsi"/>
-          <w:lang w:val="uk-UA" w:eastAsia="en-US"/>
-        </w:rPr>
-        <w:t>FirstName</w:t>
-      </w:r>
-      <w:proofErr w:type="spellEnd"/>
-      <w:r>
-        <w:rPr>
-          <w:rFonts w:eastAsiaTheme="minorHAnsi"/>
-          <w:lang w:val="uk-UA" w:eastAsia="en-US"/>
-        </w:rPr>
-        <w:t xml:space="preserve">, </w:t>
-      </w:r>
-      <w:proofErr w:type="spellStart"/>
-      <w:r>
-        <w:rPr>
-          <w:rFonts w:eastAsiaTheme="minorHAnsi"/>
-          <w:lang w:val="uk-UA" w:eastAsia="en-US"/>
-        </w:rPr>
-        <w:t>Father</w:t>
-      </w:r>
-      <w:proofErr w:type="spellEnd"/>
-      <w:r>
-        <w:rPr>
-          <w:rFonts w:eastAsiaTheme="minorHAnsi"/>
-          <w:lang w:val="uk-UA" w:eastAsia="en-US"/>
-        </w:rPr>
-        <w:t xml:space="preserve">, </w:t>
-      </w:r>
-      <w:proofErr w:type="spellStart"/>
-      <w:r>
-        <w:rPr>
-          <w:rFonts w:eastAsiaTheme="minorHAnsi"/>
-          <w:lang w:val="uk-UA" w:eastAsia="en-US"/>
-        </w:rPr>
-        <w:t>Percent</w:t>
-      </w:r>
-      <w:proofErr w:type="spellEnd"/>
-      <w:r>
-        <w:rPr>
-          <w:rFonts w:eastAsiaTheme="minorHAnsi"/>
-          <w:lang w:val="uk-UA" w:eastAsia="en-US"/>
-        </w:rPr>
-        <w:t>)</w:t>
-      </w:r>
-    </w:p>
-    <w:p>
-      <w:pPr>
-        <w:pStyle w:val="a9"/>
-        <w:rPr>
-          <w:rFonts w:eastAsiaTheme="minorHAnsi"/>
-          <w:lang w:val="uk-UA" w:eastAsia="en-US"/>
-        </w:rPr>
-      </w:pPr>
-      <w:r>
-        <w:rPr>
-          <w:rFonts w:eastAsiaTheme="minorHAnsi"/>
-          <w:lang w:val="uk-UA" w:eastAsia="en-US"/>
-        </w:rPr>
-        <w:t xml:space="preserve">    VALUES (</w:t>
-      </w:r>
-      <w:proofErr w:type="spellStart"/>
-      <w:r>
-        <w:rPr>
-          <w:rFonts w:eastAsiaTheme="minorHAnsi"/>
-          <w:lang w:val="uk-UA" w:eastAsia="en-US"/>
-        </w:rPr>
-        <w:t>p_DateGiven</w:t>
-      </w:r>
-      <w:proofErr w:type="spellEnd"/>
-      <w:r>
-        <w:rPr>
-          <w:rFonts w:eastAsiaTheme="minorHAnsi"/>
-          <w:lang w:val="uk-UA" w:eastAsia="en-US"/>
-        </w:rPr>
-        <w:t xml:space="preserve">, </w:t>
-      </w:r>
-      <w:proofErr w:type="spellStart"/>
-      <w:r>
-        <w:rPr>
-          <w:rFonts w:eastAsiaTheme="minorHAnsi"/>
-          <w:lang w:val="uk-UA" w:eastAsia="en-US"/>
-        </w:rPr>
-        <w:t>p_LastName</w:t>
-      </w:r>
-      <w:proofErr w:type="spellEnd"/>
-      <w:r>
-        <w:rPr>
-          <w:rFonts w:eastAsiaTheme="minorHAnsi"/>
-          <w:lang w:val="uk-UA" w:eastAsia="en-US"/>
-        </w:rPr>
-        <w:t xml:space="preserve">, </w:t>
-      </w:r>
-      <w:proofErr w:type="spellStart"/>
-      <w:r>
-        <w:rPr>
-          <w:rFonts w:eastAsiaTheme="minorHAnsi"/>
-          <w:lang w:val="uk-UA" w:eastAsia="en-US"/>
-        </w:rPr>
-        <w:t>p_FirstName</w:t>
-      </w:r>
-      <w:proofErr w:type="spellEnd"/>
-      <w:r>
-        <w:rPr>
-          <w:rFonts w:eastAsiaTheme="minorHAnsi"/>
-          <w:lang w:val="uk-UA" w:eastAsia="en-US"/>
-        </w:rPr>
-        <w:t xml:space="preserve">, </w:t>
-      </w:r>
-      <w:proofErr w:type="spellStart"/>
-      <w:r>
-        <w:rPr>
-          <w:rFonts w:eastAsiaTheme="minorHAnsi"/>
-          <w:lang w:val="uk-UA" w:eastAsia="en-US"/>
-        </w:rPr>
-        <w:t>p_Father</w:t>
-      </w:r>
-      <w:proofErr w:type="spellEnd"/>
-      <w:r>
-        <w:rPr>
-          <w:rFonts w:eastAsiaTheme="minorHAnsi"/>
-          <w:lang w:val="uk-UA" w:eastAsia="en-US"/>
-        </w:rPr>
-        <w:t xml:space="preserve">, </w:t>
-      </w:r>
-      <w:proofErr w:type="spellStart"/>
-      <w:r>
-        <w:rPr>
-          <w:rFonts w:eastAsiaTheme="minorHAnsi"/>
-          <w:lang w:val="uk-UA" w:eastAsia="en-US"/>
-        </w:rPr>
-        <w:t>p_Percent</w:t>
-      </w:r>
-      <w:proofErr w:type="spellEnd"/>
-      <w:r>
-        <w:rPr>
-          <w:rFonts w:eastAsiaTheme="minorHAnsi"/>
-          <w:lang w:val="uk-UA" w:eastAsia="en-US"/>
-        </w:rPr>
-        <w:t>);</w:t>
-      </w:r>
-    </w:p>
-    <w:p>
-      <w:pPr>
-        <w:pStyle w:val="a9"/>
-        <w:rPr>
-          <w:rFonts w:eastAsiaTheme="minorHAnsi"/>
-          <w:lang w:val="uk-UA" w:eastAsia="en-US"/>
-        </w:rPr>
-      </w:pPr>
-      <w:r>
-        <w:rPr>
-          <w:rFonts w:eastAsiaTheme="minorHAnsi"/>
-          <w:lang w:val="uk-UA" w:eastAsia="en-US"/>
-        </w:rPr>
-        <w:lastRenderedPageBreak/>
-        <w:t xml:space="preserve">    -- Отримуємо ID вставленого запису</w:t>
-      </w:r>
-    </w:p>
-    <w:p>
-      <w:pPr>
-        <w:pStyle w:val="a9"/>
-        <w:rPr>
-          <w:rFonts w:eastAsiaTheme="minorHAnsi"/>
-          <w:lang w:val="uk-UA" w:eastAsia="en-US"/>
-        </w:rPr>
-      </w:pPr>
-      <w:r>
-        <w:rPr>
-          <w:rFonts w:eastAsiaTheme="minorHAnsi"/>
-          <w:lang w:val="uk-UA" w:eastAsia="en-US"/>
-        </w:rPr>
-        <w:t xml:space="preserve">    SET </w:t>
-      </w:r>
-      <w:proofErr w:type="spellStart"/>
-      <w:r>
-        <w:rPr>
-          <w:rFonts w:eastAsiaTheme="minorHAnsi"/>
-          <w:lang w:val="uk-UA" w:eastAsia="en-US"/>
-        </w:rPr>
-        <w:t>v_idAccount</w:t>
-      </w:r>
-      <w:proofErr w:type="spellEnd"/>
-      <w:r>
-        <w:rPr>
-          <w:rFonts w:eastAsiaTheme="minorHAnsi"/>
-          <w:lang w:val="uk-UA" w:eastAsia="en-US"/>
-        </w:rPr>
-        <w:t xml:space="preserve"> = LAST_INSERT_ID();</w:t>
-      </w:r>
-    </w:p>
-    <w:p>
-      <w:pPr>
-        <w:pStyle w:val="a9"/>
-        <w:rPr>
-          <w:rFonts w:eastAsiaTheme="minorHAnsi"/>
-          <w:lang w:val="uk-UA" w:eastAsia="en-US"/>
-        </w:rPr>
-      </w:pPr>
-      <w:r>
-        <w:rPr>
-          <w:rFonts w:eastAsiaTheme="minorHAnsi"/>
-          <w:lang w:val="uk-UA" w:eastAsia="en-US"/>
-        </w:rPr>
-        <w:t xml:space="preserve">    -- Повертаємо ID вставленого запису або NULL, якщо запис не був вставлений</w:t>
-      </w:r>
-    </w:p>
-    <w:p>
-      <w:pPr>
-        <w:pStyle w:val="a9"/>
-        <w:rPr>
-          <w:rFonts w:eastAsiaTheme="minorHAnsi"/>
-          <w:lang w:val="uk-UA" w:eastAsia="en-US"/>
-        </w:rPr>
-      </w:pPr>
-      <w:r>
-        <w:rPr>
-          <w:rFonts w:eastAsiaTheme="minorHAnsi"/>
-          <w:lang w:val="uk-UA" w:eastAsia="en-US"/>
-        </w:rPr>
-        <w:t xml:space="preserve">    IF ROW_COUNT() = 0 THEN</w:t>
-      </w:r>
-    </w:p>
-    <w:p>
-      <w:pPr>
-        <w:pStyle w:val="a9"/>
-        <w:rPr>
-          <w:rFonts w:eastAsiaTheme="minorHAnsi"/>
-          <w:lang w:val="uk-UA" w:eastAsia="en-US"/>
-        </w:rPr>
-      </w:pPr>
-      <w:r>
-        <w:rPr>
-          <w:rFonts w:eastAsiaTheme="minorHAnsi"/>
-          <w:lang w:val="uk-UA" w:eastAsia="en-US"/>
-        </w:rPr>
-        <w:t xml:space="preserve">        RETURN NULL;</w:t>
-      </w:r>
-    </w:p>
-    <w:p>
-      <w:pPr>
-        <w:pStyle w:val="a9"/>
-        <w:rPr>
-          <w:rFonts w:eastAsiaTheme="minorHAnsi"/>
-          <w:lang w:val="uk-UA" w:eastAsia="en-US"/>
-        </w:rPr>
-      </w:pPr>
-      <w:r>
-        <w:rPr>
-          <w:rFonts w:eastAsiaTheme="minorHAnsi"/>
-          <w:lang w:val="uk-UA" w:eastAsia="en-US"/>
-        </w:rPr>
-        <w:t xml:space="preserve">    ELSE</w:t>
-      </w:r>
-    </w:p>
-    <w:p>
-      <w:pPr>
-        <w:pStyle w:val="a9"/>
-        <w:rPr>
-          <w:rFonts w:eastAsiaTheme="minorHAnsi"/>
-          <w:lang w:val="uk-UA" w:eastAsia="en-US"/>
-        </w:rPr>
-      </w:pPr>
-      <w:r>
-        <w:rPr>
-          <w:rFonts w:eastAsiaTheme="minorHAnsi"/>
-          <w:lang w:val="uk-UA" w:eastAsia="en-US"/>
-        </w:rPr>
-        <w:t xml:space="preserve">        RETURN </w:t>
-      </w:r>
-      <w:proofErr w:type="spellStart"/>
-      <w:r>
-        <w:rPr>
-          <w:rFonts w:eastAsiaTheme="minorHAnsi"/>
-          <w:lang w:val="uk-UA" w:eastAsia="en-US"/>
-        </w:rPr>
-        <w:t>v_idAccount</w:t>
-      </w:r>
-      <w:proofErr w:type="spellEnd"/>
-      <w:r>
-        <w:rPr>
-          <w:rFonts w:eastAsiaTheme="minorHAnsi"/>
-          <w:lang w:val="uk-UA" w:eastAsia="en-US"/>
-        </w:rPr>
-        <w:t>;</w:t>
-      </w:r>
-    </w:p>
-    <w:p>
-      <w:pPr>
-        <w:pStyle w:val="a9"/>
-        <w:rPr>
-          <w:rFonts w:eastAsiaTheme="minorHAnsi"/>
-          <w:lang w:val="uk-UA" w:eastAsia="en-US"/>
-        </w:rPr>
-      </w:pPr>
-      <w:r>
-        <w:rPr>
-          <w:rFonts w:eastAsiaTheme="minorHAnsi"/>
-          <w:lang w:val="uk-UA" w:eastAsia="en-US"/>
-        </w:rPr>
-        <w:t xml:space="preserve">    END IF;</w:t>
-      </w:r>
-    </w:p>
-    <w:p>
-      <w:pPr>
-        <w:pStyle w:val="a9"/>
-        <w:rPr>
-          <w:rFonts w:eastAsiaTheme="minorHAnsi"/>
-          <w:lang w:val="uk-UA" w:eastAsia="en-US"/>
-        </w:rPr>
-      </w:pPr>
-      <w:r>
-        <w:rPr>
-          <w:rFonts w:eastAsiaTheme="minorHAnsi"/>
-          <w:lang w:val="uk-UA" w:eastAsia="en-US"/>
-        </w:rPr>
-        <w:t>END$$</w:t>
-      </w:r>
-    </w:p>
-    <w:p>
-      <w:pPr>
-        <w:pStyle w:val="a9"/>
-        <w:rPr>
-          <w:rFonts w:eastAsiaTheme="minorHAnsi"/>
-          <w:lang w:val="uk-UA" w:eastAsia="en-US"/>
-        </w:rPr>
-      </w:pPr>
-      <w:r>
-        <w:rPr>
-          <w:rFonts w:eastAsiaTheme="minorHAnsi"/>
-          <w:lang w:val="uk-UA" w:eastAsia="en-US"/>
-        </w:rPr>
-        <w:t>DELIMITER ;</w:t>
-      </w:r>
-    </w:p>
-    <w:p>
-      <w:pPr>
-        <w:pStyle w:val="ad"/>
-        <w:rPr>
-          <w:rFonts w:ascii="MS Gothic" w:eastAsia="MS Gothic" w:hAnsi="MS Gothic" w:cs="MS Gothic"/>
-          <w:b/>
-          <w:bCs/>
-          <w:lang w:val="uk-UA"/>
-        </w:rPr>
-      </w:pPr>
-      <w:r>
-        <w:rPr>
-          <w:rFonts w:ascii="MS Gothic" w:eastAsia="MS Gothic" w:hAnsi="MS Gothic" w:cs="MS Gothic"/>
-          <w:b/>
-          <w:bCs/>
-          <w:lang w:val="uk-UA"/>
-        </w:rPr>
-        <w:t> -</w:t>
-      </w:r>
-    </w:p>
-    <w:p>
-      <w:pPr>
-        <w:pStyle w:val="ad"/>
-        <w:rPr>
-          <w:rFonts w:ascii="MS Gothic" w:eastAsia="MS Gothic" w:hAnsi="MS Gothic" w:cs="MS Gothic"/>
-          <w:b/>
-          <w:bCs/>
-          <w:lang w:val="uk-UA"/>
-        </w:rPr>
-      </w:pPr>
-      <w:r>
-        <w:rPr>
-          <w:rFonts w:ascii="MS Gothic" w:eastAsia="MS Gothic" w:hAnsi="MS Gothic" w:cs="MS Gothic"/>
-          <w:b/>
-          <w:bCs/>
+        <w:jc w:val="center"/>
+        <w:rPr>
+          <w:lang w:val="uk-UA"/>
+        </w:rPr>
+      </w:pPr>
+      <w:r>
+        <w:rPr>
+          <w:noProof/>
           <w:lang w:val="uk-UA"/>
         </w:rPr>
         <w:drawing>
           <wp:inline distT="0" distB="0" distL="0" distR="0">
-            <wp:extent cx="5765800" cy="1435100"/>
-            <wp:effectExtent l="0" t="0" r="0" b="0"/>
-            <wp:docPr id="430188084" name="Рисунок 5"/>
+            <wp:extent cx="2593549" cy="1850065"/>
+            <wp:effectExtent l="0" t="0" r="0" b="4445"/>
+            <wp:docPr id="340520881" name="Рисунок 8"/>
             <wp:cNvGraphicFramePr>
               <a:graphicFrameLocks xmlns:a="http://schemas.openxmlformats.org/drawingml/2006/main" noChangeAspect="1"/>
             </wp:cNvGraphicFramePr>
@@ -6268,7 +5569,7 @@
               <a:graphicData uri="http://schemas.openxmlformats.org/drawingml/2006/picture">
                 <pic:pic xmlns:pic="http://schemas.openxmlformats.org/drawingml/2006/picture">
                   <pic:nvPicPr>
-                    <pic:cNvPr id="430188084" name="Рисунок 430188084"/>
+                    <pic:cNvPr id="340520881" name="Рисунок 340520881"/>
                     <pic:cNvPicPr/>
                   </pic:nvPicPr>
                   <pic:blipFill>
@@ -6286,7 +5587,7 @@
                   <pic:spPr>
                     <a:xfrm>
                       <a:off x="0" y="0"/>
-                      <a:ext cx="5765800" cy="1435100"/>
+                      <a:ext cx="2629621" cy="1875796"/>
                     </a:xfrm>
                     <a:prstGeom prst="rect">
                       <a:avLst/>
@@ -6303,12 +5604,11 @@
       <w:pPr>
         <w:pStyle w:val="ad"/>
         <w:rPr>
-          <w:rFonts w:ascii="MS Gothic" w:eastAsia="MS Gothic" w:hAnsi="MS Gothic" w:cs="MS Gothic"/>
-          <w:b/>
-          <w:bCs/>
-          <w:lang w:val="uk-UA"/>
-        </w:rPr>
-      </w:pPr>
+          <w:lang w:val="uk-UA"/>
+        </w:rPr>
+      </w:pPr>
+      <w:bookmarkStart w:id="15" w:name="_Hlk159240523"/>
+      <w:bookmarkEnd w:id="12"/>
       <w:r>
         <w:rPr>
           <w:lang w:val="uk-UA"/>
@@ -6337,7 +5637,7 @@
         <w:rPr>
           <w:lang w:val="uk-UA"/>
         </w:rPr>
-        <w:t>1</w:t>
+        <w:t>5</w:t>
       </w:r>
       <w:r>
         <w:rPr>
@@ -6349,1190 +5649,22 @@
         <w:rPr>
           <w:lang w:val="uk-UA"/>
         </w:rPr>
-        <w:t xml:space="preserve"> –</w:t>
-      </w:r>
-      <w:r>
-        <w:rPr>
-          <w:lang w:val="uk-UA"/>
-        </w:rPr>
-        <w:t xml:space="preserve"> </w:t>
-      </w:r>
-      <w:bookmarkStart w:id="16" w:name="_Hlk162471389"/>
-      <w:r>
-        <w:rPr>
-          <w:lang w:val="uk-UA"/>
-        </w:rPr>
-        <w:t xml:space="preserve">створення нового клієнта без введення </w:t>
-      </w:r>
-      <w:proofErr w:type="spellStart"/>
-      <w:r>
-        <w:rPr>
-          <w:lang w:val="uk-UA"/>
-        </w:rPr>
-        <w:t>Id</w:t>
-      </w:r>
-      <w:bookmarkEnd w:id="16"/>
-      <w:proofErr w:type="spellEnd"/>
-      <w:r>
-        <w:rPr>
-          <w:rFonts w:ascii="MS Gothic" w:eastAsia="MS Gothic" w:hAnsi="MS Gothic" w:cs="MS Gothic"/>
-          <w:b/>
-          <w:bCs/>
-          <w:lang w:val="uk-UA"/>
-        </w:rPr>
-        <w:br w:type="page"/>
-      </w:r>
-    </w:p>
-    <w:p>
-      <w:pPr>
-        <w:pStyle w:val="a5"/>
-        <w:rPr>
-          <w:rFonts w:eastAsiaTheme="minorHAnsi"/>
-          <w:b/>
-          <w:bCs/>
-          <w:lang w:val="uk-UA"/>
-        </w:rPr>
-      </w:pPr>
-      <w:r>
-        <w:rPr>
-          <w:rFonts w:eastAsiaTheme="minorHAnsi"/>
-          <w:b/>
-          <w:bCs/>
-          <w:lang w:val="uk-UA"/>
-        </w:rPr>
-        <w:lastRenderedPageBreak/>
-        <w:t>для продажу:</w:t>
-      </w:r>
-    </w:p>
-    <w:p>
-      <w:pPr>
-        <w:pStyle w:val="a9"/>
-        <w:rPr>
-          <w:rFonts w:eastAsiaTheme="minorHAnsi"/>
-          <w:lang w:val="uk-UA" w:eastAsia="en-US"/>
-        </w:rPr>
-      </w:pPr>
-      <w:r>
-        <w:rPr>
-          <w:rFonts w:ascii="MS Mincho" w:eastAsia="MS Mincho" w:hAnsi="MS Mincho" w:cs="MS Mincho"/>
-          <w:lang w:val="uk-UA" w:eastAsia="en-US"/>
-        </w:rPr>
-        <w:t> -</w:t>
-      </w:r>
-      <w:r>
-        <w:rPr>
-          <w:rFonts w:eastAsiaTheme="minorHAnsi"/>
-          <w:lang w:val="uk-UA" w:eastAsia="en-US"/>
-        </w:rPr>
-        <w:t>DELIMITER $$</w:t>
-      </w:r>
-    </w:p>
-    <w:p>
-      <w:pPr>
-        <w:pStyle w:val="a9"/>
-        <w:rPr>
-          <w:rFonts w:eastAsiaTheme="minorHAnsi"/>
-          <w:lang w:val="uk-UA" w:eastAsia="en-US"/>
-        </w:rPr>
-      </w:pPr>
-      <w:r>
-        <w:rPr>
-          <w:rFonts w:eastAsiaTheme="minorHAnsi"/>
-          <w:lang w:val="uk-UA" w:eastAsia="en-US"/>
-        </w:rPr>
-        <w:t xml:space="preserve">CREATE FUNCTION </w:t>
-      </w:r>
-      <w:proofErr w:type="spellStart"/>
-      <w:r>
-        <w:rPr>
-          <w:rFonts w:eastAsiaTheme="minorHAnsi"/>
-          <w:lang w:val="uk-UA" w:eastAsia="en-US"/>
-        </w:rPr>
-        <w:t>InsertSale</w:t>
-      </w:r>
-      <w:proofErr w:type="spellEnd"/>
-      <w:r>
-        <w:rPr>
-          <w:rFonts w:eastAsiaTheme="minorHAnsi"/>
-          <w:lang w:val="uk-UA" w:eastAsia="en-US"/>
-        </w:rPr>
-        <w:t>(</w:t>
-      </w:r>
-    </w:p>
-    <w:p>
-      <w:pPr>
-        <w:pStyle w:val="a9"/>
-        <w:rPr>
-          <w:rFonts w:eastAsiaTheme="minorHAnsi"/>
-          <w:lang w:val="uk-UA" w:eastAsia="en-US"/>
-        </w:rPr>
-      </w:pPr>
-      <w:r>
-        <w:rPr>
-          <w:rFonts w:eastAsiaTheme="minorHAnsi"/>
-          <w:lang w:val="uk-UA" w:eastAsia="en-US"/>
-        </w:rPr>
-        <w:t xml:space="preserve">    </w:t>
-      </w:r>
-      <w:proofErr w:type="spellStart"/>
-      <w:r>
-        <w:rPr>
-          <w:rFonts w:eastAsiaTheme="minorHAnsi"/>
-          <w:lang w:val="uk-UA" w:eastAsia="en-US"/>
-        </w:rPr>
-        <w:t>p_DateGiven</w:t>
-      </w:r>
-      <w:proofErr w:type="spellEnd"/>
-      <w:r>
-        <w:rPr>
-          <w:rFonts w:eastAsiaTheme="minorHAnsi"/>
-          <w:lang w:val="uk-UA" w:eastAsia="en-US"/>
-        </w:rPr>
-        <w:t xml:space="preserve"> DATETIME,</w:t>
-      </w:r>
-    </w:p>
-    <w:p>
-      <w:pPr>
-        <w:pStyle w:val="a9"/>
-        <w:rPr>
-          <w:rFonts w:eastAsiaTheme="minorHAnsi"/>
-          <w:lang w:val="uk-UA" w:eastAsia="en-US"/>
-        </w:rPr>
-      </w:pPr>
-      <w:r>
-        <w:rPr>
-          <w:rFonts w:eastAsiaTheme="minorHAnsi"/>
-          <w:lang w:val="uk-UA" w:eastAsia="en-US"/>
-        </w:rPr>
-        <w:t xml:space="preserve">    </w:t>
-      </w:r>
-      <w:proofErr w:type="spellStart"/>
-      <w:r>
-        <w:rPr>
-          <w:rFonts w:eastAsiaTheme="minorHAnsi"/>
-          <w:lang w:val="uk-UA" w:eastAsia="en-US"/>
-        </w:rPr>
-        <w:t>p_DiscountNumber</w:t>
-      </w:r>
-      <w:proofErr w:type="spellEnd"/>
-      <w:r>
-        <w:rPr>
-          <w:rFonts w:eastAsiaTheme="minorHAnsi"/>
-          <w:lang w:val="uk-UA" w:eastAsia="en-US"/>
-        </w:rPr>
-        <w:t xml:space="preserve"> INT,</w:t>
-      </w:r>
-    </w:p>
-    <w:p>
-      <w:pPr>
-        <w:pStyle w:val="a9"/>
-        <w:rPr>
-          <w:rFonts w:eastAsiaTheme="minorHAnsi"/>
-          <w:lang w:val="uk-UA" w:eastAsia="en-US"/>
-        </w:rPr>
-      </w:pPr>
-      <w:r>
-        <w:rPr>
-          <w:rFonts w:eastAsiaTheme="minorHAnsi"/>
-          <w:lang w:val="uk-UA" w:eastAsia="en-US"/>
-        </w:rPr>
-        <w:t xml:space="preserve">    </w:t>
-      </w:r>
-      <w:proofErr w:type="spellStart"/>
-      <w:r>
-        <w:rPr>
-          <w:rFonts w:eastAsiaTheme="minorHAnsi"/>
-          <w:lang w:val="uk-UA" w:eastAsia="en-US"/>
-        </w:rPr>
-        <w:t>p_GasolineBrand</w:t>
-      </w:r>
-      <w:proofErr w:type="spellEnd"/>
-      <w:r>
-        <w:rPr>
-          <w:rFonts w:eastAsiaTheme="minorHAnsi"/>
-          <w:lang w:val="uk-UA" w:eastAsia="en-US"/>
-        </w:rPr>
-        <w:t xml:space="preserve"> VARCHAR(10),</w:t>
-      </w:r>
-    </w:p>
-    <w:p>
-      <w:pPr>
-        <w:pStyle w:val="a9"/>
-        <w:rPr>
-          <w:rFonts w:eastAsiaTheme="minorHAnsi"/>
-          <w:lang w:val="uk-UA" w:eastAsia="en-US"/>
-        </w:rPr>
-      </w:pPr>
-      <w:r>
-        <w:rPr>
-          <w:rFonts w:eastAsiaTheme="minorHAnsi"/>
-          <w:lang w:val="uk-UA" w:eastAsia="en-US"/>
-        </w:rPr>
-        <w:t xml:space="preserve">    </w:t>
-      </w:r>
-      <w:proofErr w:type="spellStart"/>
-      <w:r>
-        <w:rPr>
-          <w:rFonts w:eastAsiaTheme="minorHAnsi"/>
-          <w:lang w:val="uk-UA" w:eastAsia="en-US"/>
-        </w:rPr>
-        <w:t>p_LitersAmount</w:t>
-      </w:r>
-      <w:proofErr w:type="spellEnd"/>
-      <w:r>
-        <w:rPr>
-          <w:rFonts w:eastAsiaTheme="minorHAnsi"/>
-          <w:lang w:val="uk-UA" w:eastAsia="en-US"/>
-        </w:rPr>
-        <w:t xml:space="preserve"> INT,</w:t>
-      </w:r>
-    </w:p>
-    <w:p>
-      <w:pPr>
-        <w:pStyle w:val="a9"/>
-        <w:rPr>
-          <w:rFonts w:eastAsiaTheme="minorHAnsi"/>
-          <w:lang w:val="uk-UA" w:eastAsia="en-US"/>
-        </w:rPr>
-      </w:pPr>
-      <w:r>
-        <w:rPr>
-          <w:rFonts w:eastAsiaTheme="minorHAnsi"/>
-          <w:lang w:val="uk-UA" w:eastAsia="en-US"/>
-        </w:rPr>
-        <w:t xml:space="preserve">    </w:t>
-      </w:r>
-      <w:proofErr w:type="spellStart"/>
-      <w:r>
-        <w:rPr>
-          <w:rFonts w:eastAsiaTheme="minorHAnsi"/>
-          <w:lang w:val="uk-UA" w:eastAsia="en-US"/>
-        </w:rPr>
-        <w:t>p_CostCode</w:t>
-      </w:r>
-      <w:proofErr w:type="spellEnd"/>
-      <w:r>
-        <w:rPr>
-          <w:rFonts w:eastAsiaTheme="minorHAnsi"/>
-          <w:lang w:val="uk-UA" w:eastAsia="en-US"/>
-        </w:rPr>
-        <w:t xml:space="preserve"> INT</w:t>
-      </w:r>
-    </w:p>
-    <w:p>
-      <w:pPr>
-        <w:pStyle w:val="a9"/>
-        <w:rPr>
-          <w:rFonts w:eastAsiaTheme="minorHAnsi"/>
-          <w:lang w:val="uk-UA" w:eastAsia="en-US"/>
-        </w:rPr>
-      </w:pPr>
-      <w:r>
-        <w:rPr>
-          <w:rFonts w:eastAsiaTheme="minorHAnsi"/>
-          <w:lang w:val="uk-UA" w:eastAsia="en-US"/>
-        </w:rPr>
-        <w:t>)</w:t>
-      </w:r>
-    </w:p>
-    <w:p>
-      <w:pPr>
-        <w:pStyle w:val="a9"/>
-        <w:rPr>
-          <w:rFonts w:eastAsiaTheme="minorHAnsi"/>
-          <w:lang w:val="uk-UA" w:eastAsia="en-US"/>
-        </w:rPr>
-      </w:pPr>
-      <w:r>
-        <w:rPr>
-          <w:rFonts w:eastAsiaTheme="minorHAnsi"/>
-          <w:lang w:val="uk-UA" w:eastAsia="en-US"/>
-        </w:rPr>
-        <w:t>RETURNS INT</w:t>
-      </w:r>
-    </w:p>
-    <w:p>
-      <w:pPr>
-        <w:pStyle w:val="a9"/>
-        <w:rPr>
-          <w:rFonts w:eastAsiaTheme="minorHAnsi"/>
-          <w:lang w:val="uk-UA" w:eastAsia="en-US"/>
-        </w:rPr>
-      </w:pPr>
-      <w:r>
-        <w:rPr>
-          <w:rFonts w:eastAsiaTheme="minorHAnsi"/>
-          <w:lang w:val="uk-UA" w:eastAsia="en-US"/>
-        </w:rPr>
-        <w:t>DETERMINISTIC</w:t>
-      </w:r>
-    </w:p>
-    <w:p>
-      <w:pPr>
-        <w:pStyle w:val="a9"/>
-        <w:rPr>
-          <w:rFonts w:eastAsiaTheme="minorHAnsi"/>
-          <w:lang w:val="uk-UA" w:eastAsia="en-US"/>
-        </w:rPr>
-      </w:pPr>
-      <w:r>
-        <w:rPr>
-          <w:rFonts w:eastAsiaTheme="minorHAnsi"/>
-          <w:lang w:val="uk-UA" w:eastAsia="en-US"/>
-        </w:rPr>
-        <w:t>BEGIN</w:t>
-      </w:r>
-    </w:p>
-    <w:p>
-      <w:pPr>
-        <w:pStyle w:val="a9"/>
-        <w:rPr>
-          <w:rFonts w:eastAsiaTheme="minorHAnsi"/>
-          <w:lang w:val="uk-UA" w:eastAsia="en-US"/>
-        </w:rPr>
-      </w:pPr>
-      <w:r>
-        <w:rPr>
-          <w:rFonts w:eastAsiaTheme="minorHAnsi"/>
-          <w:lang w:val="uk-UA" w:eastAsia="en-US"/>
-        </w:rPr>
-        <w:t xml:space="preserve">    DECLARE </w:t>
-      </w:r>
-      <w:proofErr w:type="spellStart"/>
-      <w:r>
-        <w:rPr>
-          <w:rFonts w:eastAsiaTheme="minorHAnsi"/>
-          <w:lang w:val="uk-UA" w:eastAsia="en-US"/>
-        </w:rPr>
-        <w:t>v_SaleId</w:t>
-      </w:r>
-      <w:proofErr w:type="spellEnd"/>
-      <w:r>
-        <w:rPr>
-          <w:rFonts w:eastAsiaTheme="minorHAnsi"/>
-          <w:lang w:val="uk-UA" w:eastAsia="en-US"/>
-        </w:rPr>
-        <w:t xml:space="preserve"> INT;</w:t>
-      </w:r>
-    </w:p>
-    <w:p>
-      <w:pPr>
-        <w:pStyle w:val="a9"/>
-        <w:rPr>
-          <w:rFonts w:eastAsiaTheme="minorHAnsi"/>
-          <w:lang w:val="uk-UA" w:eastAsia="en-US"/>
-        </w:rPr>
-      </w:pPr>
-      <w:r>
-        <w:rPr>
-          <w:rFonts w:eastAsiaTheme="minorHAnsi"/>
-          <w:lang w:val="uk-UA" w:eastAsia="en-US"/>
-        </w:rPr>
-        <w:t xml:space="preserve">    -- Встановлюємо </w:t>
-      </w:r>
-      <w:proofErr w:type="spellStart"/>
-      <w:r>
-        <w:rPr>
-          <w:rFonts w:eastAsiaTheme="minorHAnsi"/>
-          <w:lang w:val="uk-UA" w:eastAsia="en-US"/>
-        </w:rPr>
-        <w:t>p_DateGiven</w:t>
-      </w:r>
-      <w:proofErr w:type="spellEnd"/>
-      <w:r>
-        <w:rPr>
-          <w:rFonts w:eastAsiaTheme="minorHAnsi"/>
-          <w:lang w:val="uk-UA" w:eastAsia="en-US"/>
-        </w:rPr>
-        <w:t xml:space="preserve"> в поточний час, якщо воно NULL або '0000-00-00 00:00:00'</w:t>
-      </w:r>
-    </w:p>
-    <w:p>
-      <w:pPr>
-        <w:pStyle w:val="a9"/>
-        <w:rPr>
-          <w:rFonts w:eastAsiaTheme="minorHAnsi"/>
-          <w:lang w:val="uk-UA" w:eastAsia="en-US"/>
-        </w:rPr>
-      </w:pPr>
-      <w:r>
-        <w:rPr>
-          <w:rFonts w:eastAsiaTheme="minorHAnsi"/>
-          <w:lang w:val="uk-UA" w:eastAsia="en-US"/>
-        </w:rPr>
-        <w:t xml:space="preserve">    IF </w:t>
-      </w:r>
-      <w:proofErr w:type="spellStart"/>
-      <w:r>
-        <w:rPr>
-          <w:rFonts w:eastAsiaTheme="minorHAnsi"/>
-          <w:lang w:val="uk-UA" w:eastAsia="en-US"/>
-        </w:rPr>
-        <w:t>p_DateGiven</w:t>
-      </w:r>
-      <w:proofErr w:type="spellEnd"/>
-      <w:r>
-        <w:rPr>
-          <w:rFonts w:eastAsiaTheme="minorHAnsi"/>
-          <w:lang w:val="uk-UA" w:eastAsia="en-US"/>
-        </w:rPr>
-        <w:t xml:space="preserve"> IS NULL OR </w:t>
-      </w:r>
-      <w:proofErr w:type="spellStart"/>
-      <w:r>
-        <w:rPr>
-          <w:rFonts w:eastAsiaTheme="minorHAnsi"/>
-          <w:lang w:val="uk-UA" w:eastAsia="en-US"/>
-        </w:rPr>
-        <w:t>p_DateGiven</w:t>
-      </w:r>
-      <w:proofErr w:type="spellEnd"/>
-      <w:r>
-        <w:rPr>
-          <w:rFonts w:eastAsiaTheme="minorHAnsi"/>
-          <w:lang w:val="uk-UA" w:eastAsia="en-US"/>
-        </w:rPr>
-        <w:t xml:space="preserve"> = '0000-00-00 00:00:00' THEN</w:t>
-      </w:r>
-    </w:p>
-    <w:p>
-      <w:pPr>
-        <w:pStyle w:val="a9"/>
-        <w:rPr>
-          <w:rFonts w:eastAsiaTheme="minorHAnsi"/>
-          <w:lang w:val="uk-UA" w:eastAsia="en-US"/>
-        </w:rPr>
-      </w:pPr>
-      <w:r>
-        <w:rPr>
-          <w:rFonts w:eastAsiaTheme="minorHAnsi"/>
-          <w:lang w:val="uk-UA" w:eastAsia="en-US"/>
-        </w:rPr>
-        <w:t xml:space="preserve">        SET </w:t>
-      </w:r>
-      <w:proofErr w:type="spellStart"/>
-      <w:r>
-        <w:rPr>
-          <w:rFonts w:eastAsiaTheme="minorHAnsi"/>
-          <w:lang w:val="uk-UA" w:eastAsia="en-US"/>
-        </w:rPr>
-        <w:t>p_DateGiven</w:t>
-      </w:r>
-      <w:proofErr w:type="spellEnd"/>
-      <w:r>
-        <w:rPr>
-          <w:rFonts w:eastAsiaTheme="minorHAnsi"/>
-          <w:lang w:val="uk-UA" w:eastAsia="en-US"/>
-        </w:rPr>
-        <w:t xml:space="preserve"> = CURRENT_TIMESTAMP;</w:t>
-      </w:r>
-    </w:p>
-    <w:p>
-      <w:pPr>
-        <w:pStyle w:val="a9"/>
-        <w:rPr>
-          <w:rFonts w:eastAsiaTheme="minorHAnsi"/>
-          <w:lang w:val="uk-UA" w:eastAsia="en-US"/>
-        </w:rPr>
-      </w:pPr>
-      <w:r>
-        <w:rPr>
-          <w:rFonts w:eastAsiaTheme="minorHAnsi"/>
-          <w:lang w:val="uk-UA" w:eastAsia="en-US"/>
-        </w:rPr>
-        <w:t xml:space="preserve">    END IF;</w:t>
-      </w:r>
-    </w:p>
-    <w:p>
-      <w:pPr>
-        <w:pStyle w:val="a9"/>
-        <w:rPr>
-          <w:rFonts w:eastAsiaTheme="minorHAnsi"/>
-          <w:lang w:val="uk-UA" w:eastAsia="en-US"/>
-        </w:rPr>
-      </w:pPr>
-      <w:r>
-        <w:rPr>
-          <w:rFonts w:eastAsiaTheme="minorHAnsi"/>
-          <w:lang w:val="uk-UA" w:eastAsia="en-US"/>
-        </w:rPr>
-        <w:t xml:space="preserve">    -- Додаємо запис про продаж</w:t>
-      </w:r>
-    </w:p>
-    <w:p>
-      <w:pPr>
-        <w:pStyle w:val="a9"/>
-        <w:rPr>
-          <w:rFonts w:eastAsiaTheme="minorHAnsi"/>
-          <w:lang w:val="uk-UA" w:eastAsia="en-US"/>
-        </w:rPr>
-      </w:pPr>
-      <w:r>
-        <w:rPr>
-          <w:rFonts w:eastAsiaTheme="minorHAnsi"/>
-          <w:lang w:val="uk-UA" w:eastAsia="en-US"/>
-        </w:rPr>
-        <w:t xml:space="preserve">    INSERT INTO продаж (</w:t>
-      </w:r>
-      <w:proofErr w:type="spellStart"/>
-      <w:r>
-        <w:rPr>
-          <w:rFonts w:eastAsiaTheme="minorHAnsi"/>
-          <w:lang w:val="uk-UA" w:eastAsia="en-US"/>
-        </w:rPr>
-        <w:t>ДатаПродажу</w:t>
-      </w:r>
-      <w:proofErr w:type="spellEnd"/>
-      <w:r>
-        <w:rPr>
-          <w:rFonts w:eastAsiaTheme="minorHAnsi"/>
-          <w:lang w:val="uk-UA" w:eastAsia="en-US"/>
-        </w:rPr>
-        <w:t xml:space="preserve">, </w:t>
-      </w:r>
-      <w:proofErr w:type="spellStart"/>
-      <w:r>
-        <w:rPr>
-          <w:rFonts w:eastAsiaTheme="minorHAnsi"/>
-          <w:lang w:val="uk-UA" w:eastAsia="en-US"/>
-        </w:rPr>
-        <w:t>НомерДисконту</w:t>
-      </w:r>
-      <w:proofErr w:type="spellEnd"/>
-      <w:r>
-        <w:rPr>
-          <w:rFonts w:eastAsiaTheme="minorHAnsi"/>
-          <w:lang w:val="uk-UA" w:eastAsia="en-US"/>
-        </w:rPr>
-        <w:t xml:space="preserve">, </w:t>
-      </w:r>
-      <w:proofErr w:type="spellStart"/>
-      <w:r>
-        <w:rPr>
-          <w:rFonts w:eastAsiaTheme="minorHAnsi"/>
-          <w:lang w:val="uk-UA" w:eastAsia="en-US"/>
-        </w:rPr>
-        <w:t>МаркаБензину</w:t>
-      </w:r>
-      <w:proofErr w:type="spellEnd"/>
-      <w:r>
-        <w:rPr>
-          <w:rFonts w:eastAsiaTheme="minorHAnsi"/>
-          <w:lang w:val="uk-UA" w:eastAsia="en-US"/>
-        </w:rPr>
-        <w:t xml:space="preserve">, </w:t>
-      </w:r>
-      <w:proofErr w:type="spellStart"/>
-      <w:r>
-        <w:rPr>
-          <w:rFonts w:eastAsiaTheme="minorHAnsi"/>
-          <w:lang w:val="uk-UA" w:eastAsia="en-US"/>
-        </w:rPr>
-        <w:t>КількістьЛітрів_л</w:t>
-      </w:r>
-      <w:proofErr w:type="spellEnd"/>
-      <w:r>
-        <w:rPr>
-          <w:rFonts w:eastAsiaTheme="minorHAnsi"/>
-          <w:lang w:val="uk-UA" w:eastAsia="en-US"/>
-        </w:rPr>
-        <w:t xml:space="preserve">, </w:t>
-      </w:r>
-      <w:proofErr w:type="spellStart"/>
-      <w:r>
-        <w:rPr>
-          <w:rFonts w:eastAsiaTheme="minorHAnsi"/>
-          <w:lang w:val="uk-UA" w:eastAsia="en-US"/>
-        </w:rPr>
-        <w:t>КодВартості</w:t>
-      </w:r>
-      <w:proofErr w:type="spellEnd"/>
-      <w:r>
-        <w:rPr>
-          <w:rFonts w:eastAsiaTheme="minorHAnsi"/>
-          <w:lang w:val="uk-UA" w:eastAsia="en-US"/>
-        </w:rPr>
-        <w:t>)</w:t>
-      </w:r>
-    </w:p>
-    <w:p>
-      <w:pPr>
-        <w:pStyle w:val="a9"/>
-        <w:rPr>
-          <w:rFonts w:eastAsiaTheme="minorHAnsi"/>
-          <w:lang w:val="uk-UA" w:eastAsia="en-US"/>
-        </w:rPr>
-      </w:pPr>
-      <w:r>
-        <w:rPr>
-          <w:rFonts w:eastAsiaTheme="minorHAnsi"/>
-          <w:lang w:val="uk-UA" w:eastAsia="en-US"/>
-        </w:rPr>
-        <w:t xml:space="preserve">    VALUES (</w:t>
-      </w:r>
-      <w:proofErr w:type="spellStart"/>
-      <w:r>
-        <w:rPr>
-          <w:rFonts w:eastAsiaTheme="minorHAnsi"/>
-          <w:lang w:val="uk-UA" w:eastAsia="en-US"/>
-        </w:rPr>
-        <w:t>p_DateGiven</w:t>
-      </w:r>
-      <w:proofErr w:type="spellEnd"/>
-      <w:r>
-        <w:rPr>
-          <w:rFonts w:eastAsiaTheme="minorHAnsi"/>
-          <w:lang w:val="uk-UA" w:eastAsia="en-US"/>
-        </w:rPr>
-        <w:t xml:space="preserve">, </w:t>
-      </w:r>
-      <w:proofErr w:type="spellStart"/>
-      <w:r>
-        <w:rPr>
-          <w:rFonts w:eastAsiaTheme="minorHAnsi"/>
-          <w:lang w:val="uk-UA" w:eastAsia="en-US"/>
-        </w:rPr>
-        <w:t>p_DiscountNumber</w:t>
-      </w:r>
-      <w:proofErr w:type="spellEnd"/>
-      <w:r>
-        <w:rPr>
-          <w:rFonts w:eastAsiaTheme="minorHAnsi"/>
-          <w:lang w:val="uk-UA" w:eastAsia="en-US"/>
-        </w:rPr>
-        <w:t xml:space="preserve">, </w:t>
-      </w:r>
-      <w:proofErr w:type="spellStart"/>
-      <w:r>
-        <w:rPr>
-          <w:rFonts w:eastAsiaTheme="minorHAnsi"/>
-          <w:lang w:val="uk-UA" w:eastAsia="en-US"/>
-        </w:rPr>
-        <w:t>p_GasolineBrand</w:t>
-      </w:r>
-      <w:proofErr w:type="spellEnd"/>
-      <w:r>
-        <w:rPr>
-          <w:rFonts w:eastAsiaTheme="minorHAnsi"/>
-          <w:lang w:val="uk-UA" w:eastAsia="en-US"/>
-        </w:rPr>
-        <w:t xml:space="preserve">, </w:t>
-      </w:r>
-      <w:proofErr w:type="spellStart"/>
-      <w:r>
-        <w:rPr>
-          <w:rFonts w:eastAsiaTheme="minorHAnsi"/>
-          <w:lang w:val="uk-UA" w:eastAsia="en-US"/>
-        </w:rPr>
-        <w:t>p_LitersAmount</w:t>
-      </w:r>
-      <w:proofErr w:type="spellEnd"/>
-      <w:r>
-        <w:rPr>
-          <w:rFonts w:eastAsiaTheme="minorHAnsi"/>
-          <w:lang w:val="uk-UA" w:eastAsia="en-US"/>
-        </w:rPr>
-        <w:t xml:space="preserve">, </w:t>
-      </w:r>
-      <w:proofErr w:type="spellStart"/>
-      <w:r>
-        <w:rPr>
-          <w:rFonts w:eastAsiaTheme="minorHAnsi"/>
-          <w:lang w:val="uk-UA" w:eastAsia="en-US"/>
-        </w:rPr>
-        <w:t>p_CostCode</w:t>
-      </w:r>
-      <w:proofErr w:type="spellEnd"/>
-      <w:r>
-        <w:rPr>
-          <w:rFonts w:eastAsiaTheme="minorHAnsi"/>
-          <w:lang w:val="uk-UA" w:eastAsia="en-US"/>
-        </w:rPr>
-        <w:t>);</w:t>
-      </w:r>
-    </w:p>
-    <w:p>
-      <w:pPr>
-        <w:pStyle w:val="a9"/>
-        <w:rPr>
-          <w:rFonts w:eastAsiaTheme="minorHAnsi"/>
-          <w:lang w:val="uk-UA" w:eastAsia="en-US"/>
-        </w:rPr>
-      </w:pPr>
-      <w:r>
-        <w:rPr>
-          <w:rFonts w:eastAsiaTheme="minorHAnsi"/>
-          <w:lang w:val="uk-UA" w:eastAsia="en-US"/>
-        </w:rPr>
-        <w:t xml:space="preserve">    -- Отримуємо ID вставленого запису</w:t>
-      </w:r>
-    </w:p>
-    <w:p>
-      <w:pPr>
-        <w:pStyle w:val="a9"/>
-        <w:rPr>
-          <w:rFonts w:eastAsiaTheme="minorHAnsi"/>
-          <w:lang w:val="uk-UA" w:eastAsia="en-US"/>
-        </w:rPr>
-      </w:pPr>
-      <w:r>
-        <w:rPr>
-          <w:rFonts w:eastAsiaTheme="minorHAnsi"/>
-          <w:lang w:val="uk-UA" w:eastAsia="en-US"/>
-        </w:rPr>
-        <w:t xml:space="preserve">    SET </w:t>
-      </w:r>
-      <w:proofErr w:type="spellStart"/>
-      <w:r>
-        <w:rPr>
-          <w:rFonts w:eastAsiaTheme="minorHAnsi"/>
-          <w:lang w:val="uk-UA" w:eastAsia="en-US"/>
-        </w:rPr>
-        <w:t>v_SaleId</w:t>
-      </w:r>
-      <w:proofErr w:type="spellEnd"/>
-      <w:r>
-        <w:rPr>
-          <w:rFonts w:eastAsiaTheme="minorHAnsi"/>
-          <w:lang w:val="uk-UA" w:eastAsia="en-US"/>
-        </w:rPr>
-        <w:t xml:space="preserve"> = LAST_INSERT_ID();</w:t>
-      </w:r>
-    </w:p>
-    <w:p>
-      <w:pPr>
-        <w:pStyle w:val="a9"/>
-        <w:rPr>
-          <w:rFonts w:eastAsiaTheme="minorHAnsi"/>
-          <w:lang w:val="uk-UA" w:eastAsia="en-US"/>
-        </w:rPr>
-      </w:pPr>
-      <w:r>
-        <w:rPr>
-          <w:rFonts w:eastAsiaTheme="minorHAnsi"/>
-          <w:lang w:val="uk-UA" w:eastAsia="en-US"/>
-        </w:rPr>
-        <w:t xml:space="preserve">    -- Повертаємо ID вставленого запису або NULL, якщо запис не був вставлений</w:t>
-      </w:r>
-    </w:p>
-    <w:p>
-      <w:pPr>
-        <w:pStyle w:val="a9"/>
-        <w:rPr>
-          <w:rFonts w:eastAsiaTheme="minorHAnsi"/>
-          <w:lang w:val="uk-UA" w:eastAsia="en-US"/>
-        </w:rPr>
-      </w:pPr>
-      <w:r>
-        <w:rPr>
-          <w:rFonts w:eastAsiaTheme="minorHAnsi"/>
-          <w:lang w:val="uk-UA" w:eastAsia="en-US"/>
-        </w:rPr>
-        <w:t xml:space="preserve">    RETURN IF(</w:t>
-      </w:r>
-      <w:proofErr w:type="spellStart"/>
-      <w:r>
-        <w:rPr>
-          <w:rFonts w:eastAsiaTheme="minorHAnsi"/>
-          <w:lang w:val="uk-UA" w:eastAsia="en-US"/>
-        </w:rPr>
-        <w:t>v_SaleId</w:t>
-      </w:r>
-      <w:proofErr w:type="spellEnd"/>
-      <w:r>
-        <w:rPr>
-          <w:rFonts w:eastAsiaTheme="minorHAnsi"/>
-          <w:lang w:val="uk-UA" w:eastAsia="en-US"/>
-        </w:rPr>
-        <w:t xml:space="preserve"> IS NULL, NULL, </w:t>
-      </w:r>
-      <w:proofErr w:type="spellStart"/>
-      <w:r>
-        <w:rPr>
-          <w:rFonts w:eastAsiaTheme="minorHAnsi"/>
-          <w:lang w:val="uk-UA" w:eastAsia="en-US"/>
-        </w:rPr>
-        <w:t>v_SaleId</w:t>
-      </w:r>
-      <w:proofErr w:type="spellEnd"/>
-      <w:r>
-        <w:rPr>
-          <w:rFonts w:eastAsiaTheme="minorHAnsi"/>
-          <w:lang w:val="uk-UA" w:eastAsia="en-US"/>
-        </w:rPr>
-        <w:t>);</w:t>
-      </w:r>
-    </w:p>
-    <w:p>
-      <w:pPr>
-        <w:pStyle w:val="a9"/>
-        <w:rPr>
-          <w:rFonts w:eastAsiaTheme="minorHAnsi"/>
-          <w:lang w:val="uk-UA" w:eastAsia="en-US"/>
-        </w:rPr>
-      </w:pPr>
-      <w:r>
-        <w:rPr>
-          <w:rFonts w:eastAsiaTheme="minorHAnsi"/>
-          <w:lang w:val="uk-UA" w:eastAsia="en-US"/>
-        </w:rPr>
-        <w:t>END$$</w:t>
-      </w:r>
-    </w:p>
-    <w:p>
-      <w:pPr>
-        <w:pStyle w:val="a9"/>
-        <w:rPr>
-          <w:rFonts w:eastAsiaTheme="minorHAnsi"/>
-          <w:lang w:val="uk-UA" w:eastAsia="en-US"/>
-        </w:rPr>
-      </w:pPr>
-      <w:r>
-        <w:rPr>
-          <w:rFonts w:eastAsiaTheme="minorHAnsi"/>
-          <w:lang w:val="uk-UA" w:eastAsia="en-US"/>
-        </w:rPr>
-        <w:t>DELIMITER ;</w:t>
-      </w:r>
-    </w:p>
-    <w:p>
-      <w:pPr>
-        <w:pStyle w:val="a5"/>
-        <w:rPr>
-          <w:lang w:val="uk-UA"/>
-        </w:rPr>
-      </w:pPr>
-    </w:p>
-    <w:p>
-      <w:pPr>
-        <w:pStyle w:val="a9"/>
-        <w:rPr>
-          <w:lang w:val="uk-UA"/>
-        </w:rPr>
-      </w:pPr>
-      <w:bookmarkStart w:id="17" w:name="_Hlk161082921"/>
-      <w:r>
-        <w:rPr>
-          <w:lang w:val="uk-UA"/>
-        </w:rPr>
-        <w:t>PREPARE t3 FROM 'SELECT DATE(</w:t>
-      </w:r>
-      <w:proofErr w:type="spellStart"/>
-      <w:r>
-        <w:rPr>
-          <w:lang w:val="uk-UA"/>
-        </w:rPr>
-        <w:t>ДатаПродажу</w:t>
-      </w:r>
-      <w:proofErr w:type="spellEnd"/>
-      <w:r>
-        <w:rPr>
-          <w:lang w:val="uk-UA"/>
-        </w:rPr>
-        <w:t xml:space="preserve">) AS </w:t>
-      </w:r>
-      <w:proofErr w:type="spellStart"/>
-      <w:r>
-        <w:rPr>
-          <w:lang w:val="uk-UA"/>
-        </w:rPr>
-        <w:t>Дата_продажу</w:t>
-      </w:r>
-      <w:proofErr w:type="spellEnd"/>
-      <w:r>
-        <w:rPr>
-          <w:lang w:val="uk-UA"/>
-        </w:rPr>
-        <w:t>, SUM(</w:t>
-      </w:r>
-      <w:proofErr w:type="spellStart"/>
-      <w:r>
-        <w:rPr>
-          <w:lang w:val="uk-UA"/>
-        </w:rPr>
-        <w:t>КількістьЛітрів_л</w:t>
-      </w:r>
-      <w:proofErr w:type="spellEnd"/>
-      <w:r>
-        <w:rPr>
-          <w:lang w:val="uk-UA"/>
-        </w:rPr>
-        <w:t xml:space="preserve">) AS </w:t>
-      </w:r>
-      <w:proofErr w:type="spellStart"/>
-      <w:r>
-        <w:rPr>
-          <w:lang w:val="uk-UA"/>
-        </w:rPr>
-        <w:t>Сумарна_кількість_проданих_літрів</w:t>
-      </w:r>
-      <w:proofErr w:type="spellEnd"/>
-      <w:r>
-        <w:rPr>
-          <w:lang w:val="uk-UA"/>
-        </w:rPr>
-        <w:t xml:space="preserve"> FROM продаж </w:t>
-      </w:r>
-    </w:p>
-    <w:p>
-      <w:pPr>
-        <w:pStyle w:val="a9"/>
-        <w:rPr>
-          <w:lang w:val="uk-UA"/>
-        </w:rPr>
-      </w:pPr>
-      <w:r>
-        <w:rPr>
-          <w:lang w:val="uk-UA"/>
-        </w:rPr>
-        <w:t xml:space="preserve">WHERE </w:t>
-      </w:r>
-      <w:proofErr w:type="spellStart"/>
-      <w:r>
-        <w:rPr>
-          <w:lang w:val="uk-UA"/>
-        </w:rPr>
-        <w:t>МаркаБензину</w:t>
-      </w:r>
-      <w:proofErr w:type="spellEnd"/>
-      <w:r>
-        <w:rPr>
-          <w:lang w:val="uk-UA"/>
-        </w:rPr>
-        <w:t xml:space="preserve"> = ? AND </w:t>
-      </w:r>
-      <w:proofErr w:type="spellStart"/>
-      <w:r>
-        <w:rPr>
-          <w:lang w:val="uk-UA"/>
-        </w:rPr>
-        <w:t>НомерДисконту</w:t>
-      </w:r>
-      <w:proofErr w:type="spellEnd"/>
-      <w:r>
-        <w:rPr>
-          <w:lang w:val="uk-UA"/>
-        </w:rPr>
-        <w:t xml:space="preserve"> IN (SELECT </w:t>
-      </w:r>
-      <w:proofErr w:type="spellStart"/>
-      <w:r>
-        <w:rPr>
-          <w:lang w:val="uk-UA"/>
-        </w:rPr>
-        <w:t>idAccount</w:t>
-      </w:r>
-      <w:proofErr w:type="spellEnd"/>
-      <w:r>
-        <w:rPr>
-          <w:lang w:val="uk-UA"/>
-        </w:rPr>
-        <w:t xml:space="preserve"> FROM клієнт WHERE </w:t>
-      </w:r>
-      <w:proofErr w:type="spellStart"/>
-      <w:r>
-        <w:rPr>
-          <w:lang w:val="uk-UA"/>
-        </w:rPr>
-        <w:t>Percent</w:t>
-      </w:r>
-      <w:proofErr w:type="spellEnd"/>
-      <w:r>
-        <w:rPr>
-          <w:lang w:val="uk-UA"/>
-        </w:rPr>
-        <w:t xml:space="preserve"> = ?) GROUP BY DATE(</w:t>
-      </w:r>
-      <w:proofErr w:type="spellStart"/>
-      <w:r>
-        <w:rPr>
-          <w:lang w:val="uk-UA"/>
-        </w:rPr>
-        <w:t>ДатаПродажу</w:t>
-      </w:r>
-      <w:proofErr w:type="spellEnd"/>
-      <w:r>
-        <w:rPr>
-          <w:lang w:val="uk-UA"/>
-        </w:rPr>
-        <w:t>)'; SET @N = 'А-95'; SET @M = '3'; EXECUTE t3 USING @N, @M;</w:t>
-      </w:r>
-    </w:p>
-    <w:bookmarkEnd w:id="12"/>
-    <w:bookmarkEnd w:id="17"/>
-    <w:p>
-      <w:pPr>
-        <w:pStyle w:val="ad"/>
-        <w:rPr>
-          <w:lang w:val="uk-UA"/>
-        </w:rPr>
-      </w:pPr>
-    </w:p>
-    <w:p>
-      <w:pPr>
-        <w:pStyle w:val="ad"/>
-        <w:rPr>
-          <w:lang w:val="uk-UA"/>
-        </w:rPr>
-      </w:pPr>
-      <w:r>
-        <w:rPr>
-          <w:lang w:val="uk-UA"/>
-        </w:rPr>
-        <w:drawing>
-          <wp:inline distT="0" distB="0" distL="0" distR="0">
-            <wp:extent cx="5377419" cy="1265275"/>
-            <wp:effectExtent l="0" t="0" r="0" b="5080"/>
-            <wp:docPr id="1952366482" name="Рисунок 8"/>
-            <wp:cNvGraphicFramePr>
-              <a:graphicFrameLocks xmlns:a="http://schemas.openxmlformats.org/drawingml/2006/main" noChangeAspect="1"/>
-            </wp:cNvGraphicFramePr>
-            <a:graphic xmlns:a="http://schemas.openxmlformats.org/drawingml/2006/main">
-              <a:graphicData uri="http://schemas.openxmlformats.org/drawingml/2006/picture">
-                <pic:pic xmlns:pic="http://schemas.openxmlformats.org/drawingml/2006/picture">
-                  <pic:nvPicPr>
-                    <pic:cNvPr id="1952366482" name="Рисунок 1952366482"/>
-                    <pic:cNvPicPr/>
-                  </pic:nvPicPr>
-                  <pic:blipFill>
-                    <a:blip r:embed="rId12">
-                      <a:extLst>
-                        <a:ext uri="{28A0092B-C50C-407E-A947-70E740481C1C}">
-                          <a14:useLocalDpi xmlns:a14="http://schemas.microsoft.com/office/drawing/2010/main" val="0"/>
-                        </a:ext>
-                      </a:extLst>
-                    </a:blip>
-                    <a:stretch>
-                      <a:fillRect/>
-                    </a:stretch>
-                  </pic:blipFill>
-                  <pic:spPr>
-                    <a:xfrm>
-                      <a:off x="0" y="0"/>
-                      <a:ext cx="5442262" cy="1280532"/>
-                    </a:xfrm>
-                    <a:prstGeom prst="rect">
-                      <a:avLst/>
-                    </a:prstGeom>
-                  </pic:spPr>
-                </pic:pic>
-              </a:graphicData>
-            </a:graphic>
-          </wp:inline>
-        </w:drawing>
-      </w:r>
-      <w:r>
-        <w:rPr>
-          <w:lang w:val="uk-UA"/>
-        </w:rPr>
-        <w:drawing>
-          <wp:inline distT="0" distB="0" distL="0" distR="0">
-            <wp:extent cx="6436819" cy="765544"/>
-            <wp:effectExtent l="0" t="0" r="2540" b="0"/>
-            <wp:docPr id="1091260561" name="Рисунок 9"/>
-            <wp:cNvGraphicFramePr>
-              <a:graphicFrameLocks xmlns:a="http://schemas.openxmlformats.org/drawingml/2006/main" noChangeAspect="1"/>
-            </wp:cNvGraphicFramePr>
-            <a:graphic xmlns:a="http://schemas.openxmlformats.org/drawingml/2006/main">
-              <a:graphicData uri="http://schemas.openxmlformats.org/drawingml/2006/picture">
-                <pic:pic xmlns:pic="http://schemas.openxmlformats.org/drawingml/2006/picture">
-                  <pic:nvPicPr>
-                    <pic:cNvPr id="1091260561" name="Рисунок 1091260561"/>
-                    <pic:cNvPicPr/>
-                  </pic:nvPicPr>
-                  <pic:blipFill>
-                    <a:blip r:embed="rId13">
-                      <a:extLst>
-                        <a:ext uri="{28A0092B-C50C-407E-A947-70E740481C1C}">
-                          <a14:useLocalDpi xmlns:a14="http://schemas.microsoft.com/office/drawing/2010/main" val="0"/>
-                        </a:ext>
-                      </a:extLst>
-                    </a:blip>
-                    <a:stretch>
-                      <a:fillRect/>
-                    </a:stretch>
-                  </pic:blipFill>
-                  <pic:spPr>
-                    <a:xfrm>
-                      <a:off x="0" y="0"/>
-                      <a:ext cx="6473522" cy="769909"/>
-                    </a:xfrm>
-                    <a:prstGeom prst="rect">
-                      <a:avLst/>
-                    </a:prstGeom>
-                  </pic:spPr>
-                </pic:pic>
-              </a:graphicData>
-            </a:graphic>
-          </wp:inline>
-        </w:drawing>
-      </w:r>
-    </w:p>
-    <w:p>
-      <w:pPr>
-        <w:pStyle w:val="ad"/>
-        <w:rPr>
-          <w:lang w:val="uk-UA"/>
-        </w:rPr>
-      </w:pPr>
-      <w:bookmarkStart w:id="18" w:name="_Hlk159240523"/>
-      <w:r>
-        <w:rPr>
-          <w:lang w:val="uk-UA"/>
-        </w:rPr>
-        <w:t xml:space="preserve">Рисунок </w:t>
-      </w:r>
-      <w:r>
-        <w:rPr>
-          <w:lang w:val="uk-UA"/>
-        </w:rPr>
-        <w:fldChar w:fldCharType="begin"/>
-      </w:r>
-      <w:r>
-        <w:rPr>
-          <w:lang w:val="uk-UA"/>
-        </w:rPr>
-        <w:instrText xml:space="preserve"> SEQ Рисунок \* ARABIC </w:instrText>
-      </w:r>
-      <w:r>
-        <w:rPr>
-          <w:lang w:val="uk-UA"/>
-        </w:rPr>
-        <w:fldChar w:fldCharType="separate"/>
-      </w:r>
-      <w:r>
-        <w:rPr>
-          <w:lang w:val="uk-UA"/>
-        </w:rPr>
-        <w:t>5</w:t>
-      </w:r>
-      <w:r>
-        <w:rPr>
-          <w:lang w:val="uk-UA"/>
-        </w:rPr>
-        <w:fldChar w:fldCharType="end"/>
-      </w:r>
-      <w:r>
-        <w:rPr>
-          <w:lang w:val="uk-UA"/>
-        </w:rPr>
         <w:t xml:space="preserve"> – </w:t>
       </w:r>
-      <w:r>
-        <w:rPr>
-          <w:lang w:val="uk-UA"/>
-        </w:rPr>
-        <w:t xml:space="preserve">створення нового продажу без введення </w:t>
-      </w:r>
-      <w:proofErr w:type="spellStart"/>
-      <w:r>
-        <w:rPr>
-          <w:lang w:val="uk-UA"/>
-        </w:rPr>
-        <w:t>НомеруПродажу</w:t>
-      </w:r>
-      <w:bookmarkEnd w:id="18"/>
+      <w:bookmarkEnd w:id="15"/>
+      <w:r>
+        <w:rPr>
+          <w:lang w:val="uk-UA"/>
+        </w:rPr>
+        <w:t xml:space="preserve">запис дій в таблицю </w:t>
+      </w:r>
+      <w:proofErr w:type="spellStart"/>
+      <w:r>
+        <w:rPr>
+          <w:lang w:val="uk-UA"/>
+        </w:rPr>
+        <w:t>журналювання</w:t>
+      </w:r>
       <w:proofErr w:type="spellEnd"/>
     </w:p>
     <w:p>
@@ -7616,7 +5748,7 @@
           <w:lang w:val="uk-UA"/>
         </w:rPr>
       </w:pPr>
-      <w:bookmarkStart w:id="19" w:name="_Hlk165576687"/>
+      <w:bookmarkStart w:id="16" w:name="_Hlk165576687"/>
       <w:r>
         <w:rPr>
           <w:lang w:val="uk-UA"/>
@@ -7671,7 +5803,7 @@
         </w:rPr>
         <w:t>є більш ефективно використовувати бази даних.</w:t>
       </w:r>
-      <w:bookmarkEnd w:id="19"/>
+      <w:bookmarkEnd w:id="16"/>
     </w:p>
     <w:sectPr>
       <w:type w:val="continuous"/>

</xml_diff>